<commit_message>
Artigo a ser entregue com modificações LucasSS
</commit_message>
<xml_diff>
--- a/Artigo a ser entregue..docx
+++ b/Artigo a ser entregue..docx
@@ -1,6 +1,6 @@
 
 <file path=word/document.xml><?xml version="1.0" encoding="utf-8"?>
-<w:document xmlns:wpc="http://schemas.microsoft.com/office/word/2010/wordprocessingCanvas" xmlns:cx="http://schemas.microsoft.com/office/drawing/2014/chartex" xmlns:cx1="http://schemas.microsoft.com/office/drawing/2015/9/8/chartex" xmlns:mc="http://schemas.openxmlformats.org/markup-compatibility/2006" xmlns:o="urn:schemas-microsoft-com:office:office" xmlns:r="http://schemas.openxmlformats.org/officeDocument/2006/relationships" xmlns:m="http://schemas.openxmlformats.org/officeDocument/2006/math" xmlns:v="urn:schemas-microsoft-com:vml" xmlns:wp14="http://schemas.microsoft.com/office/word/2010/wordprocessingDrawing" xmlns:wp="http://schemas.openxmlformats.org/drawingml/2006/wordprocessingDrawing" xmlns:w10="urn:schemas-microsoft-com:office:word" xmlns:w="http://schemas.openxmlformats.org/wordprocessingml/2006/main" xmlns:w14="http://schemas.microsoft.com/office/word/2010/wordml" xmlns:w15="http://schemas.microsoft.com/office/word/2012/wordml" xmlns:w16se="http://schemas.microsoft.com/office/word/2015/wordml/symex" xmlns:wpg="http://schemas.microsoft.com/office/word/2010/wordprocessingGroup" xmlns:wpi="http://schemas.microsoft.com/office/word/2010/wordprocessingInk" xmlns:wne="http://schemas.microsoft.com/office/word/2006/wordml" xmlns:wps="http://schemas.microsoft.com/office/word/2010/wordprocessingShape" mc:Ignorable="w14 w15 w16se wp14">
+<w:document xmlns:wpc="http://schemas.microsoft.com/office/word/2010/wordprocessingCanvas" xmlns:cx="http://schemas.microsoft.com/office/drawing/2014/chartex" xmlns:cx1="http://schemas.microsoft.com/office/drawing/2015/9/8/chartex" xmlns:cx2="http://schemas.microsoft.com/office/drawing/2015/10/21/chartex" xmlns:cx3="http://schemas.microsoft.com/office/drawing/2016/5/9/chartex" xmlns:cx4="http://schemas.microsoft.com/office/drawing/2016/5/10/chartex" xmlns:cx5="http://schemas.microsoft.com/office/drawing/2016/5/11/chartex" xmlns:cx6="http://schemas.microsoft.com/office/drawing/2016/5/12/chartex" xmlns:cx7="http://schemas.microsoft.com/office/drawing/2016/5/13/chartex" xmlns:cx8="http://schemas.microsoft.com/office/drawing/2016/5/14/chartex" xmlns:mc="http://schemas.openxmlformats.org/markup-compatibility/2006" xmlns:aink="http://schemas.microsoft.com/office/drawing/2016/ink" xmlns:am3d="http://schemas.microsoft.com/office/drawing/2017/model3d" xmlns:o="urn:schemas-microsoft-com:office:office" xmlns:r="http://schemas.openxmlformats.org/officeDocument/2006/relationships" xmlns:m="http://schemas.openxmlformats.org/officeDocument/2006/math" xmlns:v="urn:schemas-microsoft-com:vml" xmlns:wp14="http://schemas.microsoft.com/office/word/2010/wordprocessingDrawing" xmlns:wp="http://schemas.openxmlformats.org/drawingml/2006/wordprocessingDrawing" xmlns:w10="urn:schemas-microsoft-com:office:word" xmlns:w="http://schemas.openxmlformats.org/wordprocessingml/2006/main" xmlns:w14="http://schemas.microsoft.com/office/word/2010/wordml" xmlns:w15="http://schemas.microsoft.com/office/word/2012/wordml" xmlns:w16cid="http://schemas.microsoft.com/office/word/2016/wordml/cid" xmlns:w16se="http://schemas.microsoft.com/office/word/2015/wordml/symex" xmlns:wpg="http://schemas.microsoft.com/office/word/2010/wordprocessingGroup" xmlns:wpi="http://schemas.microsoft.com/office/word/2010/wordprocessingInk" xmlns:wne="http://schemas.microsoft.com/office/word/2006/wordml" xmlns:wps="http://schemas.microsoft.com/office/word/2010/wordprocessingShape" mc:Ignorable="w14 w15 w16se w16cid wp14">
   <w:body>
     <w:p>
       <w:pPr>
@@ -13,7 +13,6 @@
           <w:szCs w:val="28"/>
         </w:rPr>
       </w:pPr>
-      <w:bookmarkStart w:id="0" w:name="_GoBack"/>
       <w:r>
         <w:rPr>
           <w:rFonts w:eastAsia="Arial" w:cs="Arial"/>
@@ -519,11 +518,36 @@
           <w:sz w:val="28"/>
           <w:szCs w:val="28"/>
         </w:rPr>
-        <w:t>SÃO BERNARDO DO CAMPO, dd DE mm DE aa</w:t>
+        <w:t xml:space="preserve">SÃO BERNARDO DO CAMPO, </w:t>
+      </w:r>
+      <w:proofErr w:type="spellStart"/>
+      <w:r>
+        <w:rPr>
+          <w:rFonts w:eastAsia="Arial" w:cs="Arial"/>
+          <w:sz w:val="28"/>
+          <w:szCs w:val="28"/>
+        </w:rPr>
+        <w:t>dd</w:t>
+      </w:r>
+      <w:proofErr w:type="spellEnd"/>
+      <w:r>
+        <w:rPr>
+          <w:rFonts w:eastAsia="Arial" w:cs="Arial"/>
+          <w:sz w:val="28"/>
+          <w:szCs w:val="28"/>
+        </w:rPr>
+        <w:t xml:space="preserve"> DE mm DE aa</w:t>
       </w:r>
     </w:p>
     <w:sdt>
       <w:sdtPr>
+        <w:rPr>
+          <w:rFonts w:ascii="Arial" w:eastAsia="Calibri" w:hAnsi="Arial" w:cstheme="minorBidi"/>
+          <w:color w:val="00000A"/>
+          <w:sz w:val="24"/>
+          <w:szCs w:val="22"/>
+          <w:lang w:eastAsia="en-US"/>
+        </w:rPr>
         <w:id w:val="244392887"/>
         <w:docPartObj>
           <w:docPartGallery w:val="Table of Contents"/>
@@ -532,13 +556,8 @@
       </w:sdtPr>
       <w:sdtEndPr>
         <w:rPr>
-          <w:rFonts w:ascii="Arial" w:eastAsia="Calibri" w:hAnsi="Arial" w:cstheme="minorBidi"/>
           <w:b/>
           <w:bCs/>
-          <w:color w:val="00000A"/>
-          <w:sz w:val="24"/>
-          <w:szCs w:val="22"/>
-          <w:lang w:eastAsia="en-US"/>
         </w:rPr>
       </w:sdtEndPr>
       <w:sdtContent>
@@ -1880,8 +1899,8 @@
           <w:rFonts w:ascii="Arial" w:hAnsi="Arial" w:cs="Arial"/>
         </w:rPr>
       </w:pPr>
-      <w:bookmarkStart w:id="1" w:name="_Toc511414627"/>
-      <w:bookmarkStart w:id="2" w:name="_Toc21510499"/>
+      <w:bookmarkStart w:id="0" w:name="_Toc511414627"/>
+      <w:bookmarkStart w:id="1" w:name="_Toc21510499"/>
       <w:r>
         <w:rPr>
           <w:rFonts w:ascii="Arial" w:hAnsi="Arial" w:cs="Arial"/>
@@ -1889,8 +1908,8 @@
         <w:lastRenderedPageBreak/>
         <w:t>Introdução</w:t>
       </w:r>
+      <w:bookmarkEnd w:id="0"/>
       <w:bookmarkEnd w:id="1"/>
-      <w:bookmarkEnd w:id="2"/>
     </w:p>
     <w:p>
       <w:pPr>
@@ -1900,14 +1919,14 @@
           <w:rFonts w:ascii="Arial" w:hAnsi="Arial" w:cs="Arial"/>
         </w:rPr>
       </w:pPr>
-      <w:bookmarkStart w:id="3" w:name="_Toc21510500"/>
+      <w:bookmarkStart w:id="2" w:name="_Toc21510500"/>
       <w:r>
         <w:rPr>
           <w:rFonts w:ascii="Arial" w:hAnsi="Arial" w:cs="Arial"/>
         </w:rPr>
         <w:t>Linha de Pesquisa</w:t>
       </w:r>
-      <w:bookmarkEnd w:id="3"/>
+      <w:bookmarkEnd w:id="2"/>
     </w:p>
     <w:p>
       <w:pPr>
@@ -1917,14 +1936,14 @@
           <w:rFonts w:ascii="Arial" w:hAnsi="Arial" w:cs="Arial"/>
         </w:rPr>
       </w:pPr>
-      <w:bookmarkStart w:id="4" w:name="_Toc21510501"/>
+      <w:bookmarkStart w:id="3" w:name="_Toc21510501"/>
       <w:r>
         <w:rPr>
           <w:rFonts w:ascii="Arial" w:hAnsi="Arial" w:cs="Arial"/>
         </w:rPr>
         <w:t>Problematização</w:t>
       </w:r>
-      <w:bookmarkEnd w:id="4"/>
+      <w:bookmarkEnd w:id="3"/>
     </w:p>
     <w:p>
       <w:pPr>
@@ -1934,7 +1953,7 @@
           <w:rFonts w:ascii="Arial" w:hAnsi="Arial" w:cs="Arial"/>
         </w:rPr>
       </w:pPr>
-      <w:bookmarkStart w:id="5" w:name="_Toc21510502"/>
+      <w:bookmarkStart w:id="4" w:name="_Toc21510502"/>
       <w:r>
         <w:rPr>
           <w:rFonts w:ascii="Arial" w:hAnsi="Arial" w:cs="Arial"/>
@@ -1947,39 +1966,229 @@
         </w:rPr>
         <w:t>a</w:t>
       </w:r>
+      <w:bookmarkEnd w:id="4"/>
+    </w:p>
+    <w:p>
+      <w:pPr>
+        <w:pStyle w:val="Ttulo2"/>
+        <w:rPr>
+          <w:rFonts w:ascii="Arial" w:hAnsi="Arial" w:cs="Arial"/>
+        </w:rPr>
+      </w:pPr>
+      <w:bookmarkStart w:id="5" w:name="_Toc21510503"/>
+      <w:r>
+        <w:rPr>
+          <w:rFonts w:ascii="Arial" w:hAnsi="Arial" w:cs="Arial"/>
+        </w:rPr>
+        <w:t>Desenvolvimento do trabalho em relação ao perfil do egresso do curso de Engenharia da Computação da FTT</w:t>
+      </w:r>
       <w:bookmarkEnd w:id="5"/>
     </w:p>
+    <w:p/>
     <w:p>
       <w:pPr>
         <w:pStyle w:val="Ttulo2"/>
+        <w:spacing w:line="360" w:lineRule="auto"/>
         <w:rPr>
           <w:rFonts w:ascii="Arial" w:hAnsi="Arial" w:cs="Arial"/>
         </w:rPr>
       </w:pPr>
-      <w:bookmarkStart w:id="6" w:name="_Toc21510503"/>
+      <w:bookmarkStart w:id="6" w:name="_Toc21510504"/>
       <w:r>
         <w:rPr>
           <w:rFonts w:ascii="Arial" w:hAnsi="Arial" w:cs="Arial"/>
         </w:rPr>
-        <w:t>Desenvolvimento do trabalho em relação ao perfil do egresso do curso de Engenharia da Computação da FTT</w:t>
+        <w:t>Escolha do</w:t>
+      </w:r>
+      <w:bookmarkStart w:id="7" w:name="_GoBack"/>
+      <w:bookmarkEnd w:id="7"/>
+      <w:r>
+        <w:rPr>
+          <w:rFonts w:ascii="Arial" w:hAnsi="Arial" w:cs="Arial"/>
+        </w:rPr>
+        <w:t xml:space="preserve"> tema e desenvolvimento do estudo</w:t>
       </w:r>
       <w:bookmarkEnd w:id="6"/>
     </w:p>
     <w:p>
       <w:pPr>
-        <w:pStyle w:val="Ttulo2"/>
-        <w:rPr>
-          <w:rFonts w:ascii="Arial" w:hAnsi="Arial" w:cs="Arial"/>
-        </w:rPr>
-      </w:pPr>
-      <w:bookmarkStart w:id="7" w:name="_Toc21510504"/>
-      <w:r>
-        <w:rPr>
-          <w:rFonts w:ascii="Arial" w:hAnsi="Arial" w:cs="Arial"/>
-        </w:rPr>
-        <w:t>Escolha do tema e desenvolvimento do estudo</w:t>
-      </w:r>
-      <w:bookmarkEnd w:id="7"/>
+        <w:spacing w:line="360" w:lineRule="auto"/>
+        <w:rPr>
+          <w:rFonts w:eastAsiaTheme="minorHAnsi" w:cs="Arial"/>
+          <w:bCs/>
+          <w:color w:val="000000" w:themeColor="text1"/>
+          <w:szCs w:val="24"/>
+          <w:shd w:val="clear" w:color="auto" w:fill="FFFFFF"/>
+        </w:rPr>
+      </w:pPr>
+      <w:bookmarkStart w:id="8" w:name="_Hlk22064565"/>
+      <w:r>
+        <w:rPr>
+          <w:rFonts w:cs="Arial"/>
+          <w:bCs/>
+          <w:color w:val="000000" w:themeColor="text1"/>
+          <w:szCs w:val="24"/>
+          <w:shd w:val="clear" w:color="auto" w:fill="FFFFFF"/>
+        </w:rPr>
+        <w:t xml:space="preserve">Evidenciando o desperdício no mundo e os problemas por ele gerado. Notou-se a importância e a viabilidade de elaborar um projeto de pesquisa e criação de um software com ênfase na diminuição do desperdício de comida </w:t>
+      </w:r>
+      <w:r>
+        <w:rPr>
+          <w:rFonts w:cs="Arial"/>
+          <w:bCs/>
+          <w:color w:val="000000" w:themeColor="text1"/>
+          <w:szCs w:val="24"/>
+          <w:shd w:val="clear" w:color="auto" w:fill="FFFFFF"/>
+        </w:rPr>
+        <w:t>auxiliando</w:t>
+      </w:r>
+      <w:r>
+        <w:rPr>
+          <w:rFonts w:cs="Arial"/>
+          <w:bCs/>
+          <w:color w:val="000000" w:themeColor="text1"/>
+          <w:szCs w:val="24"/>
+          <w:shd w:val="clear" w:color="auto" w:fill="FFFFFF"/>
+        </w:rPr>
+        <w:t xml:space="preserve"> </w:t>
+      </w:r>
+      <w:r>
+        <w:rPr>
+          <w:rFonts w:cs="Arial"/>
+          <w:bCs/>
+          <w:color w:val="000000" w:themeColor="text1"/>
+          <w:szCs w:val="24"/>
+          <w:shd w:val="clear" w:color="auto" w:fill="FFFFFF"/>
+        </w:rPr>
+        <w:t>n</w:t>
+      </w:r>
+      <w:r>
+        <w:rPr>
+          <w:rFonts w:cs="Arial"/>
+          <w:bCs/>
+          <w:color w:val="000000" w:themeColor="text1"/>
+          <w:szCs w:val="24"/>
+          <w:shd w:val="clear" w:color="auto" w:fill="FFFFFF"/>
+        </w:rPr>
+        <w:t>a otimização da tomada de decisão do quanto de comida produzir.</w:t>
+      </w:r>
+    </w:p>
+    <w:p>
+      <w:pPr>
+        <w:spacing w:line="360" w:lineRule="auto"/>
+      </w:pPr>
+      <w:r>
+        <w:rPr>
+          <w:rFonts w:cs="Arial"/>
+          <w:bCs/>
+          <w:color w:val="000000" w:themeColor="text1"/>
+          <w:szCs w:val="24"/>
+          <w:shd w:val="clear" w:color="auto" w:fill="FFFFFF"/>
+        </w:rPr>
+        <w:t>Nesse contexto, o trabalho usará de técnicas de inteligência artificial e aprendizado de máquina para que consiga auxiliar de forma muito mais assertiva as tomadas de decisões do gestor da cozinha.</w:t>
+      </w:r>
+      <w:r>
+        <w:rPr>
+          <w:rFonts w:cs="Arial"/>
+          <w:bCs/>
+          <w:color w:val="000000" w:themeColor="text1"/>
+          <w:szCs w:val="24"/>
+          <w:shd w:val="clear" w:color="auto" w:fill="FFFFFF"/>
+        </w:rPr>
+        <w:t xml:space="preserve"> Contudo, </w:t>
+      </w:r>
+      <w:r>
+        <w:rPr>
+          <w:rFonts w:cs="Arial"/>
+          <w:bCs/>
+          <w:color w:val="000000" w:themeColor="text1"/>
+          <w:szCs w:val="24"/>
+          <w:shd w:val="clear" w:color="auto" w:fill="FFFFFF"/>
+        </w:rPr>
+        <w:t>o estudo de inteligência artificial e</w:t>
+      </w:r>
+      <w:r>
+        <w:rPr>
+          <w:rFonts w:cs="Arial"/>
+          <w:bCs/>
+          <w:i/>
+          <w:color w:val="000000" w:themeColor="text1"/>
+          <w:szCs w:val="24"/>
+          <w:shd w:val="clear" w:color="auto" w:fill="FFFFFF"/>
+        </w:rPr>
+        <w:t xml:space="preserve"> </w:t>
+      </w:r>
+      <w:r>
+        <w:rPr>
+          <w:rFonts w:cs="Arial"/>
+          <w:bCs/>
+          <w:iCs/>
+          <w:color w:val="000000" w:themeColor="text1"/>
+          <w:szCs w:val="24"/>
+          <w:shd w:val="clear" w:color="auto" w:fill="FFFFFF"/>
+        </w:rPr>
+        <w:t>aprendizado de máquina</w:t>
+      </w:r>
+      <w:r>
+        <w:rPr>
+          <w:rFonts w:cs="Arial"/>
+          <w:bCs/>
+          <w:color w:val="000000" w:themeColor="text1"/>
+          <w:szCs w:val="24"/>
+          <w:shd w:val="clear" w:color="auto" w:fill="FFFFFF"/>
+        </w:rPr>
+        <w:t xml:space="preserve"> é</w:t>
+      </w:r>
+      <w:r>
+        <w:rPr>
+          <w:rFonts w:cs="Arial"/>
+          <w:bCs/>
+          <w:color w:val="000000" w:themeColor="text1"/>
+          <w:szCs w:val="24"/>
+          <w:shd w:val="clear" w:color="auto" w:fill="FFFFFF"/>
+        </w:rPr>
+        <w:t xml:space="preserve"> </w:t>
+      </w:r>
+      <w:r>
+        <w:rPr>
+          <w:rFonts w:cs="Arial"/>
+          <w:bCs/>
+          <w:color w:val="000000" w:themeColor="text1"/>
+          <w:szCs w:val="24"/>
+          <w:shd w:val="clear" w:color="auto" w:fill="FFFFFF"/>
+        </w:rPr>
+        <w:t xml:space="preserve">de </w:t>
+      </w:r>
+      <w:r>
+        <w:rPr>
+          <w:rFonts w:cs="Arial"/>
+          <w:bCs/>
+          <w:color w:val="000000" w:themeColor="text1"/>
+          <w:szCs w:val="24"/>
+          <w:shd w:val="clear" w:color="auto" w:fill="FFFFFF"/>
+        </w:rPr>
+        <w:t>extrema import</w:t>
+      </w:r>
+      <w:r>
+        <w:rPr>
+          <w:rFonts w:cs="Arial"/>
+          <w:bCs/>
+          <w:color w:val="000000" w:themeColor="text1"/>
+          <w:szCs w:val="24"/>
+          <w:shd w:val="clear" w:color="auto" w:fill="FFFFFF"/>
+        </w:rPr>
+        <w:t>ância</w:t>
+      </w:r>
+      <w:r>
+        <w:rPr>
+          <w:rFonts w:cs="Arial"/>
+          <w:bCs/>
+          <w:color w:val="000000" w:themeColor="text1"/>
+          <w:szCs w:val="24"/>
+          <w:shd w:val="clear" w:color="auto" w:fill="FFFFFF"/>
+        </w:rPr>
+        <w:t xml:space="preserve"> para um Engenheiro da Computação, pois torna possível gerenciar diversas atividades e tomadas de decisões, exigindo o máximo do que as máquinas podem oferecer, melhorando a qualidade de vida, meio ambiente e economia de recursos.</w:t>
+      </w:r>
     </w:p>
     <w:p>
       <w:pPr>
@@ -1989,15 +2198,126 @@
           <w:rFonts w:ascii="Arial" w:hAnsi="Arial" w:cs="Arial"/>
         </w:rPr>
       </w:pPr>
-      <w:bookmarkStart w:id="8" w:name="_Toc21510505"/>
+      <w:bookmarkStart w:id="9" w:name="_Toc21510505"/>
+      <w:bookmarkEnd w:id="8"/>
       <w:r>
         <w:rPr>
           <w:rFonts w:ascii="Arial" w:hAnsi="Arial" w:cs="Arial"/>
         </w:rPr>
         <w:t>Relevância</w:t>
       </w:r>
-      <w:bookmarkEnd w:id="8"/>
-    </w:p>
+      <w:bookmarkEnd w:id="9"/>
+    </w:p>
+    <w:p>
+      <w:pPr>
+        <w:spacing w:line="360" w:lineRule="auto"/>
+        <w:rPr>
+          <w:rFonts w:eastAsiaTheme="minorHAnsi" w:cs="Arial"/>
+          <w:color w:val="000000" w:themeColor="text1"/>
+          <w:szCs w:val="24"/>
+        </w:rPr>
+      </w:pPr>
+      <w:r>
+        <w:rPr>
+          <w:rFonts w:cs="Arial"/>
+          <w:color w:val="000000" w:themeColor="text1"/>
+          <w:szCs w:val="24"/>
+        </w:rPr>
+        <w:t xml:space="preserve">Pode-se dizer que este projeto, tendo por finalidade a utilização de </w:t>
+      </w:r>
+      <w:proofErr w:type="spellStart"/>
+      <w:r>
+        <w:rPr>
+          <w:rFonts w:cs="Arial"/>
+          <w:i/>
+          <w:color w:val="000000" w:themeColor="text1"/>
+          <w:szCs w:val="24"/>
+        </w:rPr>
+        <w:t>Machine</w:t>
+      </w:r>
+      <w:proofErr w:type="spellEnd"/>
+      <w:r>
+        <w:rPr>
+          <w:rFonts w:cs="Arial"/>
+          <w:i/>
+          <w:color w:val="000000" w:themeColor="text1"/>
+          <w:szCs w:val="24"/>
+        </w:rPr>
+        <w:t xml:space="preserve"> Learning</w:t>
+      </w:r>
+      <w:r>
+        <w:rPr>
+          <w:rFonts w:cs="Arial"/>
+          <w:color w:val="000000" w:themeColor="text1"/>
+          <w:szCs w:val="24"/>
+        </w:rPr>
+        <w:t xml:space="preserve"> para redução de desperdício de alimentos, trará incontáveis melhorias para diversos setores da indústria e áreas da sociedade.</w:t>
+      </w:r>
+    </w:p>
+    <w:p>
+      <w:pPr>
+        <w:spacing w:line="360" w:lineRule="auto"/>
+        <w:rPr>
+          <w:rFonts w:cs="Arial"/>
+          <w:color w:val="000000" w:themeColor="text1"/>
+          <w:szCs w:val="24"/>
+        </w:rPr>
+      </w:pPr>
+      <w:r>
+        <w:rPr>
+          <w:rFonts w:cs="Arial"/>
+          <w:color w:val="000000" w:themeColor="text1"/>
+          <w:szCs w:val="24"/>
+        </w:rPr>
+        <w:t xml:space="preserve">Um setor que certamente verá relevância no trabalho são as empresas, visto que é notável a economia gerada por conta da redução de alimentos desperdiçados ou ainda no gasto para destinar detritos alimentares, fazendo assim com que o lucro da empresa tenha um leve acréscimo, dinheiro no qual poderá ser </w:t>
+      </w:r>
+      <w:r>
+        <w:rPr>
+          <w:rFonts w:cs="Arial"/>
+          <w:color w:val="000000" w:themeColor="text1"/>
+          <w:szCs w:val="24"/>
+        </w:rPr>
+        <w:lastRenderedPageBreak/>
+        <w:t>destinado a investimento em tecnologia, melhorias de processos ou simplesmente aumento do faturamento.</w:t>
+      </w:r>
+    </w:p>
+    <w:p>
+      <w:pPr>
+        <w:spacing w:line="360" w:lineRule="auto"/>
+        <w:rPr>
+          <w:rFonts w:cs="Arial"/>
+          <w:color w:val="000000" w:themeColor="text1"/>
+          <w:szCs w:val="24"/>
+        </w:rPr>
+      </w:pPr>
+      <w:r>
+        <w:rPr>
+          <w:rFonts w:cs="Arial"/>
+          <w:color w:val="000000" w:themeColor="text1"/>
+          <w:szCs w:val="24"/>
+        </w:rPr>
+        <w:t xml:space="preserve">Além disso, o trabalho acredita que para uma sociedade saudável é importante haver uma relação entre homem e meio ambiente que não seja de degradação. </w:t>
+      </w:r>
+      <w:proofErr w:type="spellStart"/>
+      <w:r>
+        <w:rPr>
+          <w:rFonts w:cs="Arial"/>
+          <w:color w:val="000000" w:themeColor="text1"/>
+          <w:szCs w:val="24"/>
+        </w:rPr>
+        <w:t>Riani</w:t>
+      </w:r>
+      <w:proofErr w:type="spellEnd"/>
+      <w:r>
+        <w:rPr>
+          <w:rFonts w:cs="Arial"/>
+          <w:color w:val="000000" w:themeColor="text1"/>
+          <w:szCs w:val="24"/>
+        </w:rPr>
+        <w:t xml:space="preserve"> (1999) relaciona a vida urbana e meio ambiente entendendo que o segundo é um espaço de convivência do homem com os demais itens da natureza. Seguindo esta linha de raciocínio, para uma sociedade também é de suma importância a redução do desperdício alimentar, para que seja possível cada vez mais o alcance do equilíbrio entre a relação do ser humano e os componentes da natureza.</w:t>
+      </w:r>
+    </w:p>
+    <w:p/>
     <w:p>
       <w:pPr>
         <w:pStyle w:val="Ttulo1"/>
@@ -2006,8 +2326,8 @@
           <w:rFonts w:ascii="Arial" w:hAnsi="Arial" w:cs="Arial"/>
         </w:rPr>
       </w:pPr>
-      <w:bookmarkStart w:id="9" w:name="_Toc3028085"/>
       <w:bookmarkStart w:id="10" w:name="_Toc21510506"/>
+      <w:bookmarkStart w:id="11" w:name="_Toc3028085"/>
       <w:r>
         <w:rPr>
           <w:rFonts w:ascii="Arial" w:hAnsi="Arial" w:cs="Arial"/>
@@ -2023,14 +2343,14 @@
           <w:rFonts w:ascii="Arial" w:hAnsi="Arial" w:cs="Arial"/>
         </w:rPr>
       </w:pPr>
-      <w:bookmarkStart w:id="11" w:name="_Toc21510507"/>
+      <w:bookmarkStart w:id="12" w:name="_Toc21510507"/>
       <w:r>
         <w:rPr>
           <w:rFonts w:ascii="Arial" w:hAnsi="Arial" w:cs="Arial"/>
         </w:rPr>
         <w:t>Objetivos Gerais</w:t>
       </w:r>
-      <w:bookmarkEnd w:id="11"/>
+      <w:bookmarkEnd w:id="12"/>
     </w:p>
     <w:p>
       <w:pPr>
@@ -2039,14 +2359,14 @@
           <w:rFonts w:ascii="Arial" w:hAnsi="Arial" w:cs="Arial"/>
         </w:rPr>
       </w:pPr>
-      <w:bookmarkStart w:id="12" w:name="_Toc21510508"/>
+      <w:bookmarkStart w:id="13" w:name="_Toc21510508"/>
       <w:r>
         <w:rPr>
           <w:rFonts w:ascii="Arial" w:hAnsi="Arial" w:cs="Arial"/>
         </w:rPr>
         <w:t>Objetivos Específicos</w:t>
       </w:r>
-      <w:bookmarkEnd w:id="12"/>
+      <w:bookmarkEnd w:id="13"/>
       <w:r>
         <w:rPr>
           <w:rFonts w:ascii="Arial" w:hAnsi="Arial" w:cs="Arial"/>
@@ -2062,15 +2382,15 @@
           <w:rFonts w:ascii="Arial" w:hAnsi="Arial" w:cs="Arial"/>
         </w:rPr>
       </w:pPr>
-      <w:bookmarkStart w:id="13" w:name="_Toc21510509"/>
-      <w:bookmarkEnd w:id="9"/>
+      <w:bookmarkStart w:id="14" w:name="_Toc21510509"/>
+      <w:bookmarkEnd w:id="11"/>
       <w:r>
         <w:rPr>
           <w:rFonts w:ascii="Arial" w:hAnsi="Arial" w:cs="Arial"/>
         </w:rPr>
         <w:t>Principais teorias/ferramentas envolvidas no projeto</w:t>
       </w:r>
-      <w:bookmarkEnd w:id="13"/>
+      <w:bookmarkEnd w:id="14"/>
     </w:p>
     <w:p>
       <w:pPr>
@@ -2080,14 +2400,14 @@
           <w:rFonts w:ascii="Arial" w:hAnsi="Arial" w:cs="Arial"/>
         </w:rPr>
       </w:pPr>
-      <w:bookmarkStart w:id="14" w:name="_Toc21510510"/>
+      <w:bookmarkStart w:id="15" w:name="_Toc21510510"/>
       <w:r>
         <w:rPr>
           <w:rFonts w:ascii="Arial" w:hAnsi="Arial" w:cs="Arial"/>
         </w:rPr>
         <w:t>Oportunidade de inovação</w:t>
       </w:r>
-      <w:bookmarkEnd w:id="14"/>
+      <w:bookmarkEnd w:id="15"/>
     </w:p>
     <w:p>
       <w:pPr>
@@ -2097,14 +2417,14 @@
           <w:rFonts w:ascii="Arial" w:hAnsi="Arial" w:cs="Arial"/>
         </w:rPr>
       </w:pPr>
-      <w:bookmarkStart w:id="15" w:name="_Toc21510511"/>
+      <w:bookmarkStart w:id="16" w:name="_Toc21510511"/>
       <w:r>
         <w:rPr>
           <w:rFonts w:ascii="Arial" w:hAnsi="Arial" w:cs="Arial"/>
         </w:rPr>
         <w:t>Referências Bibliográfica.</w:t>
       </w:r>
-      <w:bookmarkEnd w:id="15"/>
+      <w:bookmarkEnd w:id="16"/>
     </w:p>
     <w:p>
       <w:pPr>
@@ -2114,15 +2434,14 @@
           <w:rFonts w:ascii="Arial" w:hAnsi="Arial" w:cs="Arial"/>
         </w:rPr>
       </w:pPr>
-      <w:bookmarkStart w:id="16" w:name="_Toc21510512"/>
+      <w:bookmarkStart w:id="17" w:name="_Toc21510512"/>
       <w:r>
         <w:rPr>
           <w:rFonts w:ascii="Arial" w:hAnsi="Arial" w:cs="Arial"/>
         </w:rPr>
         <w:t>Cronograma</w:t>
       </w:r>
-      <w:bookmarkEnd w:id="16"/>
-      <w:bookmarkEnd w:id="0"/>
+      <w:bookmarkEnd w:id="17"/>
     </w:p>
     <w:sectPr>
       <w:headerReference w:type="default" r:id="rId8"/>
@@ -2135,14 +2454,8 @@
 </w:document>
 </file>
 
-<file path=word/commentsIds.xml><?xml version="1.0" encoding="utf-8"?>
-<w16cid:commentsIds xmlns:wpc="http://schemas.microsoft.com/office/word/2010/wordprocessingCanvas" xmlns:cx="http://schemas.microsoft.com/office/drawing/2014/chartex" xmlns:cx1="http://schemas.microsoft.com/office/drawing/2015/9/8/chartex" xmlns:cx2="http://schemas.microsoft.com/office/drawing/2015/10/21/chartex" xmlns:cx3="http://schemas.microsoft.com/office/drawing/2016/5/9/chartex" xmlns:cx4="http://schemas.microsoft.com/office/drawing/2016/5/10/chartex" xmlns:cx5="http://schemas.microsoft.com/office/drawing/2016/5/11/chartex" xmlns:cx6="http://schemas.microsoft.com/office/drawing/2016/5/12/chartex" xmlns:cx7="http://schemas.microsoft.com/office/drawing/2016/5/13/chartex" xmlns:cx8="http://schemas.microsoft.com/office/drawing/2016/5/14/chartex" xmlns:mc="http://schemas.openxmlformats.org/markup-compatibility/2006" xmlns:aink="http://schemas.microsoft.com/office/drawing/2016/ink" xmlns:am3d="http://schemas.microsoft.com/office/drawing/2017/model3d" xmlns:o="urn:schemas-microsoft-com:office:office" xmlns:r="http://schemas.openxmlformats.org/officeDocument/2006/relationships" xmlns:m="http://schemas.openxmlformats.org/officeDocument/2006/math" xmlns:v="urn:schemas-microsoft-com:vml" xmlns:wp14="http://schemas.microsoft.com/office/word/2010/wordprocessingDrawing" xmlns:wp="http://schemas.openxmlformats.org/drawingml/2006/wordprocessingDrawing" xmlns:w10="urn:schemas-microsoft-com:office:word" xmlns:w="http://schemas.openxmlformats.org/wordprocessingml/2006/main" xmlns:w14="http://schemas.microsoft.com/office/word/2010/wordml" xmlns:w15="http://schemas.microsoft.com/office/word/2012/wordml" xmlns:w16cid="http://schemas.microsoft.com/office/word/2016/wordml/cid" xmlns:w16se="http://schemas.microsoft.com/office/word/2015/wordml/symex" xmlns:wpg="http://schemas.microsoft.com/office/word/2010/wordprocessingGroup" xmlns:wpi="http://schemas.microsoft.com/office/word/2010/wordprocessingInk" xmlns:wne="http://schemas.microsoft.com/office/word/2006/wordml" xmlns:wps="http://schemas.microsoft.com/office/word/2010/wordprocessingShape" mc:Ignorable="w14 w15 w16se w16cid wp14">
-  <w16cid:commentId w16cid:paraId="1D7588EE" w16cid:durableId="2084682E"/>
-</w16cid:commentsIds>
-</file>
-
 <file path=word/endnotes.xml><?xml version="1.0" encoding="utf-8"?>
-<w:endnotes xmlns:wpc="http://schemas.microsoft.com/office/word/2010/wordprocessingCanvas" xmlns:cx="http://schemas.microsoft.com/office/drawing/2014/chartex" xmlns:cx1="http://schemas.microsoft.com/office/drawing/2015/9/8/chartex" xmlns:mc="http://schemas.openxmlformats.org/markup-compatibility/2006" xmlns:o="urn:schemas-microsoft-com:office:office" xmlns:r="http://schemas.openxmlformats.org/officeDocument/2006/relationships" xmlns:m="http://schemas.openxmlformats.org/officeDocument/2006/math" xmlns:v="urn:schemas-microsoft-com:vml" xmlns:wp14="http://schemas.microsoft.com/office/word/2010/wordprocessingDrawing" xmlns:wp="http://schemas.openxmlformats.org/drawingml/2006/wordprocessingDrawing" xmlns:w10="urn:schemas-microsoft-com:office:word" xmlns:w="http://schemas.openxmlformats.org/wordprocessingml/2006/main" xmlns:w14="http://schemas.microsoft.com/office/word/2010/wordml" xmlns:w15="http://schemas.microsoft.com/office/word/2012/wordml" xmlns:w16se="http://schemas.microsoft.com/office/word/2015/wordml/symex" xmlns:wpg="http://schemas.microsoft.com/office/word/2010/wordprocessingGroup" xmlns:wpi="http://schemas.microsoft.com/office/word/2010/wordprocessingInk" xmlns:wne="http://schemas.microsoft.com/office/word/2006/wordml" xmlns:wps="http://schemas.microsoft.com/office/word/2010/wordprocessingShape" mc:Ignorable="w14 w15 w16se wp14">
+<w:endnotes xmlns:wpc="http://schemas.microsoft.com/office/word/2010/wordprocessingCanvas" xmlns:cx="http://schemas.microsoft.com/office/drawing/2014/chartex" xmlns:cx1="http://schemas.microsoft.com/office/drawing/2015/9/8/chartex" xmlns:cx2="http://schemas.microsoft.com/office/drawing/2015/10/21/chartex" xmlns:cx3="http://schemas.microsoft.com/office/drawing/2016/5/9/chartex" xmlns:cx4="http://schemas.microsoft.com/office/drawing/2016/5/10/chartex" xmlns:cx5="http://schemas.microsoft.com/office/drawing/2016/5/11/chartex" xmlns:cx6="http://schemas.microsoft.com/office/drawing/2016/5/12/chartex" xmlns:cx7="http://schemas.microsoft.com/office/drawing/2016/5/13/chartex" xmlns:cx8="http://schemas.microsoft.com/office/drawing/2016/5/14/chartex" xmlns:mc="http://schemas.openxmlformats.org/markup-compatibility/2006" xmlns:aink="http://schemas.microsoft.com/office/drawing/2016/ink" xmlns:am3d="http://schemas.microsoft.com/office/drawing/2017/model3d" xmlns:o="urn:schemas-microsoft-com:office:office" xmlns:r="http://schemas.openxmlformats.org/officeDocument/2006/relationships" xmlns:m="http://schemas.openxmlformats.org/officeDocument/2006/math" xmlns:v="urn:schemas-microsoft-com:vml" xmlns:wp14="http://schemas.microsoft.com/office/word/2010/wordprocessingDrawing" xmlns:wp="http://schemas.openxmlformats.org/drawingml/2006/wordprocessingDrawing" xmlns:w10="urn:schemas-microsoft-com:office:word" xmlns:w="http://schemas.openxmlformats.org/wordprocessingml/2006/main" xmlns:w14="http://schemas.microsoft.com/office/word/2010/wordml" xmlns:w15="http://schemas.microsoft.com/office/word/2012/wordml" xmlns:w16cid="http://schemas.microsoft.com/office/word/2016/wordml/cid" xmlns:w16se="http://schemas.microsoft.com/office/word/2015/wordml/symex" xmlns:wpg="http://schemas.microsoft.com/office/word/2010/wordprocessingGroup" xmlns:wpi="http://schemas.microsoft.com/office/word/2010/wordprocessingInk" xmlns:wne="http://schemas.microsoft.com/office/word/2006/wordml" xmlns:wps="http://schemas.microsoft.com/office/word/2010/wordprocessingShape" mc:Ignorable="w14 w15 w16se w16cid wp14">
   <w:endnote w:type="separator" w:id="-1">
     <w:p>
       <w:pPr>
@@ -2167,7 +2480,7 @@
 </file>
 
 <file path=word/footnotes.xml><?xml version="1.0" encoding="utf-8"?>
-<w:footnotes xmlns:wpc="http://schemas.microsoft.com/office/word/2010/wordprocessingCanvas" xmlns:cx="http://schemas.microsoft.com/office/drawing/2014/chartex" xmlns:cx1="http://schemas.microsoft.com/office/drawing/2015/9/8/chartex" xmlns:mc="http://schemas.openxmlformats.org/markup-compatibility/2006" xmlns:o="urn:schemas-microsoft-com:office:office" xmlns:r="http://schemas.openxmlformats.org/officeDocument/2006/relationships" xmlns:m="http://schemas.openxmlformats.org/officeDocument/2006/math" xmlns:v="urn:schemas-microsoft-com:vml" xmlns:wp14="http://schemas.microsoft.com/office/word/2010/wordprocessingDrawing" xmlns:wp="http://schemas.openxmlformats.org/drawingml/2006/wordprocessingDrawing" xmlns:w10="urn:schemas-microsoft-com:office:word" xmlns:w="http://schemas.openxmlformats.org/wordprocessingml/2006/main" xmlns:w14="http://schemas.microsoft.com/office/word/2010/wordml" xmlns:w15="http://schemas.microsoft.com/office/word/2012/wordml" xmlns:w16se="http://schemas.microsoft.com/office/word/2015/wordml/symex" xmlns:wpg="http://schemas.microsoft.com/office/word/2010/wordprocessingGroup" xmlns:wpi="http://schemas.microsoft.com/office/word/2010/wordprocessingInk" xmlns:wne="http://schemas.microsoft.com/office/word/2006/wordml" xmlns:wps="http://schemas.microsoft.com/office/word/2010/wordprocessingShape" mc:Ignorable="w14 w15 w16se wp14">
+<w:footnotes xmlns:wpc="http://schemas.microsoft.com/office/word/2010/wordprocessingCanvas" xmlns:cx="http://schemas.microsoft.com/office/drawing/2014/chartex" xmlns:cx1="http://schemas.microsoft.com/office/drawing/2015/9/8/chartex" xmlns:cx2="http://schemas.microsoft.com/office/drawing/2015/10/21/chartex" xmlns:cx3="http://schemas.microsoft.com/office/drawing/2016/5/9/chartex" xmlns:cx4="http://schemas.microsoft.com/office/drawing/2016/5/10/chartex" xmlns:cx5="http://schemas.microsoft.com/office/drawing/2016/5/11/chartex" xmlns:cx6="http://schemas.microsoft.com/office/drawing/2016/5/12/chartex" xmlns:cx7="http://schemas.microsoft.com/office/drawing/2016/5/13/chartex" xmlns:cx8="http://schemas.microsoft.com/office/drawing/2016/5/14/chartex" xmlns:mc="http://schemas.openxmlformats.org/markup-compatibility/2006" xmlns:aink="http://schemas.microsoft.com/office/drawing/2016/ink" xmlns:am3d="http://schemas.microsoft.com/office/drawing/2017/model3d" xmlns:o="urn:schemas-microsoft-com:office:office" xmlns:r="http://schemas.openxmlformats.org/officeDocument/2006/relationships" xmlns:m="http://schemas.openxmlformats.org/officeDocument/2006/math" xmlns:v="urn:schemas-microsoft-com:vml" xmlns:wp14="http://schemas.microsoft.com/office/word/2010/wordprocessingDrawing" xmlns:wp="http://schemas.openxmlformats.org/drawingml/2006/wordprocessingDrawing" xmlns:w10="urn:schemas-microsoft-com:office:word" xmlns:w="http://schemas.openxmlformats.org/wordprocessingml/2006/main" xmlns:w14="http://schemas.microsoft.com/office/word/2010/wordml" xmlns:w15="http://schemas.microsoft.com/office/word/2012/wordml" xmlns:w16cid="http://schemas.microsoft.com/office/word/2016/wordml/cid" xmlns:w16se="http://schemas.microsoft.com/office/word/2015/wordml/symex" xmlns:wpg="http://schemas.microsoft.com/office/word/2010/wordprocessingGroup" xmlns:wpi="http://schemas.microsoft.com/office/word/2010/wordprocessingInk" xmlns:wne="http://schemas.microsoft.com/office/word/2006/wordml" xmlns:wps="http://schemas.microsoft.com/office/word/2010/wordprocessingShape" mc:Ignorable="w14 w15 w16se w16cid wp14">
   <w:footnote w:type="separator" w:id="-1">
     <w:p>
       <w:pPr>
@@ -2192,7 +2505,7 @@
 </file>
 
 <file path=word/header1.xml><?xml version="1.0" encoding="utf-8"?>
-<w:hdr xmlns:wpc="http://schemas.microsoft.com/office/word/2010/wordprocessingCanvas" xmlns:cx="http://schemas.microsoft.com/office/drawing/2014/chartex" xmlns:cx1="http://schemas.microsoft.com/office/drawing/2015/9/8/chartex" xmlns:mc="http://schemas.openxmlformats.org/markup-compatibility/2006" xmlns:o="urn:schemas-microsoft-com:office:office" xmlns:r="http://schemas.openxmlformats.org/officeDocument/2006/relationships" xmlns:m="http://schemas.openxmlformats.org/officeDocument/2006/math" xmlns:v="urn:schemas-microsoft-com:vml" xmlns:wp14="http://schemas.microsoft.com/office/word/2010/wordprocessingDrawing" xmlns:wp="http://schemas.openxmlformats.org/drawingml/2006/wordprocessingDrawing" xmlns:w10="urn:schemas-microsoft-com:office:word" xmlns:w="http://schemas.openxmlformats.org/wordprocessingml/2006/main" xmlns:w14="http://schemas.microsoft.com/office/word/2010/wordml" xmlns:w15="http://schemas.microsoft.com/office/word/2012/wordml" xmlns:w16se="http://schemas.microsoft.com/office/word/2015/wordml/symex" xmlns:wpg="http://schemas.microsoft.com/office/word/2010/wordprocessingGroup" xmlns:wpi="http://schemas.microsoft.com/office/word/2010/wordprocessingInk" xmlns:wne="http://schemas.microsoft.com/office/word/2006/wordml" xmlns:wps="http://schemas.microsoft.com/office/word/2010/wordprocessingShape" mc:Ignorable="w14 w15 w16se wp14">
+<w:hdr xmlns:wpc="http://schemas.microsoft.com/office/word/2010/wordprocessingCanvas" xmlns:cx="http://schemas.microsoft.com/office/drawing/2014/chartex" xmlns:cx1="http://schemas.microsoft.com/office/drawing/2015/9/8/chartex" xmlns:cx2="http://schemas.microsoft.com/office/drawing/2015/10/21/chartex" xmlns:cx3="http://schemas.microsoft.com/office/drawing/2016/5/9/chartex" xmlns:cx4="http://schemas.microsoft.com/office/drawing/2016/5/10/chartex" xmlns:cx5="http://schemas.microsoft.com/office/drawing/2016/5/11/chartex" xmlns:cx6="http://schemas.microsoft.com/office/drawing/2016/5/12/chartex" xmlns:cx7="http://schemas.microsoft.com/office/drawing/2016/5/13/chartex" xmlns:cx8="http://schemas.microsoft.com/office/drawing/2016/5/14/chartex" xmlns:mc="http://schemas.openxmlformats.org/markup-compatibility/2006" xmlns:aink="http://schemas.microsoft.com/office/drawing/2016/ink" xmlns:am3d="http://schemas.microsoft.com/office/drawing/2017/model3d" xmlns:o="urn:schemas-microsoft-com:office:office" xmlns:r="http://schemas.openxmlformats.org/officeDocument/2006/relationships" xmlns:m="http://schemas.openxmlformats.org/officeDocument/2006/math" xmlns:v="urn:schemas-microsoft-com:vml" xmlns:wp14="http://schemas.microsoft.com/office/word/2010/wordprocessingDrawing" xmlns:wp="http://schemas.openxmlformats.org/drawingml/2006/wordprocessingDrawing" xmlns:w10="urn:schemas-microsoft-com:office:word" xmlns:w="http://schemas.openxmlformats.org/wordprocessingml/2006/main" xmlns:w14="http://schemas.microsoft.com/office/word/2010/wordml" xmlns:w15="http://schemas.microsoft.com/office/word/2012/wordml" xmlns:w16cid="http://schemas.microsoft.com/office/word/2016/wordml/cid" xmlns:w16se="http://schemas.microsoft.com/office/word/2015/wordml/symex" xmlns:wpg="http://schemas.microsoft.com/office/word/2010/wordprocessingGroup" xmlns:wpi="http://schemas.microsoft.com/office/word/2010/wordprocessingInk" xmlns:wne="http://schemas.microsoft.com/office/word/2006/wordml" xmlns:wps="http://schemas.microsoft.com/office/word/2010/wordprocessingShape" mc:Ignorable="w14 w15 w16se w16cid wp14">
   <w:p>
     <w:pPr>
       <w:pStyle w:val="Cabealho"/>
@@ -2348,7 +2661,7 @@
 </file>
 
 <file path=word/numbering.xml><?xml version="1.0" encoding="utf-8"?>
-<w:numbering xmlns:wpc="http://schemas.microsoft.com/office/word/2010/wordprocessingCanvas" xmlns:cx="http://schemas.microsoft.com/office/drawing/2014/chartex" xmlns:cx1="http://schemas.microsoft.com/office/drawing/2015/9/8/chartex" xmlns:mc="http://schemas.openxmlformats.org/markup-compatibility/2006" xmlns:o="urn:schemas-microsoft-com:office:office" xmlns:r="http://schemas.openxmlformats.org/officeDocument/2006/relationships" xmlns:m="http://schemas.openxmlformats.org/officeDocument/2006/math" xmlns:v="urn:schemas-microsoft-com:vml" xmlns:wp14="http://schemas.microsoft.com/office/word/2010/wordprocessingDrawing" xmlns:wp="http://schemas.openxmlformats.org/drawingml/2006/wordprocessingDrawing" xmlns:w10="urn:schemas-microsoft-com:office:word" xmlns:w="http://schemas.openxmlformats.org/wordprocessingml/2006/main" xmlns:w14="http://schemas.microsoft.com/office/word/2010/wordml" xmlns:w15="http://schemas.microsoft.com/office/word/2012/wordml" xmlns:w16se="http://schemas.microsoft.com/office/word/2015/wordml/symex" xmlns:wpg="http://schemas.microsoft.com/office/word/2010/wordprocessingGroup" xmlns:wpi="http://schemas.microsoft.com/office/word/2010/wordprocessingInk" xmlns:wne="http://schemas.microsoft.com/office/word/2006/wordml" xmlns:wps="http://schemas.microsoft.com/office/word/2010/wordprocessingShape" mc:Ignorable="w14 w15 w16se wp14">
+<w:numbering xmlns:wpc="http://schemas.microsoft.com/office/word/2010/wordprocessingCanvas" xmlns:cx="http://schemas.microsoft.com/office/drawing/2014/chartex" xmlns:cx1="http://schemas.microsoft.com/office/drawing/2015/9/8/chartex" xmlns:cx2="http://schemas.microsoft.com/office/drawing/2015/10/21/chartex" xmlns:cx3="http://schemas.microsoft.com/office/drawing/2016/5/9/chartex" xmlns:cx4="http://schemas.microsoft.com/office/drawing/2016/5/10/chartex" xmlns:cx5="http://schemas.microsoft.com/office/drawing/2016/5/11/chartex" xmlns:cx6="http://schemas.microsoft.com/office/drawing/2016/5/12/chartex" xmlns:cx7="http://schemas.microsoft.com/office/drawing/2016/5/13/chartex" xmlns:cx8="http://schemas.microsoft.com/office/drawing/2016/5/14/chartex" xmlns:mc="http://schemas.openxmlformats.org/markup-compatibility/2006" xmlns:aink="http://schemas.microsoft.com/office/drawing/2016/ink" xmlns:am3d="http://schemas.microsoft.com/office/drawing/2017/model3d" xmlns:o="urn:schemas-microsoft-com:office:office" xmlns:r="http://schemas.openxmlformats.org/officeDocument/2006/relationships" xmlns:m="http://schemas.openxmlformats.org/officeDocument/2006/math" xmlns:v="urn:schemas-microsoft-com:vml" xmlns:wp14="http://schemas.microsoft.com/office/word/2010/wordprocessingDrawing" xmlns:wp="http://schemas.openxmlformats.org/drawingml/2006/wordprocessingDrawing" xmlns:w10="urn:schemas-microsoft-com:office:word" xmlns:w="http://schemas.openxmlformats.org/wordprocessingml/2006/main" xmlns:w14="http://schemas.microsoft.com/office/word/2010/wordml" xmlns:w15="http://schemas.microsoft.com/office/word/2012/wordml" xmlns:w16cid="http://schemas.microsoft.com/office/word/2016/wordml/cid" xmlns:w16se="http://schemas.microsoft.com/office/word/2015/wordml/symex" xmlns:wpg="http://schemas.microsoft.com/office/word/2010/wordprocessingGroup" xmlns:wpi="http://schemas.microsoft.com/office/word/2010/wordprocessingInk" xmlns:wne="http://schemas.microsoft.com/office/word/2006/wordml" xmlns:wps="http://schemas.microsoft.com/office/word/2010/wordprocessingShape" mc:Ignorable="w14 w15 w16se w16cid wp14">
   <w:abstractNum w:abstractNumId="0" w15:restartNumberingAfterBreak="0">
     <w:nsid w:val="20451BFB"/>
     <w:multiLevelType w:val="hybridMultilevel"/>
@@ -3177,7 +3490,7 @@
 </file>
 
 <file path=word/styles.xml><?xml version="1.0" encoding="utf-8"?>
-<w:styles xmlns:mc="http://schemas.openxmlformats.org/markup-compatibility/2006" xmlns:r="http://schemas.openxmlformats.org/officeDocument/2006/relationships" xmlns:w="http://schemas.openxmlformats.org/wordprocessingml/2006/main" xmlns:w14="http://schemas.microsoft.com/office/word/2010/wordml" xmlns:w15="http://schemas.microsoft.com/office/word/2012/wordml" xmlns:w16se="http://schemas.microsoft.com/office/word/2015/wordml/symex" mc:Ignorable="w14 w15 w16se">
+<w:styles xmlns:mc="http://schemas.openxmlformats.org/markup-compatibility/2006" xmlns:r="http://schemas.openxmlformats.org/officeDocument/2006/relationships" xmlns:w="http://schemas.openxmlformats.org/wordprocessingml/2006/main" xmlns:w14="http://schemas.microsoft.com/office/word/2010/wordml" xmlns:w15="http://schemas.microsoft.com/office/word/2012/wordml" xmlns:w16cid="http://schemas.microsoft.com/office/word/2016/wordml/cid" xmlns:w16se="http://schemas.microsoft.com/office/word/2015/wordml/symex" mc:Ignorable="w14 w15 w16se w16cid">
   <w:docDefaults>
     <w:rPrDefault>
       <w:rPr>
@@ -3193,7 +3506,7 @@
       </w:pPr>
     </w:pPrDefault>
   </w:docDefaults>
-  <w:latentStyles w:defLockedState="0" w:defUIPriority="99" w:defSemiHidden="0" w:defUnhideWhenUsed="0" w:defQFormat="0" w:count="371">
+  <w:latentStyles w:defLockedState="0" w:defUIPriority="99" w:defSemiHidden="0" w:defUnhideWhenUsed="0" w:defQFormat="0" w:count="377">
     <w:lsdException w:name="Normal" w:uiPriority="0" w:qFormat="1"/>
     <w:lsdException w:name="heading 1" w:uiPriority="9" w:qFormat="1"/>
     <w:lsdException w:name="heading 2" w:semiHidden="1" w:uiPriority="9" w:unhideWhenUsed="1" w:qFormat="1"/>
@@ -3341,11 +3654,8 @@
     <w:lsdException w:name="Table 3D effects 3" w:semiHidden="1" w:unhideWhenUsed="1"/>
     <w:lsdException w:name="Table Contemporary" w:semiHidden="1" w:unhideWhenUsed="1"/>
     <w:lsdException w:name="Table Elegant" w:semiHidden="1" w:unhideWhenUsed="1"/>
-    <w:lsdException w:name="Table Professional" w:semiHidden="1" w:unhideWhenUsed="1"/>
     <w:lsdException w:name="Table Subtle 1" w:semiHidden="1" w:unhideWhenUsed="1"/>
     <w:lsdException w:name="Table Subtle 2" w:semiHidden="1" w:unhideWhenUsed="1"/>
-    <w:lsdException w:name="Table Web 1" w:semiHidden="1" w:unhideWhenUsed="1"/>
-    <w:lsdException w:name="Table Web 2" w:semiHidden="1" w:unhideWhenUsed="1"/>
     <w:lsdException w:name="Table Web 3" w:semiHidden="1" w:unhideWhenUsed="1"/>
     <w:lsdException w:name="Balloon Text" w:semiHidden="1" w:unhideWhenUsed="1"/>
     <w:lsdException w:name="Table Grid" w:uiPriority="39"/>
@@ -3565,6 +3875,12 @@
     <w:lsdException w:name="List Table 5 Dark Accent 6" w:uiPriority="50"/>
     <w:lsdException w:name="List Table 6 Colorful Accent 6" w:uiPriority="51"/>
     <w:lsdException w:name="List Table 7 Colorful Accent 6" w:uiPriority="52"/>
+    <w:lsdException w:name="Mention" w:semiHidden="1" w:unhideWhenUsed="1"/>
+    <w:lsdException w:name="Smart Hyperlink" w:semiHidden="1" w:unhideWhenUsed="1"/>
+    <w:lsdException w:name="Hashtag" w:semiHidden="1" w:unhideWhenUsed="1"/>
+    <w:lsdException w:name="Unresolved Mention" w:semiHidden="1" w:unhideWhenUsed="1"/>
+    <w:lsdException w:name="Smart Link" w:semiHidden="1" w:unhideWhenUsed="1"/>
+    <w:lsdException w:name="Smart Link Error" w:semiHidden="1" w:unhideWhenUsed="1"/>
   </w:latentStyles>
   <w:style w:type="paragraph" w:default="1" w:styleId="Normal">
     <w:name w:val="Normal"/>
@@ -3818,6 +4134,7 @@
   <w:style w:type="character" w:default="1" w:styleId="Fontepargpadro">
     <w:name w:val="Default Paragraph Font"/>
     <w:uiPriority w:val="1"/>
+    <w:semiHidden/>
     <w:unhideWhenUsed/>
   </w:style>
   <w:style w:type="table" w:default="1" w:styleId="Tabelanormal">
@@ -4715,7 +5032,7 @@
 </file>
 
 <file path=customXml/itemProps1.xml><?xml version="1.0" encoding="utf-8"?>
-<ds:datastoreItem xmlns:ds="http://schemas.openxmlformats.org/officeDocument/2006/customXml" ds:itemID="{D638D18B-21C6-4F53-92A4-E1D6742143EB}">
+<ds:datastoreItem xmlns:ds="http://schemas.openxmlformats.org/officeDocument/2006/customXml" ds:itemID="{DDFC1908-B9DA-4BF0-BC29-93A613A1A5F4}">
   <ds:schemaRefs>
     <ds:schemaRef ds:uri="http://schemas.openxmlformats.org/officeDocument/2006/bibliography"/>
   </ds:schemaRefs>

</xml_diff>

<commit_message>
PROJETO DE PESQUISA - CONTINUAÇÃO
</commit_message>
<xml_diff>
--- a/Artigo a ser entregue..docx
+++ b/Artigo a ser entregue..docx
@@ -1,6 +1,6 @@
 
 <file path=word/document.xml><?xml version="1.0" encoding="utf-8"?>
-<w:document xmlns:wpc="http://schemas.microsoft.com/office/word/2010/wordprocessingCanvas" xmlns:cx="http://schemas.microsoft.com/office/drawing/2014/chartex" xmlns:cx1="http://schemas.microsoft.com/office/drawing/2015/9/8/chartex" xmlns:mc="http://schemas.openxmlformats.org/markup-compatibility/2006" xmlns:o="urn:schemas-microsoft-com:office:office" xmlns:r="http://schemas.openxmlformats.org/officeDocument/2006/relationships" xmlns:m="http://schemas.openxmlformats.org/officeDocument/2006/math" xmlns:v="urn:schemas-microsoft-com:vml" xmlns:wp14="http://schemas.microsoft.com/office/word/2010/wordprocessingDrawing" xmlns:wp="http://schemas.openxmlformats.org/drawingml/2006/wordprocessingDrawing" xmlns:w10="urn:schemas-microsoft-com:office:word" xmlns:w="http://schemas.openxmlformats.org/wordprocessingml/2006/main" xmlns:w14="http://schemas.microsoft.com/office/word/2010/wordml" xmlns:w15="http://schemas.microsoft.com/office/word/2012/wordml" xmlns:w16se="http://schemas.microsoft.com/office/word/2015/wordml/symex" xmlns:wpg="http://schemas.microsoft.com/office/word/2010/wordprocessingGroup" xmlns:wpi="http://schemas.microsoft.com/office/word/2010/wordprocessingInk" xmlns:wne="http://schemas.microsoft.com/office/word/2006/wordml" xmlns:wps="http://schemas.microsoft.com/office/word/2010/wordprocessingShape" mc:Ignorable="w14 w15 w16se wp14">
+<w:document xmlns:wpc="http://schemas.microsoft.com/office/word/2010/wordprocessingCanvas" xmlns:cx="http://schemas.microsoft.com/office/drawing/2014/chartex" xmlns:mc="http://schemas.openxmlformats.org/markup-compatibility/2006" xmlns:o="urn:schemas-microsoft-com:office:office" xmlns:r="http://schemas.openxmlformats.org/officeDocument/2006/relationships" xmlns:m="http://schemas.openxmlformats.org/officeDocument/2006/math" xmlns:v="urn:schemas-microsoft-com:vml" xmlns:wp14="http://schemas.microsoft.com/office/word/2010/wordprocessingDrawing" xmlns:wp="http://schemas.openxmlformats.org/drawingml/2006/wordprocessingDrawing" xmlns:w10="urn:schemas-microsoft-com:office:word" xmlns:w="http://schemas.openxmlformats.org/wordprocessingml/2006/main" xmlns:w14="http://schemas.microsoft.com/office/word/2010/wordml" xmlns:w15="http://schemas.microsoft.com/office/word/2012/wordml" xmlns:w16se="http://schemas.microsoft.com/office/word/2015/wordml/symex" xmlns:wpg="http://schemas.microsoft.com/office/word/2010/wordprocessingGroup" xmlns:wpi="http://schemas.microsoft.com/office/word/2010/wordprocessingInk" xmlns:wne="http://schemas.microsoft.com/office/word/2006/wordml" xmlns:wps="http://schemas.microsoft.com/office/word/2010/wordprocessingShape" mc:Ignorable="w14 w15 w16se wp14">
   <w:body>
     <w:p>
       <w:pPr>
@@ -13,7 +13,6 @@
           <w:szCs w:val="28"/>
         </w:rPr>
       </w:pPr>
-      <w:bookmarkStart w:id="0" w:name="_GoBack"/>
       <w:r>
         <w:rPr>
           <w:rFonts w:eastAsia="Arial" w:cs="Arial"/>
@@ -519,11 +518,36 @@
           <w:sz w:val="28"/>
           <w:szCs w:val="28"/>
         </w:rPr>
-        <w:t>SÃO BERNARDO DO CAMPO, dd DE mm DE aa</w:t>
+        <w:t xml:space="preserve">SÃO BERNARDO DO CAMPO, </w:t>
+      </w:r>
+      <w:proofErr w:type="spellStart"/>
+      <w:r>
+        <w:rPr>
+          <w:rFonts w:eastAsia="Arial" w:cs="Arial"/>
+          <w:sz w:val="28"/>
+          <w:szCs w:val="28"/>
+        </w:rPr>
+        <w:t>dd</w:t>
+      </w:r>
+      <w:proofErr w:type="spellEnd"/>
+      <w:r>
+        <w:rPr>
+          <w:rFonts w:eastAsia="Arial" w:cs="Arial"/>
+          <w:sz w:val="28"/>
+          <w:szCs w:val="28"/>
+        </w:rPr>
+        <w:t xml:space="preserve"> DE mm DE aa</w:t>
       </w:r>
     </w:p>
     <w:sdt>
       <w:sdtPr>
+        <w:rPr>
+          <w:rFonts w:ascii="Arial" w:eastAsia="Calibri" w:hAnsi="Arial" w:cstheme="minorBidi"/>
+          <w:color w:val="00000A"/>
+          <w:sz w:val="24"/>
+          <w:szCs w:val="22"/>
+          <w:lang w:eastAsia="en-US"/>
+        </w:rPr>
         <w:id w:val="244392887"/>
         <w:docPartObj>
           <w:docPartGallery w:val="Table of Contents"/>
@@ -532,13 +556,8 @@
       </w:sdtPr>
       <w:sdtEndPr>
         <w:rPr>
-          <w:rFonts w:ascii="Arial" w:eastAsia="Calibri" w:hAnsi="Arial" w:cstheme="minorBidi"/>
           <w:b/>
           <w:bCs/>
-          <w:color w:val="00000A"/>
-          <w:sz w:val="24"/>
-          <w:szCs w:val="22"/>
-          <w:lang w:eastAsia="en-US"/>
         </w:rPr>
       </w:sdtEndPr>
       <w:sdtContent>
@@ -1880,8 +1899,8 @@
           <w:rFonts w:ascii="Arial" w:hAnsi="Arial" w:cs="Arial"/>
         </w:rPr>
       </w:pPr>
-      <w:bookmarkStart w:id="1" w:name="_Toc511414627"/>
-      <w:bookmarkStart w:id="2" w:name="_Toc21510499"/>
+      <w:bookmarkStart w:id="0" w:name="_Toc511414627"/>
+      <w:bookmarkStart w:id="1" w:name="_Toc21510499"/>
       <w:r>
         <w:rPr>
           <w:rFonts w:ascii="Arial" w:hAnsi="Arial" w:cs="Arial"/>
@@ -1889,8 +1908,267 @@
         <w:lastRenderedPageBreak/>
         <w:t>Introdução</w:t>
       </w:r>
+      <w:bookmarkEnd w:id="0"/>
       <w:bookmarkEnd w:id="1"/>
+    </w:p>
+    <w:p>
+      <w:pPr>
+        <w:ind w:firstLine="432"/>
+      </w:pPr>
+      <w:r>
+        <w:t>A Organização das Nações Unidas para a Alimentação e a Agricultura (FAO) alertou que, anualmente, 1,3 bilhão de toneladas de comida são desperdiçadas ou se perdem ao longo das cadeias produtivas de alimentos</w:t>
+      </w:r>
+      <w:r>
+        <w:t>.</w:t>
+      </w:r>
+      <w:r>
+        <w:t xml:space="preserve"> </w:t>
+      </w:r>
+      <w:r>
+        <w:t>Este volume representa 30% da comida produzida por ano no planeta, comida essa que poderia ser destinada às 821 milhões de pessoas que ainda passam fome no mundo</w:t>
+      </w:r>
+      <w:r>
+        <w:t xml:space="preserve"> </w:t>
+      </w:r>
+      <w:r>
+        <w:t xml:space="preserve">(FAO, 2018). Essa perda de alimentos gera de 8% a 10% de todas as emissões de gases de efeito estufa produzidos </w:t>
+      </w:r>
+      <w:r>
+        <w:t>por seres humanos (FAO, 2019</w:t>
+      </w:r>
+      <w:r>
+        <w:t xml:space="preserve">). </w:t>
+      </w:r>
+    </w:p>
+    <w:p>
+      <w:pPr>
+        <w:ind w:firstLine="432"/>
+      </w:pPr>
+      <w:r>
+        <w:t xml:space="preserve">A perda alimentos é definida como a diminuição da disponibilidade do alimento, através de toda cadeia de suprimentos, especialmente na produção, armazenamento e transporte, já o desperdício é resultado da decisão de se jogar fora a comida, depois de preparada e apta para consumo. </w:t>
+      </w:r>
+      <w:r>
+        <w:rPr>
+          <w:lang w:val="en-US"/>
+        </w:rPr>
+        <w:t xml:space="preserve">Technical Platform on the Measurement and Reduction of Food Loss and Waste, </w:t>
+      </w:r>
+      <w:proofErr w:type="spellStart"/>
+      <w:r>
+        <w:rPr>
+          <w:lang w:val="en-US"/>
+        </w:rPr>
+        <w:t>s.d.</w:t>
+      </w:r>
+      <w:proofErr w:type="spellEnd"/>
+      <w:r>
+        <w:rPr>
+          <w:lang w:val="en-US"/>
+        </w:rPr>
+        <w:t xml:space="preserve">). </w:t>
+      </w:r>
+      <w:r>
+        <w:t xml:space="preserve">Este último pode ser subdivido em duas categorias: </w:t>
+      </w:r>
+    </w:p>
+    <w:p>
+      <w:pPr>
+        <w:ind w:firstLine="432"/>
+      </w:pPr>
+      <w:r>
+        <w:t>-</w:t>
+      </w:r>
+      <w:r>
+        <w:rPr>
+          <w:b/>
+        </w:rPr>
+        <w:t>Resto-Ingesta:</w:t>
+      </w:r>
+      <w:r>
+        <w:t xml:space="preserve"> relação entre o resto devolvido nas bandejas e pratos pelos clientes e a quantidade de alimentos e preparações oferecidas (Nutricionistas, 2003). </w:t>
+      </w:r>
+    </w:p>
+    <w:p>
+      <w:pPr>
+        <w:ind w:firstLine="432"/>
+      </w:pPr>
+      <w:r>
+        <w:t>-</w:t>
+      </w:r>
+      <w:r>
+        <w:rPr>
+          <w:b/>
+        </w:rPr>
+        <w:t>Sobra:</w:t>
+      </w:r>
+      <w:r>
+        <w:t xml:space="preserve"> (Definição).</w:t>
+      </w:r>
+      <w:r>
+        <w:t xml:space="preserve"> </w:t>
+      </w:r>
+      <w:bookmarkStart w:id="2" w:name="_GoBack"/>
       <w:bookmarkEnd w:id="2"/>
+    </w:p>
+    <w:p>
+      <w:pPr>
+        <w:ind w:firstLine="432"/>
+      </w:pPr>
+      <w:r>
+        <w:t>Segundo a (FAO,2018) o desperdício e perda estão presentes em todos os locais que produzem, vendem ou transportam alimentos, e até mesmo na mesa do consumidor, este último grupo representa 28% do desperdício. Dentro deste grupo de consumidores estão as Unidades de Alimentação e Nutrição (</w:t>
+      </w:r>
+      <w:proofErr w:type="spellStart"/>
+      <w:r>
+        <w:t>UAN’s</w:t>
+      </w:r>
+      <w:proofErr w:type="spellEnd"/>
+      <w:r>
+        <w:t xml:space="preserve">), que são entendidos como locais de produção e distribuição e alimentação de coletividades (refeitórios escolares, restaurantes, refeitórios industriais, praças de alimentação, </w:t>
+      </w:r>
+      <w:proofErr w:type="spellStart"/>
+      <w:r>
+        <w:t>etc</w:t>
+      </w:r>
+      <w:proofErr w:type="spellEnd"/>
+      <w:r>
+        <w:t xml:space="preserve">). </w:t>
+      </w:r>
+      <w:r>
+        <w:t>(QUEM, QUANDO</w:t>
+      </w:r>
+      <w:r>
+        <w:t>).</w:t>
+      </w:r>
+    </w:p>
+    <w:p>
+      <w:pPr>
+        <w:ind w:firstLine="432"/>
+      </w:pPr>
+      <w:r>
+        <w:t xml:space="preserve">Um estudo </w:t>
+      </w:r>
+      <w:r>
+        <w:t xml:space="preserve">(QUAL ESTUDO) </w:t>
+      </w:r>
+      <w:r>
+        <w:t>analisou a produção</w:t>
+      </w:r>
+      <w:r>
+        <w:t xml:space="preserve"> e desperdício de alimentos em</w:t>
+      </w:r>
+      <w:r>
+        <w:t xml:space="preserve"> uma U</w:t>
+      </w:r>
+      <w:r>
+        <w:t xml:space="preserve">AN em Rio Preto durante </w:t>
+      </w:r>
+      <w:r>
+        <w:t>20 dias úteis.</w:t>
+      </w:r>
+      <w:r>
+        <w:t xml:space="preserve"> </w:t>
+      </w:r>
+      <w:r>
+        <w:t>O</w:t>
+      </w:r>
+      <w:r>
+        <w:t xml:space="preserve"> desp</w:t>
+      </w:r>
+      <w:r>
+        <w:t>erdício variou de 8,4% a 20,4%, apresentando</w:t>
+      </w:r>
+      <w:r>
+        <w:t xml:space="preserve"> represen</w:t>
+      </w:r>
+      <w:r>
+        <w:t xml:space="preserve">tou em média 15,6% da produção. </w:t>
+      </w:r>
+      <w:r>
+        <w:t xml:space="preserve">O </w:t>
+      </w:r>
+      <w:r>
+        <w:t xml:space="preserve">índice foi considerado elevado. </w:t>
+      </w:r>
+      <w:r>
+        <w:t xml:space="preserve">As autoras destacam que o controle da produção de alimentos e </w:t>
+      </w:r>
+      <w:r>
+        <w:t xml:space="preserve">do </w:t>
+      </w:r>
+      <w:r>
+        <w:t xml:space="preserve">desperdício é indispensável para redução de custos e aumento da lucratividade dentro da UAN. Por isso é necessário que planejamento seja realizado com antecedência, usando-se de procedimentos padronizados e registros </w:t>
+      </w:r>
+      <w:r>
+        <w:t>das quantidades produzidas, para avaliação e</w:t>
+      </w:r>
+      <w:r>
+        <w:t xml:space="preserve"> adequação</w:t>
+      </w:r>
+      <w:r>
+        <w:t xml:space="preserve"> </w:t>
+      </w:r>
+      <w:r>
+        <w:t>das quantidades de alim</w:t>
+      </w:r>
+      <w:r>
+        <w:t>entos que devem ser produzidas.</w:t>
+      </w:r>
+    </w:p>
+    <w:p/>
+    <w:p/>
+    <w:p>
+      <w:pPr>
+        <w:ind w:firstLine="432"/>
+      </w:pPr>
+      <w:r>
+        <w:t xml:space="preserve">Métodos atuais de controle desperdício: “Consultar documentação </w:t>
+      </w:r>
+      <w:proofErr w:type="spellStart"/>
+      <w:r>
+        <w:t>Github</w:t>
+      </w:r>
+      <w:proofErr w:type="spellEnd"/>
+      <w:r>
+        <w:t xml:space="preserve">”. </w:t>
+      </w:r>
+    </w:p>
+    <w:p>
+      <w:pPr>
+        <w:ind w:firstLine="432"/>
+      </w:pPr>
+      <w:r>
+        <w:t xml:space="preserve">E pesquisas demonstrando efetividade destes métodos. A metodologia aplicada para a previsão de produção de refeições é baseada na experiência </w:t>
+      </w:r>
+      <w:r>
+        <w:lastRenderedPageBreak/>
+        <w:t>pessoal ou intuição do gestor da cozinha</w:t>
+      </w:r>
+      <w:r>
+        <w:rPr>
+          <w:rFonts w:ascii="MS Gothic" w:eastAsia="MS Gothic" w:hAnsi="MS Gothic" w:cs="MS Gothic" w:hint="eastAsia"/>
+        </w:rPr>
+        <w:t>（</w:t>
+      </w:r>
+      <w:r>
+        <w:t>Pereira</w:t>
+      </w:r>
+      <w:r>
+        <w:rPr>
+          <w:rFonts w:ascii="MS Gothic" w:eastAsia="MS Gothic" w:hAnsi="MS Gothic" w:cs="MS Gothic" w:hint="eastAsia"/>
+        </w:rPr>
+        <w:t>，</w:t>
+      </w:r>
+      <w:r>
+        <w:t xml:space="preserve">2018). O autor ainda destaca que esse tipo de prática causa de problemas como superestimação da quantidade de refeições que devem ser preparadas que, resulta em desperdício. Por isso é importante obter uma previsão mais assertiva e concreta na hora para tomada de decisão. Diante deste cenário, este estudo levanta a seguinte questão. Como é possível reduzir os desperdícios em refeitórios utilizando tecnologia? O objetivo é criar um software que utilize </w:t>
+      </w:r>
+      <w:proofErr w:type="spellStart"/>
+      <w:r>
+        <w:t>Machine</w:t>
+      </w:r>
+      <w:proofErr w:type="spellEnd"/>
+      <w:r>
+        <w:t xml:space="preserve"> Learning (aprendizado de máquina), para prever a quantidade de pessoas que frequentarão o refeitório, em determinado dia, com base em dados do passado, na refeição que será servida e fatores externos específicos daquele dia, buscando desse modo, adequar a demanda à produção de comida e assim, diminuir o desperdício.</w:t>
+      </w:r>
     </w:p>
     <w:p>
       <w:pPr>
@@ -1911,6 +2189,14 @@
     </w:p>
     <w:p>
       <w:pPr>
+        <w:ind w:left="432"/>
+      </w:pPr>
+      <w:r>
+        <w:t>Analisando as linhas de pesquisas adotadas pela instituição em conjunto com o tema abordado neste trabalho, a linha de pesquisa adotada foi a "Inteligência computacional: trata do desenvolvimento de sistemas inteligentes com técnicas e métodos embasados no ramo da inteligência computacional, com capacidade de raciocínio, aprendizagem, reconhecimento de padrões e inferência. (De acordo com o PPC Engenharia da Computação).</w:t>
+      </w:r>
+    </w:p>
+    <w:p>
+      <w:pPr>
         <w:pStyle w:val="Ttulo1"/>
         <w:spacing w:line="360" w:lineRule="auto"/>
         <w:rPr>
@@ -1928,6 +2214,30 @@
     </w:p>
     <w:p>
       <w:pPr>
+        <w:ind w:left="432"/>
+      </w:pPr>
+      <w:r>
+        <w:t xml:space="preserve">Levando em conta que os refeitórios de empresas e instituições de ensino são os locais que mais preparam refeições devido à quantidade de pessoas que passam por lá todos os dias, e que consequentemente desperdiçam mais comida, a presente pesquisa visa responder se é possível adequar a quantidade de comida produzida e assim diminuir o </w:t>
+      </w:r>
+      <w:proofErr w:type="spellStart"/>
+      <w:r>
+        <w:t>desperdicio</w:t>
+      </w:r>
+      <w:proofErr w:type="spellEnd"/>
+      <w:r>
+        <w:t xml:space="preserve"> em refeitórios utilizando técnicas de </w:t>
+      </w:r>
+      <w:proofErr w:type="spellStart"/>
+      <w:r>
+        <w:t>Machine</w:t>
+      </w:r>
+      <w:proofErr w:type="spellEnd"/>
+      <w:r>
+        <w:t xml:space="preserve"> Learning.</w:t>
+      </w:r>
+    </w:p>
+    <w:p>
+      <w:pPr>
         <w:pStyle w:val="Ttulo1"/>
         <w:spacing w:line="360" w:lineRule="auto"/>
         <w:rPr>
@@ -1967,7 +2277,41 @@
     </w:p>
     <w:p>
       <w:pPr>
+        <w:ind w:left="576"/>
+      </w:pPr>
+    </w:p>
+    <w:p>
+      <w:pPr>
+        <w:ind w:left="576"/>
+      </w:pPr>
+      <w:r>
+        <w:t xml:space="preserve">De acordo com o perfil do egresso o Engenheiro de Computação da FTT deve possuir foco na inovação e tendências, e desenvolver soluções aplicadas as áreas, como: Inteligência Artificial, Big Data e Ciência de Dados, Computação em Nuvem, Arquitetura de Sistemas Computacionais entre outras. O tema inteligência artificial e </w:t>
+      </w:r>
+      <w:proofErr w:type="spellStart"/>
+      <w:r>
+        <w:t>machine</w:t>
+      </w:r>
+      <w:proofErr w:type="spellEnd"/>
+      <w:r>
+        <w:t xml:space="preserve"> </w:t>
+      </w:r>
+      <w:proofErr w:type="spellStart"/>
+      <w:r>
+        <w:t>learning</w:t>
+      </w:r>
+      <w:proofErr w:type="spellEnd"/>
+      <w:r>
+        <w:t xml:space="preserve"> é uma tendência atual e futura. Trata-se de um assunto ainda muito novo no Brasil, desse modo o trabalho pode contribuir positivamente para o desenvolvimento tecnológico nacional e trazer uma perspectiva nova para </w:t>
+      </w:r>
+      <w:r>
+        <w:lastRenderedPageBreak/>
+        <w:t>a solução do problema, contribuindo para a melhor gestão dos recursos internos e para uma sociedade mais igualitária. Em suma, o perfil que a FTT pretende transmitir é perpetuar no egresso, a marca humana de seu fundador Engenheiro Salvador Arena, um ser humano comprometido em colaborar por uma sociedade melhor; a marca do cidadão engajado, acima de tudo, em todas as causas humanitárias.</w:t>
+      </w:r>
+    </w:p>
+    <w:p>
+      <w:pPr>
         <w:pStyle w:val="Ttulo2"/>
+        <w:spacing w:line="360" w:lineRule="auto"/>
         <w:rPr>
           <w:rFonts w:ascii="Arial" w:hAnsi="Arial" w:cs="Arial"/>
         </w:rPr>
@@ -1980,6 +2324,146 @@
         <w:t>Escolha do tema e desenvolvimento do estudo</w:t>
       </w:r>
       <w:bookmarkEnd w:id="7"/>
+    </w:p>
+    <w:p>
+      <w:pPr>
+        <w:spacing w:line="360" w:lineRule="auto"/>
+        <w:rPr>
+          <w:rFonts w:eastAsiaTheme="minorHAnsi" w:cs="Arial"/>
+          <w:bCs/>
+          <w:color w:val="000000" w:themeColor="text1"/>
+          <w:szCs w:val="24"/>
+          <w:shd w:val="clear" w:color="auto" w:fill="FFFFFF"/>
+        </w:rPr>
+      </w:pPr>
+      <w:bookmarkStart w:id="8" w:name="_Hlk22064565"/>
+      <w:r>
+        <w:rPr>
+          <w:rFonts w:cs="Arial"/>
+          <w:bCs/>
+          <w:color w:val="000000" w:themeColor="text1"/>
+          <w:szCs w:val="24"/>
+          <w:shd w:val="clear" w:color="auto" w:fill="FFFFFF"/>
+        </w:rPr>
+        <w:t xml:space="preserve">Evidenciando o desperdício no mundo e os problemas por ele gerado. Notou-se a importância e a viabilidade de elaborar um projeto de pesquisa e criação de um software com ênfase na diminuição do desperdício de comida </w:t>
+      </w:r>
+      <w:r>
+        <w:rPr>
+          <w:rFonts w:cs="Arial"/>
+          <w:bCs/>
+          <w:color w:val="000000" w:themeColor="text1"/>
+          <w:szCs w:val="24"/>
+          <w:shd w:val="clear" w:color="auto" w:fill="FFFFFF"/>
+        </w:rPr>
+        <w:t>auxiliando</w:t>
+      </w:r>
+      <w:r>
+        <w:rPr>
+          <w:rFonts w:cs="Arial"/>
+          <w:bCs/>
+          <w:color w:val="000000" w:themeColor="text1"/>
+          <w:szCs w:val="24"/>
+          <w:shd w:val="clear" w:color="auto" w:fill="FFFFFF"/>
+        </w:rPr>
+        <w:t xml:space="preserve"> </w:t>
+      </w:r>
+      <w:r>
+        <w:rPr>
+          <w:rFonts w:cs="Arial"/>
+          <w:bCs/>
+          <w:color w:val="000000" w:themeColor="text1"/>
+          <w:szCs w:val="24"/>
+          <w:shd w:val="clear" w:color="auto" w:fill="FFFFFF"/>
+        </w:rPr>
+        <w:t>n</w:t>
+      </w:r>
+      <w:r>
+        <w:rPr>
+          <w:rFonts w:cs="Arial"/>
+          <w:bCs/>
+          <w:color w:val="000000" w:themeColor="text1"/>
+          <w:szCs w:val="24"/>
+          <w:shd w:val="clear" w:color="auto" w:fill="FFFFFF"/>
+        </w:rPr>
+        <w:t>a otimização da tomada de decisão do quanto de comida produzir.</w:t>
+      </w:r>
+    </w:p>
+    <w:p>
+      <w:pPr>
+        <w:spacing w:line="360" w:lineRule="auto"/>
+      </w:pPr>
+      <w:r>
+        <w:rPr>
+          <w:rFonts w:cs="Arial"/>
+          <w:bCs/>
+          <w:color w:val="000000" w:themeColor="text1"/>
+          <w:szCs w:val="24"/>
+          <w:shd w:val="clear" w:color="auto" w:fill="FFFFFF"/>
+        </w:rPr>
+        <w:t>Nesse contexto, o trabalho usará de técnicas de inteligência artificial e aprendizado de máquina para que consiga auxiliar de forma muito mais assertiva as tomadas de decisões do gestor da cozinha.</w:t>
+      </w:r>
+      <w:r>
+        <w:rPr>
+          <w:rFonts w:cs="Arial"/>
+          <w:bCs/>
+          <w:color w:val="000000" w:themeColor="text1"/>
+          <w:szCs w:val="24"/>
+          <w:shd w:val="clear" w:color="auto" w:fill="FFFFFF"/>
+        </w:rPr>
+        <w:t xml:space="preserve"> Contudo, o estudo de inteligência artificial e</w:t>
+      </w:r>
+      <w:r>
+        <w:rPr>
+          <w:rFonts w:cs="Arial"/>
+          <w:bCs/>
+          <w:i/>
+          <w:color w:val="000000" w:themeColor="text1"/>
+          <w:szCs w:val="24"/>
+          <w:shd w:val="clear" w:color="auto" w:fill="FFFFFF"/>
+        </w:rPr>
+        <w:t xml:space="preserve"> </w:t>
+      </w:r>
+      <w:r>
+        <w:rPr>
+          <w:rFonts w:cs="Arial"/>
+          <w:bCs/>
+          <w:iCs/>
+          <w:color w:val="000000" w:themeColor="text1"/>
+          <w:szCs w:val="24"/>
+          <w:shd w:val="clear" w:color="auto" w:fill="FFFFFF"/>
+        </w:rPr>
+        <w:t>aprendizado de máquina</w:t>
+      </w:r>
+      <w:r>
+        <w:rPr>
+          <w:rFonts w:cs="Arial"/>
+          <w:bCs/>
+          <w:color w:val="000000" w:themeColor="text1"/>
+          <w:szCs w:val="24"/>
+          <w:shd w:val="clear" w:color="auto" w:fill="FFFFFF"/>
+        </w:rPr>
+        <w:t xml:space="preserve"> é</w:t>
+      </w:r>
+      <w:r>
+        <w:rPr>
+          <w:rFonts w:cs="Arial"/>
+          <w:bCs/>
+          <w:color w:val="000000" w:themeColor="text1"/>
+          <w:szCs w:val="24"/>
+          <w:shd w:val="clear" w:color="auto" w:fill="FFFFFF"/>
+        </w:rPr>
+        <w:t xml:space="preserve"> </w:t>
+      </w:r>
+      <w:r>
+        <w:rPr>
+          <w:rFonts w:cs="Arial"/>
+          <w:bCs/>
+          <w:color w:val="000000" w:themeColor="text1"/>
+          <w:szCs w:val="24"/>
+          <w:shd w:val="clear" w:color="auto" w:fill="FFFFFF"/>
+        </w:rPr>
+        <w:t>de extrema importância para um Engenheiro da Computação, pois torna possível gerenciar diversas atividades e tomadas de decisões, exigindo o máximo do que as máquinas podem oferecer, melhorando a qualidade de vida, meio ambiente e economia de recursos.</w:t>
+      </w:r>
     </w:p>
     <w:p>
       <w:pPr>
@@ -1989,15 +2473,136 @@
           <w:rFonts w:ascii="Arial" w:hAnsi="Arial" w:cs="Arial"/>
         </w:rPr>
       </w:pPr>
-      <w:bookmarkStart w:id="8" w:name="_Toc21510505"/>
+      <w:bookmarkStart w:id="9" w:name="_Toc21510505"/>
+      <w:bookmarkEnd w:id="8"/>
       <w:r>
         <w:rPr>
           <w:rFonts w:ascii="Arial" w:hAnsi="Arial" w:cs="Arial"/>
         </w:rPr>
         <w:t>Relevância</w:t>
       </w:r>
-      <w:bookmarkEnd w:id="8"/>
-    </w:p>
+      <w:bookmarkEnd w:id="9"/>
+    </w:p>
+    <w:p>
+      <w:r>
+        <w:t xml:space="preserve">Carente em realizações que de fato resolvam ou diminuam este problema de desperdício de alimentos na etapa de produção, nota-se a grande importância em se realizar trabalhos relacionados a esta área. Por mais, que as melhorias venham com índices pequenos, já é um grande passo em relação ao que vem sendo proposto atualmente. Por mais que haja estudo nessa área a busca por soluções inovadoras que melhorem índices sempre são bem-vindas e tornam-se assim importantes para a realização de trabalhos. Importante deixar claro o quanto pesquisas relacionadas a este tema é importante tanto empiricamente quanto teoricamente. Além disso, o estudo de inteligência artificial e </w:t>
+      </w:r>
+      <w:proofErr w:type="spellStart"/>
+      <w:r>
+        <w:t>Machine</w:t>
+      </w:r>
+      <w:proofErr w:type="spellEnd"/>
+      <w:r>
+        <w:t xml:space="preserve"> Learning é extremamente importante para um Engenheiro da Computação, pois torna possível gerenciar diversas atividades e tomadas de decisões, exigindo o máximo do que as máquinas podem oferecer, melhorando a qualidade de vida, meio ambiente e economia de recursos. Evidenciando o desperdício no mundo e os problemas por ele gerado. Notou-se a importância e a viabilidade de elaborar um projeto de pesquisa e criação de um software com ênfase na diminuição do desperdício de comida auxiliando na otimização da tomada de decisão do quanto de comida produzir. Nesse contexto, o trabalho usará de técnicas de inteligência artificial e aprendizado de máquina para que consiga </w:t>
+      </w:r>
+      <w:r>
+        <w:lastRenderedPageBreak/>
+        <w:t>auxiliar de forma muito mais assertiva as tomadas de decisões do gestor da cozinha, melhorando o meio ambiente e economia de recursos.</w:t>
+      </w:r>
+    </w:p>
+    <w:p/>
+    <w:p>
+      <w:r>
+        <w:t>De acordo com as Nações Unidas, umas das metas para 2030 é “reduzir pela metade o desperdício de alimentos a nível mundial nos níveis de varejo e do consumidor além de reduzir as perdas de alimentos ao longo das cadeias de produção e abastecimento” (</w:t>
+      </w:r>
+      <w:proofErr w:type="spellStart"/>
+      <w:r>
+        <w:t>Technical</w:t>
+      </w:r>
+      <w:proofErr w:type="spellEnd"/>
+      <w:r>
+        <w:t xml:space="preserve"> Platform </w:t>
+      </w:r>
+      <w:proofErr w:type="spellStart"/>
+      <w:r>
+        <w:t>on</w:t>
+      </w:r>
+      <w:proofErr w:type="spellEnd"/>
+      <w:r>
+        <w:t xml:space="preserve"> </w:t>
+      </w:r>
+      <w:proofErr w:type="spellStart"/>
+      <w:r>
+        <w:t>the</w:t>
+      </w:r>
+      <w:proofErr w:type="spellEnd"/>
+      <w:r>
+        <w:t xml:space="preserve"> </w:t>
+      </w:r>
+      <w:proofErr w:type="spellStart"/>
+      <w:r>
+        <w:t>Measurement</w:t>
+      </w:r>
+      <w:proofErr w:type="spellEnd"/>
+      <w:r>
+        <w:t xml:space="preserve"> </w:t>
+      </w:r>
+      <w:proofErr w:type="spellStart"/>
+      <w:r>
+        <w:t>and</w:t>
+      </w:r>
+      <w:proofErr w:type="spellEnd"/>
+      <w:r>
+        <w:t xml:space="preserve"> </w:t>
+      </w:r>
+      <w:proofErr w:type="spellStart"/>
+      <w:r>
+        <w:t>Reduction</w:t>
+      </w:r>
+      <w:proofErr w:type="spellEnd"/>
+      <w:r>
+        <w:t xml:space="preserve"> </w:t>
+      </w:r>
+      <w:proofErr w:type="spellStart"/>
+      <w:r>
+        <w:t>of</w:t>
+      </w:r>
+      <w:proofErr w:type="spellEnd"/>
+      <w:r>
+        <w:t xml:space="preserve"> </w:t>
+      </w:r>
+      <w:proofErr w:type="spellStart"/>
+      <w:r>
+        <w:t>Food</w:t>
+      </w:r>
+      <w:proofErr w:type="spellEnd"/>
+      <w:r>
+        <w:t xml:space="preserve"> </w:t>
+      </w:r>
+      <w:proofErr w:type="spellStart"/>
+      <w:r>
+        <w:t>Loss</w:t>
+      </w:r>
+      <w:proofErr w:type="spellEnd"/>
+      <w:r>
+        <w:t xml:space="preserve"> </w:t>
+      </w:r>
+      <w:proofErr w:type="spellStart"/>
+      <w:r>
+        <w:t>and</w:t>
+      </w:r>
+      <w:proofErr w:type="spellEnd"/>
+      <w:r>
+        <w:t xml:space="preserve"> </w:t>
+      </w:r>
+      <w:proofErr w:type="spellStart"/>
+      <w:r>
+        <w:t>Waste</w:t>
+      </w:r>
+      <w:proofErr w:type="spellEnd"/>
+      <w:r>
+        <w:t xml:space="preserve">, s.d.) Um setor que certamente verá relevância no trabalho são as empresas, visto que, é notável a economia gerada pela redução de alimentos desperdiçados ou ainda no gasto para destinar detritos alimentares, fazendo assim com que o lucro da empresa possa ser destinado a investimento em tecnologia, melhorias de processos ou simplesmente aumento do faturamento. Além disso, o trabalho acredita que para uma sociedade saudável é importante haver uma relação entre homem e meio ambiente que não seja de degradação. </w:t>
+      </w:r>
+      <w:proofErr w:type="spellStart"/>
+      <w:r>
+        <w:t>Riani</w:t>
+      </w:r>
+      <w:proofErr w:type="spellEnd"/>
+      <w:r>
+        <w:t xml:space="preserve"> (1999) relaciona a vida urbana e meio ambiente entendendo que o segundo é um espaço de convivência do homem com os demais itens da natureza. Seguindo esta linha de raciocínio, para uma sociedade também é de suma importância a redução do desperdício alimentar, para que seja possível cada vez mais o alcance do equilíbrio entre a relação do ser humano e os componentes da natureza.</w:t>
+      </w:r>
+    </w:p>
+    <w:p/>
     <w:p>
       <w:pPr>
         <w:pStyle w:val="Ttulo1"/>
@@ -2006,8 +2611,8 @@
           <w:rFonts w:ascii="Arial" w:hAnsi="Arial" w:cs="Arial"/>
         </w:rPr>
       </w:pPr>
-      <w:bookmarkStart w:id="9" w:name="_Toc3028085"/>
       <w:bookmarkStart w:id="10" w:name="_Toc21510506"/>
+      <w:bookmarkStart w:id="11" w:name="_Toc3028085"/>
       <w:r>
         <w:rPr>
           <w:rFonts w:ascii="Arial" w:hAnsi="Arial" w:cs="Arial"/>
@@ -2019,34 +2624,49 @@
     <w:p>
       <w:pPr>
         <w:pStyle w:val="Ttulo2"/>
+        <w:spacing w:line="360" w:lineRule="auto"/>
         <w:rPr>
           <w:rFonts w:ascii="Arial" w:hAnsi="Arial" w:cs="Arial"/>
         </w:rPr>
       </w:pPr>
-      <w:bookmarkStart w:id="11" w:name="_Toc21510507"/>
+      <w:bookmarkStart w:id="12" w:name="_Toc21510507"/>
       <w:r>
         <w:rPr>
           <w:rFonts w:ascii="Arial" w:hAnsi="Arial" w:cs="Arial"/>
         </w:rPr>
         <w:t>Objetivos Gerais</w:t>
       </w:r>
-      <w:bookmarkEnd w:id="11"/>
+      <w:bookmarkEnd w:id="12"/>
+    </w:p>
+    <w:p>
+      <w:pPr>
+        <w:spacing w:line="360" w:lineRule="auto"/>
+      </w:pPr>
+      <w:r>
+        <w:t>Criação de um software que auxilie gestores e chefes de cozinha na tomada de decisão da quantidade de comida que deve ser produzida, baseado na estimativa de quantas pessoas irão frequentar o refeitório.</w:t>
+      </w:r>
+    </w:p>
+    <w:p>
+      <w:pPr>
+        <w:spacing w:line="360" w:lineRule="auto"/>
+      </w:pPr>
     </w:p>
     <w:p>
       <w:pPr>
         <w:pStyle w:val="Ttulo2"/>
+        <w:spacing w:line="360" w:lineRule="auto"/>
         <w:rPr>
           <w:rFonts w:ascii="Arial" w:hAnsi="Arial" w:cs="Arial"/>
         </w:rPr>
       </w:pPr>
-      <w:bookmarkStart w:id="12" w:name="_Toc21510508"/>
+      <w:bookmarkStart w:id="13" w:name="_Toc21510508"/>
       <w:r>
         <w:rPr>
           <w:rFonts w:ascii="Arial" w:hAnsi="Arial" w:cs="Arial"/>
         </w:rPr>
         <w:t>Objetivos Específicos</w:t>
       </w:r>
-      <w:bookmarkEnd w:id="12"/>
+      <w:bookmarkEnd w:id="13"/>
       <w:r>
         <w:rPr>
           <w:rFonts w:ascii="Arial" w:hAnsi="Arial" w:cs="Arial"/>
@@ -2054,6 +2674,75 @@
         <w:t xml:space="preserve"> </w:t>
       </w:r>
     </w:p>
+    <w:p>
+      <w:pPr>
+        <w:spacing w:line="360" w:lineRule="auto"/>
+      </w:pPr>
+      <w:r>
+        <w:t xml:space="preserve">- </w:t>
+      </w:r>
+      <w:r>
+        <w:t>Mapear os principais fatores que influenciam na frequência das pessoas no refeitório;</w:t>
+      </w:r>
+    </w:p>
+    <w:p>
+      <w:pPr>
+        <w:spacing w:line="360" w:lineRule="auto"/>
+      </w:pPr>
+      <w:r>
+        <w:t xml:space="preserve">- </w:t>
+      </w:r>
+      <w:r>
+        <w:t xml:space="preserve">Avaliar os algoritmos preditivos que melhor atendam </w:t>
+      </w:r>
+      <w:r>
+        <w:t>às</w:t>
+      </w:r>
+      <w:r>
+        <w:t xml:space="preserve"> necessidades para predição deste problema;</w:t>
+      </w:r>
+    </w:p>
+    <w:p>
+      <w:pPr>
+        <w:spacing w:line="360" w:lineRule="auto"/>
+      </w:pPr>
+      <w:r>
+        <w:t xml:space="preserve">- </w:t>
+      </w:r>
+      <w:r>
+        <w:t>Desenvolvimento do software de predição;</w:t>
+      </w:r>
+    </w:p>
+    <w:p>
+      <w:pPr>
+        <w:spacing w:line="360" w:lineRule="auto"/>
+      </w:pPr>
+      <w:r>
+        <w:t xml:space="preserve">- </w:t>
+      </w:r>
+      <w:r>
+        <w:t xml:space="preserve">Coleta e </w:t>
+      </w:r>
+      <w:r>
+        <w:t>Análise</w:t>
+      </w:r>
+      <w:r>
+        <w:t xml:space="preserve"> de dados da instituição a ser estudada;</w:t>
+      </w:r>
+    </w:p>
+    <w:p>
+      <w:pPr>
+        <w:spacing w:line="360" w:lineRule="auto"/>
+      </w:pPr>
+      <w:r>
+        <w:lastRenderedPageBreak/>
+        <w:t xml:space="preserve">- </w:t>
+      </w:r>
+      <w:r>
+        <w:t>Realizar testes e estudos de aplicação do software para obtenção de resultados.</w:t>
+      </w:r>
+    </w:p>
+    <w:p/>
     <w:p>
       <w:pPr>
         <w:pStyle w:val="Ttulo1"/>
@@ -2062,15 +2751,15 @@
           <w:rFonts w:ascii="Arial" w:hAnsi="Arial" w:cs="Arial"/>
         </w:rPr>
       </w:pPr>
-      <w:bookmarkStart w:id="13" w:name="_Toc21510509"/>
-      <w:bookmarkEnd w:id="9"/>
+      <w:bookmarkStart w:id="14" w:name="_Toc21510509"/>
+      <w:bookmarkEnd w:id="11"/>
       <w:r>
         <w:rPr>
           <w:rFonts w:ascii="Arial" w:hAnsi="Arial" w:cs="Arial"/>
         </w:rPr>
         <w:t>Principais teorias/ferramentas envolvidas no projeto</w:t>
       </w:r>
-      <w:bookmarkEnd w:id="13"/>
+      <w:bookmarkEnd w:id="14"/>
     </w:p>
     <w:p>
       <w:pPr>
@@ -2080,14 +2769,14 @@
           <w:rFonts w:ascii="Arial" w:hAnsi="Arial" w:cs="Arial"/>
         </w:rPr>
       </w:pPr>
-      <w:bookmarkStart w:id="14" w:name="_Toc21510510"/>
+      <w:bookmarkStart w:id="15" w:name="_Toc21510510"/>
       <w:r>
         <w:rPr>
           <w:rFonts w:ascii="Arial" w:hAnsi="Arial" w:cs="Arial"/>
         </w:rPr>
         <w:t>Oportunidade de inovação</w:t>
       </w:r>
-      <w:bookmarkEnd w:id="14"/>
+      <w:bookmarkEnd w:id="15"/>
     </w:p>
     <w:p>
       <w:pPr>
@@ -2097,14 +2786,14 @@
           <w:rFonts w:ascii="Arial" w:hAnsi="Arial" w:cs="Arial"/>
         </w:rPr>
       </w:pPr>
-      <w:bookmarkStart w:id="15" w:name="_Toc21510511"/>
+      <w:bookmarkStart w:id="16" w:name="_Toc21510511"/>
       <w:r>
         <w:rPr>
           <w:rFonts w:ascii="Arial" w:hAnsi="Arial" w:cs="Arial"/>
         </w:rPr>
         <w:t>Referências Bibliográfica.</w:t>
       </w:r>
-      <w:bookmarkEnd w:id="15"/>
+      <w:bookmarkEnd w:id="16"/>
     </w:p>
     <w:p>
       <w:pPr>
@@ -2114,18 +2803,247 @@
           <w:rFonts w:ascii="Arial" w:hAnsi="Arial" w:cs="Arial"/>
         </w:rPr>
       </w:pPr>
-      <w:bookmarkStart w:id="16" w:name="_Toc21510512"/>
+      <w:bookmarkStart w:id="17" w:name="_Toc21510512"/>
       <w:r>
         <w:rPr>
           <w:rFonts w:ascii="Arial" w:hAnsi="Arial" w:cs="Arial"/>
         </w:rPr>
         <w:t>Cronograma</w:t>
       </w:r>
-      <w:bookmarkEnd w:id="16"/>
-      <w:bookmarkEnd w:id="0"/>
-    </w:p>
+      <w:bookmarkEnd w:id="17"/>
+    </w:p>
+    <w:p>
+      <w:r>
+        <w:t xml:space="preserve">11.Referências </w:t>
+      </w:r>
+    </w:p>
+    <w:p>
+      <w:r>
+        <w:t xml:space="preserve">Nutricionistas, C. F. (2 de </w:t>
+      </w:r>
+      <w:proofErr w:type="gramStart"/>
+      <w:r>
+        <w:t>Dezembro</w:t>
+      </w:r>
+      <w:proofErr w:type="gramEnd"/>
+      <w:r>
+        <w:t xml:space="preserve"> de 2003). RESOLUÇÃO CFN N°380/2005.</w:t>
+      </w:r>
+    </w:p>
+    <w:p>
+      <w:pPr>
+        <w:rPr>
+          <w:lang w:val="en-US"/>
+        </w:rPr>
+      </w:pPr>
+      <w:r>
+        <w:t xml:space="preserve"> </w:t>
+      </w:r>
+      <w:proofErr w:type="spellStart"/>
+      <w:r>
+        <w:t>Brasilia</w:t>
+      </w:r>
+      <w:proofErr w:type="spellEnd"/>
+      <w:r>
+        <w:t xml:space="preserve">, DF, Brasil. </w:t>
+      </w:r>
+      <w:r>
+        <w:rPr>
+          <w:lang w:val="en-US"/>
+        </w:rPr>
+        <w:t xml:space="preserve">Pereira, D. X. (18 de 7 de 2018). </w:t>
+      </w:r>
+    </w:p>
+    <w:p>
+      <w:pPr>
+        <w:rPr>
+          <w:lang w:val="en-US"/>
+        </w:rPr>
+      </w:pPr>
+      <w:r>
+        <w:rPr>
+          <w:lang w:val="en-US"/>
+        </w:rPr>
+        <w:t xml:space="preserve">Going zero waste in canteens: Exploring food demand. </w:t>
+      </w:r>
+      <w:r>
+        <w:t xml:space="preserve">Fonte: https://repositorio-aberto.up.pt: </w:t>
+      </w:r>
+      <w:hyperlink r:id="rId8" w:history="1">
+        <w:r>
+          <w:rPr>
+            <w:rStyle w:val="Hyperlink"/>
+          </w:rPr>
+          <w:t>https://repositorioaberto.up.pt/handle/10216/114088</w:t>
+        </w:r>
+      </w:hyperlink>
+    </w:p>
+    <w:p/>
+    <w:p>
+      <w:pPr>
+        <w:rPr>
+          <w:lang w:val="en-US"/>
+        </w:rPr>
+      </w:pPr>
+      <w:r>
+        <w:rPr>
+          <w:lang w:val="en-US"/>
+        </w:rPr>
+        <w:t xml:space="preserve"> </w:t>
+      </w:r>
+      <w:r>
+        <w:rPr>
+          <w:lang w:val="en-US"/>
+        </w:rPr>
+        <w:t>Technical Platform on the Measurement and Reduction of Food Loss and Waste. (</w:t>
+      </w:r>
+      <w:proofErr w:type="spellStart"/>
+      <w:r>
+        <w:rPr>
+          <w:lang w:val="en-US"/>
+        </w:rPr>
+        <w:t>s.d.</w:t>
+      </w:r>
+      <w:proofErr w:type="spellEnd"/>
+      <w:r>
+        <w:rPr>
+          <w:lang w:val="en-US"/>
+        </w:rPr>
+        <w:t xml:space="preserve">). Fonte: Food and Agriculture Organization of the United Nations: http://www.fao.org/platform-food-loss-waste/food-waste/definition/en/ </w:t>
+      </w:r>
+      <w:proofErr w:type="spellStart"/>
+      <w:r>
+        <w:rPr>
+          <w:lang w:val="en-US"/>
+        </w:rPr>
+        <w:t>Unidas</w:t>
+      </w:r>
+      <w:proofErr w:type="spellEnd"/>
+      <w:r>
+        <w:rPr>
+          <w:lang w:val="en-US"/>
+        </w:rPr>
+        <w:t>, N. (</w:t>
+      </w:r>
+      <w:proofErr w:type="spellStart"/>
+      <w:r>
+        <w:rPr>
+          <w:lang w:val="en-US"/>
+        </w:rPr>
+        <w:t>s.d.</w:t>
+      </w:r>
+      <w:proofErr w:type="spellEnd"/>
+      <w:r>
+        <w:rPr>
+          <w:lang w:val="en-US"/>
+        </w:rPr>
+        <w:t xml:space="preserve">). </w:t>
+      </w:r>
+    </w:p>
+    <w:p>
+      <w:pPr>
+        <w:rPr>
+          <w:lang w:val="en-US"/>
+        </w:rPr>
+      </w:pPr>
+    </w:p>
+    <w:p>
+      <w:proofErr w:type="spellStart"/>
+      <w:r>
+        <w:t>Transforming</w:t>
+      </w:r>
+      <w:proofErr w:type="spellEnd"/>
+      <w:r>
+        <w:t xml:space="preserve"> </w:t>
+      </w:r>
+      <w:proofErr w:type="spellStart"/>
+      <w:r>
+        <w:t>our</w:t>
+      </w:r>
+      <w:proofErr w:type="spellEnd"/>
+      <w:r>
+        <w:t xml:space="preserve"> world: </w:t>
+      </w:r>
+      <w:proofErr w:type="spellStart"/>
+      <w:r>
+        <w:t>the</w:t>
+      </w:r>
+      <w:proofErr w:type="spellEnd"/>
+      <w:r>
+        <w:t xml:space="preserve"> 2030 Agenda for </w:t>
+      </w:r>
+      <w:proofErr w:type="spellStart"/>
+      <w:r>
+        <w:t>Sustainable</w:t>
+      </w:r>
+      <w:proofErr w:type="spellEnd"/>
+      <w:r>
+        <w:t xml:space="preserve"> </w:t>
+      </w:r>
+      <w:proofErr w:type="spellStart"/>
+      <w:r>
+        <w:t>Development</w:t>
+      </w:r>
+      <w:proofErr w:type="spellEnd"/>
+      <w:r>
+        <w:t xml:space="preserve">. Acesso em 22 de 10 de 2019, disponível em </w:t>
+      </w:r>
+      <w:hyperlink r:id="rId9" w:history="1">
+        <w:r>
+          <w:rPr>
+            <w:rStyle w:val="Hyperlink"/>
+          </w:rPr>
+          <w:t>https://sustainabledevelopment.un.org/post2015/transformingourworld</w:t>
+        </w:r>
+      </w:hyperlink>
+    </w:p>
+    <w:p/>
+    <w:p>
+      <w:pPr>
+        <w:ind w:firstLine="432"/>
+      </w:pPr>
+      <w:r>
+        <w:t>AVALIAÇÃO DE SOBRAS EM UMA</w:t>
+      </w:r>
+      <w:r>
+        <w:t xml:space="preserve"> UNIDADE PRODUTORA DE REFEIÇÕES </w:t>
+      </w:r>
+      <w:r>
+        <w:t>DE UM MUNICÍPIO DO INTERIOR PAULISTA.</w:t>
+      </w:r>
+      <w:r>
+        <w:t xml:space="preserve"> </w:t>
+      </w:r>
+      <w:r>
+        <w:t xml:space="preserve">VIEIRA Vivian </w:t>
+      </w:r>
+      <w:proofErr w:type="spellStart"/>
+      <w:r>
+        <w:t>Breglia</w:t>
+      </w:r>
+      <w:proofErr w:type="spellEnd"/>
+      <w:r>
+        <w:t xml:space="preserve"> Rosa, AMARAL Marta </w:t>
+      </w:r>
+      <w:proofErr w:type="spellStart"/>
+      <w:r>
+        <w:t>Nichelle</w:t>
+      </w:r>
+      <w:proofErr w:type="spellEnd"/>
+      <w:r>
+        <w:t xml:space="preserve"> Do, SILVA, Maria Fernanda Da.</w:t>
+      </w:r>
+    </w:p>
+    <w:p/>
+    <w:p>
+      <w:r>
+        <w:t>(Colocar referências no padrão da ABNT).</w:t>
+      </w:r>
+    </w:p>
+    <w:p/>
+    <w:p/>
     <w:sectPr>
-      <w:headerReference w:type="default" r:id="rId8"/>
+      <w:headerReference w:type="default" r:id="rId10"/>
       <w:pgSz w:w="11906" w:h="16838"/>
       <w:pgMar w:top="1417" w:right="1701" w:bottom="1417" w:left="1701" w:header="708" w:footer="708" w:gutter="0"/>
       <w:cols w:space="708"/>
@@ -2135,14 +3053,8 @@
 </w:document>
 </file>
 
-<file path=word/commentsIds.xml><?xml version="1.0" encoding="utf-8"?>
-<w16cid:commentsIds xmlns:wpc="http://schemas.microsoft.com/office/word/2010/wordprocessingCanvas" xmlns:cx="http://schemas.microsoft.com/office/drawing/2014/chartex" xmlns:cx1="http://schemas.microsoft.com/office/drawing/2015/9/8/chartex" xmlns:cx2="http://schemas.microsoft.com/office/drawing/2015/10/21/chartex" xmlns:cx3="http://schemas.microsoft.com/office/drawing/2016/5/9/chartex" xmlns:cx4="http://schemas.microsoft.com/office/drawing/2016/5/10/chartex" xmlns:cx5="http://schemas.microsoft.com/office/drawing/2016/5/11/chartex" xmlns:cx6="http://schemas.microsoft.com/office/drawing/2016/5/12/chartex" xmlns:cx7="http://schemas.microsoft.com/office/drawing/2016/5/13/chartex" xmlns:cx8="http://schemas.microsoft.com/office/drawing/2016/5/14/chartex" xmlns:mc="http://schemas.openxmlformats.org/markup-compatibility/2006" xmlns:aink="http://schemas.microsoft.com/office/drawing/2016/ink" xmlns:am3d="http://schemas.microsoft.com/office/drawing/2017/model3d" xmlns:o="urn:schemas-microsoft-com:office:office" xmlns:r="http://schemas.openxmlformats.org/officeDocument/2006/relationships" xmlns:m="http://schemas.openxmlformats.org/officeDocument/2006/math" xmlns:v="urn:schemas-microsoft-com:vml" xmlns:wp14="http://schemas.microsoft.com/office/word/2010/wordprocessingDrawing" xmlns:wp="http://schemas.openxmlformats.org/drawingml/2006/wordprocessingDrawing" xmlns:w10="urn:schemas-microsoft-com:office:word" xmlns:w="http://schemas.openxmlformats.org/wordprocessingml/2006/main" xmlns:w14="http://schemas.microsoft.com/office/word/2010/wordml" xmlns:w15="http://schemas.microsoft.com/office/word/2012/wordml" xmlns:w16cid="http://schemas.microsoft.com/office/word/2016/wordml/cid" xmlns:w16se="http://schemas.microsoft.com/office/word/2015/wordml/symex" xmlns:wpg="http://schemas.microsoft.com/office/word/2010/wordprocessingGroup" xmlns:wpi="http://schemas.microsoft.com/office/word/2010/wordprocessingInk" xmlns:wne="http://schemas.microsoft.com/office/word/2006/wordml" xmlns:wps="http://schemas.microsoft.com/office/word/2010/wordprocessingShape" mc:Ignorable="w14 w15 w16se w16cid wp14">
-  <w16cid:commentId w16cid:paraId="1D7588EE" w16cid:durableId="2084682E"/>
-</w16cid:commentsIds>
-</file>
-
 <file path=word/endnotes.xml><?xml version="1.0" encoding="utf-8"?>
-<w:endnotes xmlns:wpc="http://schemas.microsoft.com/office/word/2010/wordprocessingCanvas" xmlns:cx="http://schemas.microsoft.com/office/drawing/2014/chartex" xmlns:cx1="http://schemas.microsoft.com/office/drawing/2015/9/8/chartex" xmlns:mc="http://schemas.openxmlformats.org/markup-compatibility/2006" xmlns:o="urn:schemas-microsoft-com:office:office" xmlns:r="http://schemas.openxmlformats.org/officeDocument/2006/relationships" xmlns:m="http://schemas.openxmlformats.org/officeDocument/2006/math" xmlns:v="urn:schemas-microsoft-com:vml" xmlns:wp14="http://schemas.microsoft.com/office/word/2010/wordprocessingDrawing" xmlns:wp="http://schemas.openxmlformats.org/drawingml/2006/wordprocessingDrawing" xmlns:w10="urn:schemas-microsoft-com:office:word" xmlns:w="http://schemas.openxmlformats.org/wordprocessingml/2006/main" xmlns:w14="http://schemas.microsoft.com/office/word/2010/wordml" xmlns:w15="http://schemas.microsoft.com/office/word/2012/wordml" xmlns:w16se="http://schemas.microsoft.com/office/word/2015/wordml/symex" xmlns:wpg="http://schemas.microsoft.com/office/word/2010/wordprocessingGroup" xmlns:wpi="http://schemas.microsoft.com/office/word/2010/wordprocessingInk" xmlns:wne="http://schemas.microsoft.com/office/word/2006/wordml" xmlns:wps="http://schemas.microsoft.com/office/word/2010/wordprocessingShape" mc:Ignorable="w14 w15 w16se wp14">
+<w:endnotes xmlns:wpc="http://schemas.microsoft.com/office/word/2010/wordprocessingCanvas" xmlns:cx="http://schemas.microsoft.com/office/drawing/2014/chartex" xmlns:mc="http://schemas.openxmlformats.org/markup-compatibility/2006" xmlns:o="urn:schemas-microsoft-com:office:office" xmlns:r="http://schemas.openxmlformats.org/officeDocument/2006/relationships" xmlns:m="http://schemas.openxmlformats.org/officeDocument/2006/math" xmlns:v="urn:schemas-microsoft-com:vml" xmlns:wp14="http://schemas.microsoft.com/office/word/2010/wordprocessingDrawing" xmlns:wp="http://schemas.openxmlformats.org/drawingml/2006/wordprocessingDrawing" xmlns:w10="urn:schemas-microsoft-com:office:word" xmlns:w="http://schemas.openxmlformats.org/wordprocessingml/2006/main" xmlns:w14="http://schemas.microsoft.com/office/word/2010/wordml" xmlns:w15="http://schemas.microsoft.com/office/word/2012/wordml" xmlns:w16se="http://schemas.microsoft.com/office/word/2015/wordml/symex" xmlns:wpg="http://schemas.microsoft.com/office/word/2010/wordprocessingGroup" xmlns:wpi="http://schemas.microsoft.com/office/word/2010/wordprocessingInk" xmlns:wne="http://schemas.microsoft.com/office/word/2006/wordml" xmlns:wps="http://schemas.microsoft.com/office/word/2010/wordprocessingShape" mc:Ignorable="w14 w15 w16se wp14">
   <w:endnote w:type="separator" w:id="-1">
     <w:p>
       <w:pPr>
@@ -2167,7 +3079,7 @@
 </file>
 
 <file path=word/footnotes.xml><?xml version="1.0" encoding="utf-8"?>
-<w:footnotes xmlns:wpc="http://schemas.microsoft.com/office/word/2010/wordprocessingCanvas" xmlns:cx="http://schemas.microsoft.com/office/drawing/2014/chartex" xmlns:cx1="http://schemas.microsoft.com/office/drawing/2015/9/8/chartex" xmlns:mc="http://schemas.openxmlformats.org/markup-compatibility/2006" xmlns:o="urn:schemas-microsoft-com:office:office" xmlns:r="http://schemas.openxmlformats.org/officeDocument/2006/relationships" xmlns:m="http://schemas.openxmlformats.org/officeDocument/2006/math" xmlns:v="urn:schemas-microsoft-com:vml" xmlns:wp14="http://schemas.microsoft.com/office/word/2010/wordprocessingDrawing" xmlns:wp="http://schemas.openxmlformats.org/drawingml/2006/wordprocessingDrawing" xmlns:w10="urn:schemas-microsoft-com:office:word" xmlns:w="http://schemas.openxmlformats.org/wordprocessingml/2006/main" xmlns:w14="http://schemas.microsoft.com/office/word/2010/wordml" xmlns:w15="http://schemas.microsoft.com/office/word/2012/wordml" xmlns:w16se="http://schemas.microsoft.com/office/word/2015/wordml/symex" xmlns:wpg="http://schemas.microsoft.com/office/word/2010/wordprocessingGroup" xmlns:wpi="http://schemas.microsoft.com/office/word/2010/wordprocessingInk" xmlns:wne="http://schemas.microsoft.com/office/word/2006/wordml" xmlns:wps="http://schemas.microsoft.com/office/word/2010/wordprocessingShape" mc:Ignorable="w14 w15 w16se wp14">
+<w:footnotes xmlns:wpc="http://schemas.microsoft.com/office/word/2010/wordprocessingCanvas" xmlns:cx="http://schemas.microsoft.com/office/drawing/2014/chartex" xmlns:mc="http://schemas.openxmlformats.org/markup-compatibility/2006" xmlns:o="urn:schemas-microsoft-com:office:office" xmlns:r="http://schemas.openxmlformats.org/officeDocument/2006/relationships" xmlns:m="http://schemas.openxmlformats.org/officeDocument/2006/math" xmlns:v="urn:schemas-microsoft-com:vml" xmlns:wp14="http://schemas.microsoft.com/office/word/2010/wordprocessingDrawing" xmlns:wp="http://schemas.openxmlformats.org/drawingml/2006/wordprocessingDrawing" xmlns:w10="urn:schemas-microsoft-com:office:word" xmlns:w="http://schemas.openxmlformats.org/wordprocessingml/2006/main" xmlns:w14="http://schemas.microsoft.com/office/word/2010/wordml" xmlns:w15="http://schemas.microsoft.com/office/word/2012/wordml" xmlns:w16se="http://schemas.microsoft.com/office/word/2015/wordml/symex" xmlns:wpg="http://schemas.microsoft.com/office/word/2010/wordprocessingGroup" xmlns:wpi="http://schemas.microsoft.com/office/word/2010/wordprocessingInk" xmlns:wne="http://schemas.microsoft.com/office/word/2006/wordml" xmlns:wps="http://schemas.microsoft.com/office/word/2010/wordprocessingShape" mc:Ignorable="w14 w15 w16se wp14">
   <w:footnote w:type="separator" w:id="-1">
     <w:p>
       <w:pPr>
@@ -2192,7 +3104,7 @@
 </file>
 
 <file path=word/header1.xml><?xml version="1.0" encoding="utf-8"?>
-<w:hdr xmlns:wpc="http://schemas.microsoft.com/office/word/2010/wordprocessingCanvas" xmlns:cx="http://schemas.microsoft.com/office/drawing/2014/chartex" xmlns:cx1="http://schemas.microsoft.com/office/drawing/2015/9/8/chartex" xmlns:mc="http://schemas.openxmlformats.org/markup-compatibility/2006" xmlns:o="urn:schemas-microsoft-com:office:office" xmlns:r="http://schemas.openxmlformats.org/officeDocument/2006/relationships" xmlns:m="http://schemas.openxmlformats.org/officeDocument/2006/math" xmlns:v="urn:schemas-microsoft-com:vml" xmlns:wp14="http://schemas.microsoft.com/office/word/2010/wordprocessingDrawing" xmlns:wp="http://schemas.openxmlformats.org/drawingml/2006/wordprocessingDrawing" xmlns:w10="urn:schemas-microsoft-com:office:word" xmlns:w="http://schemas.openxmlformats.org/wordprocessingml/2006/main" xmlns:w14="http://schemas.microsoft.com/office/word/2010/wordml" xmlns:w15="http://schemas.microsoft.com/office/word/2012/wordml" xmlns:w16se="http://schemas.microsoft.com/office/word/2015/wordml/symex" xmlns:wpg="http://schemas.microsoft.com/office/word/2010/wordprocessingGroup" xmlns:wpi="http://schemas.microsoft.com/office/word/2010/wordprocessingInk" xmlns:wne="http://schemas.microsoft.com/office/word/2006/wordml" xmlns:wps="http://schemas.microsoft.com/office/word/2010/wordprocessingShape" mc:Ignorable="w14 w15 w16se wp14">
+<w:hdr xmlns:wpc="http://schemas.microsoft.com/office/word/2010/wordprocessingCanvas" xmlns:cx="http://schemas.microsoft.com/office/drawing/2014/chartex" xmlns:mc="http://schemas.openxmlformats.org/markup-compatibility/2006" xmlns:o="urn:schemas-microsoft-com:office:office" xmlns:r="http://schemas.openxmlformats.org/officeDocument/2006/relationships" xmlns:m="http://schemas.openxmlformats.org/officeDocument/2006/math" xmlns:v="urn:schemas-microsoft-com:vml" xmlns:wp14="http://schemas.microsoft.com/office/word/2010/wordprocessingDrawing" xmlns:wp="http://schemas.openxmlformats.org/drawingml/2006/wordprocessingDrawing" xmlns:w10="urn:schemas-microsoft-com:office:word" xmlns:w="http://schemas.openxmlformats.org/wordprocessingml/2006/main" xmlns:w14="http://schemas.microsoft.com/office/word/2010/wordml" xmlns:w15="http://schemas.microsoft.com/office/word/2012/wordml" xmlns:w16se="http://schemas.microsoft.com/office/word/2015/wordml/symex" xmlns:wpg="http://schemas.microsoft.com/office/word/2010/wordprocessingGroup" xmlns:wpi="http://schemas.microsoft.com/office/word/2010/wordprocessingInk" xmlns:wne="http://schemas.microsoft.com/office/word/2006/wordml" xmlns:wps="http://schemas.microsoft.com/office/word/2010/wordprocessingShape" mc:Ignorable="w14 w15 w16se wp14">
   <w:p>
     <w:pPr>
       <w:pStyle w:val="Cabealho"/>
@@ -2307,7 +3219,7 @@
             </wp:anchor>
           </w:drawing>
         </mc:Choice>
-        <mc:Fallback>
+        <mc:Fallback xmlns:w16cid="http://schemas.microsoft.com/office/word/2016/wordml/cid" xmlns:am3d="http://schemas.microsoft.com/office/drawing/2017/model3d" xmlns:aink="http://schemas.microsoft.com/office/drawing/2016/ink" xmlns:cx8="http://schemas.microsoft.com/office/drawing/2016/5/14/chartex" xmlns:cx7="http://schemas.microsoft.com/office/drawing/2016/5/13/chartex" xmlns:cx6="http://schemas.microsoft.com/office/drawing/2016/5/12/chartex" xmlns:cx5="http://schemas.microsoft.com/office/drawing/2016/5/11/chartex" xmlns:cx4="http://schemas.microsoft.com/office/drawing/2016/5/10/chartex" xmlns:cx3="http://schemas.microsoft.com/office/drawing/2016/5/9/chartex" xmlns:cx2="http://schemas.microsoft.com/office/drawing/2015/10/21/chartex" xmlns:cx1="http://schemas.microsoft.com/office/drawing/2015/9/8/chartex">
           <w:pict>
             <v:group w14:anchorId="30426D40" id="Grupo 10" o:spid="_x0000_s1026" style="position:absolute;margin-left:41.85pt;margin-top:-27pt;width:544.3pt;height:92.1pt;z-index:251659264;mso-position-horizontal-relative:page;mso-width-relative:margin" coordsize="69126,11696" o:gfxdata="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">
               <v:shapetype id="_x0000_t75" coordsize="21600,21600" o:spt="75" o:preferrelative="t" path="m@4@5l@4@11@9@11@9@5xe" filled="f" stroked="f">
@@ -2348,7 +3260,7 @@
 </file>
 
 <file path=word/numbering.xml><?xml version="1.0" encoding="utf-8"?>
-<w:numbering xmlns:wpc="http://schemas.microsoft.com/office/word/2010/wordprocessingCanvas" xmlns:cx="http://schemas.microsoft.com/office/drawing/2014/chartex" xmlns:cx1="http://schemas.microsoft.com/office/drawing/2015/9/8/chartex" xmlns:mc="http://schemas.openxmlformats.org/markup-compatibility/2006" xmlns:o="urn:schemas-microsoft-com:office:office" xmlns:r="http://schemas.openxmlformats.org/officeDocument/2006/relationships" xmlns:m="http://schemas.openxmlformats.org/officeDocument/2006/math" xmlns:v="urn:schemas-microsoft-com:vml" xmlns:wp14="http://schemas.microsoft.com/office/word/2010/wordprocessingDrawing" xmlns:wp="http://schemas.openxmlformats.org/drawingml/2006/wordprocessingDrawing" xmlns:w10="urn:schemas-microsoft-com:office:word" xmlns:w="http://schemas.openxmlformats.org/wordprocessingml/2006/main" xmlns:w14="http://schemas.microsoft.com/office/word/2010/wordml" xmlns:w15="http://schemas.microsoft.com/office/word/2012/wordml" xmlns:w16se="http://schemas.microsoft.com/office/word/2015/wordml/symex" xmlns:wpg="http://schemas.microsoft.com/office/word/2010/wordprocessingGroup" xmlns:wpi="http://schemas.microsoft.com/office/word/2010/wordprocessingInk" xmlns:wne="http://schemas.microsoft.com/office/word/2006/wordml" xmlns:wps="http://schemas.microsoft.com/office/word/2010/wordprocessingShape" mc:Ignorable="w14 w15 w16se wp14">
+<w:numbering xmlns:wpc="http://schemas.microsoft.com/office/word/2010/wordprocessingCanvas" xmlns:cx="http://schemas.microsoft.com/office/drawing/2014/chartex" xmlns:mc="http://schemas.openxmlformats.org/markup-compatibility/2006" xmlns:o="urn:schemas-microsoft-com:office:office" xmlns:r="http://schemas.openxmlformats.org/officeDocument/2006/relationships" xmlns:m="http://schemas.openxmlformats.org/officeDocument/2006/math" xmlns:v="urn:schemas-microsoft-com:vml" xmlns:wp14="http://schemas.microsoft.com/office/word/2010/wordprocessingDrawing" xmlns:wp="http://schemas.openxmlformats.org/drawingml/2006/wordprocessingDrawing" xmlns:w10="urn:schemas-microsoft-com:office:word" xmlns:w="http://schemas.openxmlformats.org/wordprocessingml/2006/main" xmlns:w14="http://schemas.microsoft.com/office/word/2010/wordml" xmlns:w15="http://schemas.microsoft.com/office/word/2012/wordml" xmlns:w16se="http://schemas.microsoft.com/office/word/2015/wordml/symex" xmlns:wpg="http://schemas.microsoft.com/office/word/2010/wordprocessingGroup" xmlns:wpi="http://schemas.microsoft.com/office/word/2010/wordprocessingInk" xmlns:wne="http://schemas.microsoft.com/office/word/2006/wordml" xmlns:wps="http://schemas.microsoft.com/office/word/2010/wordprocessingShape" mc:Ignorable="w14 w15 w16se wp14">
   <w:abstractNum w:abstractNumId="0" w15:restartNumberingAfterBreak="0">
     <w:nsid w:val="20451BFB"/>
     <w:multiLevelType w:val="hybridMultilevel"/>
@@ -2436,6 +3348,146 @@
     </w:lvl>
   </w:abstractNum>
   <w:abstractNum w:abstractNumId="1" w15:restartNumberingAfterBreak="0">
+    <w:nsid w:val="2579431C"/>
+    <w:multiLevelType w:val="hybridMultilevel"/>
+    <w:tmpl w:val="B0E6E57C"/>
+    <w:lvl w:ilvl="0" w:tplc="742C5A90">
+      <w:start w:val="1"/>
+      <w:numFmt w:val="bullet"/>
+      <w:lvlText w:val="◉"/>
+      <w:lvlJc w:val="left"/>
+      <w:pPr>
+        <w:tabs>
+          <w:tab w:val="num" w:pos="720"/>
+        </w:tabs>
+        <w:ind w:left="720" w:hanging="360"/>
+      </w:pPr>
+      <w:rPr>
+        <w:rFonts w:ascii="MS Gothic" w:hAnsi="MS Gothic" w:hint="default"/>
+      </w:rPr>
+    </w:lvl>
+    <w:lvl w:ilvl="1" w:tplc="AFEEAAB0" w:tentative="1">
+      <w:start w:val="1"/>
+      <w:numFmt w:val="bullet"/>
+      <w:lvlText w:val="◉"/>
+      <w:lvlJc w:val="left"/>
+      <w:pPr>
+        <w:tabs>
+          <w:tab w:val="num" w:pos="1440"/>
+        </w:tabs>
+        <w:ind w:left="1440" w:hanging="360"/>
+      </w:pPr>
+      <w:rPr>
+        <w:rFonts w:ascii="MS Gothic" w:hAnsi="MS Gothic" w:hint="default"/>
+      </w:rPr>
+    </w:lvl>
+    <w:lvl w:ilvl="2" w:tplc="943A157E" w:tentative="1">
+      <w:start w:val="1"/>
+      <w:numFmt w:val="bullet"/>
+      <w:lvlText w:val="◉"/>
+      <w:lvlJc w:val="left"/>
+      <w:pPr>
+        <w:tabs>
+          <w:tab w:val="num" w:pos="2160"/>
+        </w:tabs>
+        <w:ind w:left="2160" w:hanging="360"/>
+      </w:pPr>
+      <w:rPr>
+        <w:rFonts w:ascii="MS Gothic" w:hAnsi="MS Gothic" w:hint="default"/>
+      </w:rPr>
+    </w:lvl>
+    <w:lvl w:ilvl="3" w:tplc="E1644634" w:tentative="1">
+      <w:start w:val="1"/>
+      <w:numFmt w:val="bullet"/>
+      <w:lvlText w:val="◉"/>
+      <w:lvlJc w:val="left"/>
+      <w:pPr>
+        <w:tabs>
+          <w:tab w:val="num" w:pos="2880"/>
+        </w:tabs>
+        <w:ind w:left="2880" w:hanging="360"/>
+      </w:pPr>
+      <w:rPr>
+        <w:rFonts w:ascii="MS Gothic" w:hAnsi="MS Gothic" w:hint="default"/>
+      </w:rPr>
+    </w:lvl>
+    <w:lvl w:ilvl="4" w:tplc="AA609FCE" w:tentative="1">
+      <w:start w:val="1"/>
+      <w:numFmt w:val="bullet"/>
+      <w:lvlText w:val="◉"/>
+      <w:lvlJc w:val="left"/>
+      <w:pPr>
+        <w:tabs>
+          <w:tab w:val="num" w:pos="3600"/>
+        </w:tabs>
+        <w:ind w:left="3600" w:hanging="360"/>
+      </w:pPr>
+      <w:rPr>
+        <w:rFonts w:ascii="MS Gothic" w:hAnsi="MS Gothic" w:hint="default"/>
+      </w:rPr>
+    </w:lvl>
+    <w:lvl w:ilvl="5" w:tplc="4CDCE404" w:tentative="1">
+      <w:start w:val="1"/>
+      <w:numFmt w:val="bullet"/>
+      <w:lvlText w:val="◉"/>
+      <w:lvlJc w:val="left"/>
+      <w:pPr>
+        <w:tabs>
+          <w:tab w:val="num" w:pos="4320"/>
+        </w:tabs>
+        <w:ind w:left="4320" w:hanging="360"/>
+      </w:pPr>
+      <w:rPr>
+        <w:rFonts w:ascii="MS Gothic" w:hAnsi="MS Gothic" w:hint="default"/>
+      </w:rPr>
+    </w:lvl>
+    <w:lvl w:ilvl="6" w:tplc="05EC6F78" w:tentative="1">
+      <w:start w:val="1"/>
+      <w:numFmt w:val="bullet"/>
+      <w:lvlText w:val="◉"/>
+      <w:lvlJc w:val="left"/>
+      <w:pPr>
+        <w:tabs>
+          <w:tab w:val="num" w:pos="5040"/>
+        </w:tabs>
+        <w:ind w:left="5040" w:hanging="360"/>
+      </w:pPr>
+      <w:rPr>
+        <w:rFonts w:ascii="MS Gothic" w:hAnsi="MS Gothic" w:hint="default"/>
+      </w:rPr>
+    </w:lvl>
+    <w:lvl w:ilvl="7" w:tplc="B404910C" w:tentative="1">
+      <w:start w:val="1"/>
+      <w:numFmt w:val="bullet"/>
+      <w:lvlText w:val="◉"/>
+      <w:lvlJc w:val="left"/>
+      <w:pPr>
+        <w:tabs>
+          <w:tab w:val="num" w:pos="5760"/>
+        </w:tabs>
+        <w:ind w:left="5760" w:hanging="360"/>
+      </w:pPr>
+      <w:rPr>
+        <w:rFonts w:ascii="MS Gothic" w:hAnsi="MS Gothic" w:hint="default"/>
+      </w:rPr>
+    </w:lvl>
+    <w:lvl w:ilvl="8" w:tplc="DF160604" w:tentative="1">
+      <w:start w:val="1"/>
+      <w:numFmt w:val="bullet"/>
+      <w:lvlText w:val="◉"/>
+      <w:lvlJc w:val="left"/>
+      <w:pPr>
+        <w:tabs>
+          <w:tab w:val="num" w:pos="6480"/>
+        </w:tabs>
+        <w:ind w:left="6480" w:hanging="360"/>
+      </w:pPr>
+      <w:rPr>
+        <w:rFonts w:ascii="MS Gothic" w:hAnsi="MS Gothic" w:hint="default"/>
+      </w:rPr>
+    </w:lvl>
+  </w:abstractNum>
+  <w:abstractNum w:abstractNumId="2" w15:restartNumberingAfterBreak="0">
     <w:nsid w:val="2CBD7E39"/>
     <w:multiLevelType w:val="hybridMultilevel"/>
     <w:tmpl w:val="3A261BDC"/>
@@ -2521,7 +3573,7 @@
       </w:pPr>
     </w:lvl>
   </w:abstractNum>
-  <w:abstractNum w:abstractNumId="2" w15:restartNumberingAfterBreak="0">
+  <w:abstractNum w:abstractNumId="3" w15:restartNumberingAfterBreak="0">
     <w:nsid w:val="2EEA7DE1"/>
     <w:multiLevelType w:val="hybridMultilevel"/>
     <w:tmpl w:val="15C0B204"/>
@@ -2637,7 +3689,7 @@
       </w:pPr>
     </w:lvl>
   </w:abstractNum>
-  <w:abstractNum w:abstractNumId="3" w15:restartNumberingAfterBreak="0">
+  <w:abstractNum w:abstractNumId="4" w15:restartNumberingAfterBreak="0">
     <w:nsid w:val="54353469"/>
     <w:multiLevelType w:val="multilevel"/>
     <w:tmpl w:val="C06457F4"/>
@@ -2733,7 +3785,7 @@
       </w:pPr>
     </w:lvl>
   </w:abstractNum>
-  <w:abstractNum w:abstractNumId="4" w15:restartNumberingAfterBreak="0">
+  <w:abstractNum w:abstractNumId="5" w15:restartNumberingAfterBreak="0">
     <w:nsid w:val="56A71898"/>
     <w:multiLevelType w:val="hybridMultilevel"/>
     <w:tmpl w:val="8F7AA472"/>
@@ -2819,7 +3871,7 @@
       </w:pPr>
     </w:lvl>
   </w:abstractNum>
-  <w:abstractNum w:abstractNumId="5" w15:restartNumberingAfterBreak="0">
+  <w:abstractNum w:abstractNumId="6" w15:restartNumberingAfterBreak="0">
     <w:nsid w:val="595F6802"/>
     <w:multiLevelType w:val="hybridMultilevel"/>
     <w:tmpl w:val="C51C5014"/>
@@ -2932,7 +3984,7 @@
       </w:rPr>
     </w:lvl>
   </w:abstractNum>
-  <w:abstractNum w:abstractNumId="6" w15:restartNumberingAfterBreak="0">
+  <w:abstractNum w:abstractNumId="7" w15:restartNumberingAfterBreak="0">
     <w:nsid w:val="67613CC9"/>
     <w:multiLevelType w:val="multilevel"/>
     <w:tmpl w:val="77B61840"/>
@@ -3054,7 +4106,7 @@
       </w:rPr>
     </w:lvl>
   </w:abstractNum>
-  <w:abstractNum w:abstractNumId="7" w15:restartNumberingAfterBreak="0">
+  <w:abstractNum w:abstractNumId="8" w15:restartNumberingAfterBreak="0">
     <w:nsid w:val="7F54085B"/>
     <w:multiLevelType w:val="multilevel"/>
     <w:tmpl w:val="6AE06A46"/>
@@ -3141,37 +4193,40 @@
     </w:lvl>
   </w:abstractNum>
   <w:num w:numId="1">
-    <w:abstractNumId w:val="3"/>
+    <w:abstractNumId w:val="4"/>
   </w:num>
   <w:num w:numId="2">
-    <w:abstractNumId w:val="7"/>
+    <w:abstractNumId w:val="8"/>
   </w:num>
   <w:num w:numId="3">
     <w:abstractNumId w:val="0"/>
   </w:num>
   <w:num w:numId="4">
+    <w:abstractNumId w:val="7"/>
+  </w:num>
+  <w:num w:numId="5">
+    <w:abstractNumId w:val="3"/>
+  </w:num>
+  <w:num w:numId="6">
+    <w:abstractNumId w:val="7"/>
+  </w:num>
+  <w:num w:numId="7">
+    <w:abstractNumId w:val="7"/>
+  </w:num>
+  <w:num w:numId="8">
+    <w:abstractNumId w:val="7"/>
+  </w:num>
+  <w:num w:numId="9">
+    <w:abstractNumId w:val="2"/>
+  </w:num>
+  <w:num w:numId="10">
+    <w:abstractNumId w:val="5"/>
+  </w:num>
+  <w:num w:numId="11">
     <w:abstractNumId w:val="6"/>
   </w:num>
-  <w:num w:numId="5">
-    <w:abstractNumId w:val="2"/>
-  </w:num>
-  <w:num w:numId="6">
-    <w:abstractNumId w:val="6"/>
-  </w:num>
-  <w:num w:numId="7">
-    <w:abstractNumId w:val="6"/>
-  </w:num>
-  <w:num w:numId="8">
-    <w:abstractNumId w:val="6"/>
-  </w:num>
-  <w:num w:numId="9">
+  <w:num w:numId="12">
     <w:abstractNumId w:val="1"/>
-  </w:num>
-  <w:num w:numId="10">
-    <w:abstractNumId w:val="4"/>
-  </w:num>
-  <w:num w:numId="11">
-    <w:abstractNumId w:val="5"/>
   </w:num>
 </w:numbering>
 </file>
@@ -3818,6 +4873,7 @@
   <w:style w:type="character" w:default="1" w:styleId="Fontepargpadro">
     <w:name w:val="Default Paragraph Font"/>
     <w:uiPriority w:val="1"/>
+    <w:semiHidden/>
     <w:unhideWhenUsed/>
   </w:style>
   <w:style w:type="table" w:default="1" w:styleId="Tabelanormal">
@@ -4715,7 +5771,7 @@
 </file>
 
 <file path=customXml/itemProps1.xml><?xml version="1.0" encoding="utf-8"?>
-<ds:datastoreItem xmlns:ds="http://schemas.openxmlformats.org/officeDocument/2006/customXml" ds:itemID="{D638D18B-21C6-4F53-92A4-E1D6742143EB}">
+<ds:datastoreItem xmlns:ds="http://schemas.openxmlformats.org/officeDocument/2006/customXml" ds:itemID="{1B19E945-F3C4-4E2E-B370-8BB86A21014A}">
   <ds:schemaRefs>
     <ds:schemaRef ds:uri="http://schemas.openxmlformats.org/officeDocument/2006/bibliography"/>
   </ds:schemaRefs>

</xml_diff>

<commit_message>
Referencias e texto revisados
Referencias e texto adicionados na introduçao e pequenas alterações
</commit_message>
<xml_diff>
--- a/Artigo a ser entregue..docx
+++ b/Artigo a ser entregue..docx
@@ -1,6 +1,6 @@
 
 <file path=word/document.xml><?xml version="1.0" encoding="utf-8"?>
-<w:document xmlns:wpc="http://schemas.microsoft.com/office/word/2010/wordprocessingCanvas" xmlns:cx="http://schemas.microsoft.com/office/drawing/2014/chartex" xmlns:mc="http://schemas.openxmlformats.org/markup-compatibility/2006" xmlns:o="urn:schemas-microsoft-com:office:office" xmlns:r="http://schemas.openxmlformats.org/officeDocument/2006/relationships" xmlns:m="http://schemas.openxmlformats.org/officeDocument/2006/math" xmlns:v="urn:schemas-microsoft-com:vml" xmlns:wp14="http://schemas.microsoft.com/office/word/2010/wordprocessingDrawing" xmlns:wp="http://schemas.openxmlformats.org/drawingml/2006/wordprocessingDrawing" xmlns:w10="urn:schemas-microsoft-com:office:word" xmlns:w="http://schemas.openxmlformats.org/wordprocessingml/2006/main" xmlns:w14="http://schemas.microsoft.com/office/word/2010/wordml" xmlns:w15="http://schemas.microsoft.com/office/word/2012/wordml" xmlns:w16se="http://schemas.microsoft.com/office/word/2015/wordml/symex" xmlns:wpg="http://schemas.microsoft.com/office/word/2010/wordprocessingGroup" xmlns:wpi="http://schemas.microsoft.com/office/word/2010/wordprocessingInk" xmlns:wne="http://schemas.microsoft.com/office/word/2006/wordml" xmlns:wps="http://schemas.microsoft.com/office/word/2010/wordprocessingShape" mc:Ignorable="w14 w15 w16se wp14">
+<w:document xmlns:wpc="http://schemas.microsoft.com/office/word/2010/wordprocessingCanvas" xmlns:cx="http://schemas.microsoft.com/office/drawing/2014/chartex" xmlns:cx1="http://schemas.microsoft.com/office/drawing/2015/9/8/chartex" xmlns:mc="http://schemas.openxmlformats.org/markup-compatibility/2006" xmlns:o="urn:schemas-microsoft-com:office:office" xmlns:r="http://schemas.openxmlformats.org/officeDocument/2006/relationships" xmlns:m="http://schemas.openxmlformats.org/officeDocument/2006/math" xmlns:v="urn:schemas-microsoft-com:vml" xmlns:wp14="http://schemas.microsoft.com/office/word/2010/wordprocessingDrawing" xmlns:wp="http://schemas.openxmlformats.org/drawingml/2006/wordprocessingDrawing" xmlns:w10="urn:schemas-microsoft-com:office:word" xmlns:w="http://schemas.openxmlformats.org/wordprocessingml/2006/main" xmlns:w14="http://schemas.microsoft.com/office/word/2010/wordml" xmlns:w15="http://schemas.microsoft.com/office/word/2012/wordml" xmlns:w16se="http://schemas.microsoft.com/office/word/2015/wordml/symex" xmlns:wpg="http://schemas.microsoft.com/office/word/2010/wordprocessingGroup" xmlns:wpi="http://schemas.microsoft.com/office/word/2010/wordprocessingInk" xmlns:wne="http://schemas.microsoft.com/office/word/2006/wordml" xmlns:wps="http://schemas.microsoft.com/office/word/2010/wordprocessingShape" mc:Ignorable="w14 w15 w16se wp14">
   <w:body>
     <w:p>
       <w:pPr>
@@ -518,25 +518,7 @@
           <w:sz w:val="28"/>
           <w:szCs w:val="28"/>
         </w:rPr>
-        <w:t xml:space="preserve">SÃO BERNARDO DO CAMPO, </w:t>
-      </w:r>
-      <w:proofErr w:type="spellStart"/>
-      <w:r>
-        <w:rPr>
-          <w:rFonts w:eastAsia="Arial" w:cs="Arial"/>
-          <w:sz w:val="28"/>
-          <w:szCs w:val="28"/>
-        </w:rPr>
-        <w:t>dd</w:t>
-      </w:r>
-      <w:proofErr w:type="spellEnd"/>
-      <w:r>
-        <w:rPr>
-          <w:rFonts w:eastAsia="Arial" w:cs="Arial"/>
-          <w:sz w:val="28"/>
-          <w:szCs w:val="28"/>
-        </w:rPr>
-        <w:t xml:space="preserve"> DE mm DE aa</w:t>
+        <w:t>SÃO BERNARDO DO CAMPO, dd DE mm DE aa</w:t>
       </w:r>
     </w:p>
     <w:sdt>
@@ -598,7 +580,7 @@
           <w:r>
             <w:fldChar w:fldCharType="separate"/>
           </w:r>
-          <w:hyperlink w:anchor="_Toc21510499" w:history="1">
+          <w:hyperlink w:anchor="_Toc23787075" w:history="1">
             <w:r>
               <w:rPr>
                 <w:rStyle w:val="Hyperlink"/>
@@ -644,7 +626,7 @@
                 <w:noProof/>
                 <w:webHidden/>
               </w:rPr>
-              <w:instrText xml:space="preserve"> PAGEREF _Toc21510499 \h </w:instrText>
+              <w:instrText xml:space="preserve"> PAGEREF _Toc23787075 \h </w:instrText>
             </w:r>
             <w:r>
               <w:rPr>
@@ -690,7 +672,7 @@
               <w:lang w:eastAsia="pt-BR"/>
             </w:rPr>
           </w:pPr>
-          <w:hyperlink w:anchor="_Toc21510500" w:history="1">
+          <w:hyperlink w:anchor="_Toc23787076" w:history="1">
             <w:r>
               <w:rPr>
                 <w:rStyle w:val="Hyperlink"/>
@@ -736,7 +718,7 @@
                 <w:noProof/>
                 <w:webHidden/>
               </w:rPr>
-              <w:instrText xml:space="preserve"> PAGEREF _Toc21510500 \h </w:instrText>
+              <w:instrText xml:space="preserve"> PAGEREF _Toc23787076 \h </w:instrText>
             </w:r>
             <w:r>
               <w:rPr>
@@ -756,7 +738,7 @@
                 <w:noProof/>
                 <w:webHidden/>
               </w:rPr>
-              <w:t>4</w:t>
+              <w:t>6</w:t>
             </w:r>
             <w:r>
               <w:rPr>
@@ -782,7 +764,7 @@
               <w:lang w:eastAsia="pt-BR"/>
             </w:rPr>
           </w:pPr>
-          <w:hyperlink w:anchor="_Toc21510501" w:history="1">
+          <w:hyperlink w:anchor="_Toc23787077" w:history="1">
             <w:r>
               <w:rPr>
                 <w:rStyle w:val="Hyperlink"/>
@@ -828,7 +810,7 @@
                 <w:noProof/>
                 <w:webHidden/>
               </w:rPr>
-              <w:instrText xml:space="preserve"> PAGEREF _Toc21510501 \h </w:instrText>
+              <w:instrText xml:space="preserve"> PAGEREF _Toc23787077 \h </w:instrText>
             </w:r>
             <w:r>
               <w:rPr>
@@ -848,7 +830,7 @@
                 <w:noProof/>
                 <w:webHidden/>
               </w:rPr>
-              <w:t>4</w:t>
+              <w:t>6</w:t>
             </w:r>
             <w:r>
               <w:rPr>
@@ -874,7 +856,7 @@
               <w:lang w:eastAsia="pt-BR"/>
             </w:rPr>
           </w:pPr>
-          <w:hyperlink w:anchor="_Toc21510502" w:history="1">
+          <w:hyperlink w:anchor="_Toc23787078" w:history="1">
             <w:r>
               <w:rPr>
                 <w:rStyle w:val="Hyperlink"/>
@@ -920,7 +902,7 @@
                 <w:noProof/>
                 <w:webHidden/>
               </w:rPr>
-              <w:instrText xml:space="preserve"> PAGEREF _Toc21510502 \h </w:instrText>
+              <w:instrText xml:space="preserve"> PAGEREF _Toc23787078 \h </w:instrText>
             </w:r>
             <w:r>
               <w:rPr>
@@ -940,7 +922,7 @@
                 <w:noProof/>
                 <w:webHidden/>
               </w:rPr>
-              <w:t>4</w:t>
+              <w:t>6</w:t>
             </w:r>
             <w:r>
               <w:rPr>
@@ -966,10 +948,11 @@
               <w:lang w:eastAsia="pt-BR"/>
             </w:rPr>
           </w:pPr>
-          <w:hyperlink w:anchor="_Toc21510503" w:history="1">
+          <w:hyperlink w:anchor="_Toc23787079" w:history="1">
             <w:r>
               <w:rPr>
                 <w:rStyle w:val="Hyperlink"/>
+                <w:rFonts w:cs="Arial"/>
                 <w:noProof/>
               </w:rPr>
               <w:t>4.1.</w:t>
@@ -987,6 +970,7 @@
             <w:r>
               <w:rPr>
                 <w:rStyle w:val="Hyperlink"/>
+                <w:rFonts w:cs="Arial"/>
                 <w:noProof/>
               </w:rPr>
               <w:t>Desenvolvimento do trabalho em relação ao perfil do egresso do curso de Engenharia da Computação da FTT</w:t>
@@ -1010,7 +994,7 @@
                 <w:noProof/>
                 <w:webHidden/>
               </w:rPr>
-              <w:instrText xml:space="preserve"> PAGEREF _Toc21510503 \h </w:instrText>
+              <w:instrText xml:space="preserve"> PAGEREF _Toc23787079 \h </w:instrText>
             </w:r>
             <w:r>
               <w:rPr>
@@ -1030,7 +1014,7 @@
                 <w:noProof/>
                 <w:webHidden/>
               </w:rPr>
-              <w:t>4</w:t>
+              <w:t>6</w:t>
             </w:r>
             <w:r>
               <w:rPr>
@@ -1056,10 +1040,11 @@
               <w:lang w:eastAsia="pt-BR"/>
             </w:rPr>
           </w:pPr>
-          <w:hyperlink w:anchor="_Toc21510504" w:history="1">
+          <w:hyperlink w:anchor="_Toc23787080" w:history="1">
             <w:r>
               <w:rPr>
                 <w:rStyle w:val="Hyperlink"/>
+                <w:rFonts w:cs="Arial"/>
                 <w:noProof/>
               </w:rPr>
               <w:t>4.2.</w:t>
@@ -1077,6 +1062,7 @@
             <w:r>
               <w:rPr>
                 <w:rStyle w:val="Hyperlink"/>
+                <w:rFonts w:cs="Arial"/>
                 <w:noProof/>
               </w:rPr>
               <w:t>Escolha do tema e desenvolvimento do estudo</w:t>
@@ -1100,7 +1086,7 @@
                 <w:noProof/>
                 <w:webHidden/>
               </w:rPr>
-              <w:instrText xml:space="preserve"> PAGEREF _Toc21510504 \h </w:instrText>
+              <w:instrText xml:space="preserve"> PAGEREF _Toc23787080 \h </w:instrText>
             </w:r>
             <w:r>
               <w:rPr>
@@ -1120,7 +1106,7 @@
                 <w:noProof/>
                 <w:webHidden/>
               </w:rPr>
-              <w:t>4</w:t>
+              <w:t>6</w:t>
             </w:r>
             <w:r>
               <w:rPr>
@@ -1146,7 +1132,7 @@
               <w:lang w:eastAsia="pt-BR"/>
             </w:rPr>
           </w:pPr>
-          <w:hyperlink w:anchor="_Toc21510505" w:history="1">
+          <w:hyperlink w:anchor="_Toc23787081" w:history="1">
             <w:r>
               <w:rPr>
                 <w:rStyle w:val="Hyperlink"/>
@@ -1192,7 +1178,7 @@
                 <w:noProof/>
                 <w:webHidden/>
               </w:rPr>
-              <w:instrText xml:space="preserve"> PAGEREF _Toc21510505 \h </w:instrText>
+              <w:instrText xml:space="preserve"> PAGEREF _Toc23787081 \h </w:instrText>
             </w:r>
             <w:r>
               <w:rPr>
@@ -1212,7 +1198,7 @@
                 <w:noProof/>
                 <w:webHidden/>
               </w:rPr>
-              <w:t>4</w:t>
+              <w:t>7</w:t>
             </w:r>
             <w:r>
               <w:rPr>
@@ -1238,7 +1224,7 @@
               <w:lang w:eastAsia="pt-BR"/>
             </w:rPr>
           </w:pPr>
-          <w:hyperlink w:anchor="_Toc21510506" w:history="1">
+          <w:hyperlink w:anchor="_Toc23787082" w:history="1">
             <w:r>
               <w:rPr>
                 <w:rStyle w:val="Hyperlink"/>
@@ -1284,7 +1270,7 @@
                 <w:noProof/>
                 <w:webHidden/>
               </w:rPr>
-              <w:instrText xml:space="preserve"> PAGEREF _Toc21510506 \h </w:instrText>
+              <w:instrText xml:space="preserve"> PAGEREF _Toc23787082 \h </w:instrText>
             </w:r>
             <w:r>
               <w:rPr>
@@ -1304,7 +1290,7 @@
                 <w:noProof/>
                 <w:webHidden/>
               </w:rPr>
-              <w:t>4</w:t>
+              <w:t>8</w:t>
             </w:r>
             <w:r>
               <w:rPr>
@@ -1330,10 +1316,11 @@
               <w:lang w:eastAsia="pt-BR"/>
             </w:rPr>
           </w:pPr>
-          <w:hyperlink w:anchor="_Toc21510507" w:history="1">
+          <w:hyperlink w:anchor="_Toc23787083" w:history="1">
             <w:r>
               <w:rPr>
                 <w:rStyle w:val="Hyperlink"/>
+                <w:rFonts w:cs="Arial"/>
                 <w:noProof/>
               </w:rPr>
               <w:t>6.1.</w:t>
@@ -1351,6 +1338,7 @@
             <w:r>
               <w:rPr>
                 <w:rStyle w:val="Hyperlink"/>
+                <w:rFonts w:cs="Arial"/>
                 <w:noProof/>
               </w:rPr>
               <w:t>Objetivos Gerais</w:t>
@@ -1374,7 +1362,7 @@
                 <w:noProof/>
                 <w:webHidden/>
               </w:rPr>
-              <w:instrText xml:space="preserve"> PAGEREF _Toc21510507 \h </w:instrText>
+              <w:instrText xml:space="preserve"> PAGEREF _Toc23787083 \h </w:instrText>
             </w:r>
             <w:r>
               <w:rPr>
@@ -1394,7 +1382,7 @@
                 <w:noProof/>
                 <w:webHidden/>
               </w:rPr>
-              <w:t>4</w:t>
+              <w:t>8</w:t>
             </w:r>
             <w:r>
               <w:rPr>
@@ -1420,10 +1408,11 @@
               <w:lang w:eastAsia="pt-BR"/>
             </w:rPr>
           </w:pPr>
-          <w:hyperlink w:anchor="_Toc21510508" w:history="1">
+          <w:hyperlink w:anchor="_Toc23787084" w:history="1">
             <w:r>
               <w:rPr>
                 <w:rStyle w:val="Hyperlink"/>
+                <w:rFonts w:cs="Arial"/>
                 <w:noProof/>
               </w:rPr>
               <w:t>6.2.</w:t>
@@ -1441,6 +1430,7 @@
             <w:r>
               <w:rPr>
                 <w:rStyle w:val="Hyperlink"/>
+                <w:rFonts w:cs="Arial"/>
                 <w:noProof/>
               </w:rPr>
               <w:t>Objetivos Específicos</w:t>
@@ -1464,7 +1454,7 @@
                 <w:noProof/>
                 <w:webHidden/>
               </w:rPr>
-              <w:instrText xml:space="preserve"> PAGEREF _Toc21510508 \h </w:instrText>
+              <w:instrText xml:space="preserve"> PAGEREF _Toc23787084 \h </w:instrText>
             </w:r>
             <w:r>
               <w:rPr>
@@ -1484,7 +1474,7 @@
                 <w:noProof/>
                 <w:webHidden/>
               </w:rPr>
-              <w:t>4</w:t>
+              <w:t>8</w:t>
             </w:r>
             <w:r>
               <w:rPr>
@@ -1510,7 +1500,7 @@
               <w:lang w:eastAsia="pt-BR"/>
             </w:rPr>
           </w:pPr>
-          <w:hyperlink w:anchor="_Toc21510509" w:history="1">
+          <w:hyperlink w:anchor="_Toc23787085" w:history="1">
             <w:r>
               <w:rPr>
                 <w:rStyle w:val="Hyperlink"/>
@@ -1556,7 +1546,7 @@
                 <w:noProof/>
                 <w:webHidden/>
               </w:rPr>
-              <w:instrText xml:space="preserve"> PAGEREF _Toc21510509 \h </w:instrText>
+              <w:instrText xml:space="preserve"> PAGEREF _Toc23787085 \h </w:instrText>
             </w:r>
             <w:r>
               <w:rPr>
@@ -1576,7 +1566,7 @@
                 <w:noProof/>
                 <w:webHidden/>
               </w:rPr>
-              <w:t>4</w:t>
+              <w:t>9</w:t>
             </w:r>
             <w:r>
               <w:rPr>
@@ -1602,7 +1592,7 @@
               <w:lang w:eastAsia="pt-BR"/>
             </w:rPr>
           </w:pPr>
-          <w:hyperlink w:anchor="_Toc21510510" w:history="1">
+          <w:hyperlink w:anchor="_Toc23787086" w:history="1">
             <w:r>
               <w:rPr>
                 <w:rStyle w:val="Hyperlink"/>
@@ -1648,7 +1638,7 @@
                 <w:noProof/>
                 <w:webHidden/>
               </w:rPr>
-              <w:instrText xml:space="preserve"> PAGEREF _Toc21510510 \h </w:instrText>
+              <w:instrText xml:space="preserve"> PAGEREF _Toc23787086 \h </w:instrText>
             </w:r>
             <w:r>
               <w:rPr>
@@ -1668,7 +1658,7 @@
                 <w:noProof/>
                 <w:webHidden/>
               </w:rPr>
-              <w:t>4</w:t>
+              <w:t>9</w:t>
             </w:r>
             <w:r>
               <w:rPr>
@@ -1694,7 +1684,7 @@
               <w:lang w:eastAsia="pt-BR"/>
             </w:rPr>
           </w:pPr>
-          <w:hyperlink w:anchor="_Toc21510511" w:history="1">
+          <w:hyperlink w:anchor="_Toc23787087" w:history="1">
             <w:r>
               <w:rPr>
                 <w:rStyle w:val="Hyperlink"/>
@@ -1740,7 +1730,7 @@
                 <w:noProof/>
                 <w:webHidden/>
               </w:rPr>
-              <w:instrText xml:space="preserve"> PAGEREF _Toc21510511 \h </w:instrText>
+              <w:instrText xml:space="preserve"> PAGEREF _Toc23787087 \h </w:instrText>
             </w:r>
             <w:r>
               <w:rPr>
@@ -1760,7 +1750,7 @@
                 <w:noProof/>
                 <w:webHidden/>
               </w:rPr>
-              <w:t>4</w:t>
+              <w:t>9</w:t>
             </w:r>
             <w:r>
               <w:rPr>
@@ -1786,7 +1776,7 @@
               <w:lang w:eastAsia="pt-BR"/>
             </w:rPr>
           </w:pPr>
-          <w:hyperlink w:anchor="_Toc21510512" w:history="1">
+          <w:hyperlink w:anchor="_Toc23787088" w:history="1">
             <w:r>
               <w:rPr>
                 <w:rStyle w:val="Hyperlink"/>
@@ -1832,7 +1822,7 @@
                 <w:noProof/>
                 <w:webHidden/>
               </w:rPr>
-              <w:instrText xml:space="preserve"> PAGEREF _Toc21510512 \h </w:instrText>
+              <w:instrText xml:space="preserve"> PAGEREF _Toc23787088 \h </w:instrText>
             </w:r>
             <w:r>
               <w:rPr>
@@ -1852,7 +1842,7 @@
                 <w:noProof/>
                 <w:webHidden/>
               </w:rPr>
-              <w:t>4</w:t>
+              <w:t>9</w:t>
             </w:r>
             <w:r>
               <w:rPr>
@@ -1900,7 +1890,7 @@
         </w:rPr>
       </w:pPr>
       <w:bookmarkStart w:id="0" w:name="_Toc511414627"/>
-      <w:bookmarkStart w:id="1" w:name="_Toc21510499"/>
+      <w:bookmarkStart w:id="1" w:name="_Toc23787075"/>
       <w:r>
         <w:rPr>
           <w:rFonts w:ascii="Arial" w:hAnsi="Arial" w:cs="Arial"/>
@@ -1916,6 +1906,32 @@
         <w:ind w:firstLine="432"/>
       </w:pPr>
       <w:r>
+        <w:t>Pode-se perceber globalmente, de forma constante, o aumento da preocupação e das medidas criadas para tentar</w:t>
+      </w:r>
+      <w:r>
+        <w:t xml:space="preserve"> proteger o meio ambiente.</w:t>
+      </w:r>
+      <w:r>
+        <w:t xml:space="preserve"> </w:t>
+      </w:r>
+      <w:r>
+        <w:t>A</w:t>
+      </w:r>
+      <w:r>
+        <w:t xml:space="preserve">ssim sendo, é de se esperar que haja uma evolução no controle de recursos para adequar o que é produzido com o que é consumido e </w:t>
+      </w:r>
+      <w:r>
+        <w:t>então</w:t>
+      </w:r>
+      <w:r>
+        <w:t xml:space="preserve"> evitar o desperdício. No entanto, não é exatamente o que acontece, ou pelo menos não quando o assunto é a produção e consumo de alimentos, a produção é muito maior que o consumo e muita coisa é jogada fora sem sequer ter a chance de ser ingerida.</w:t>
+      </w:r>
+    </w:p>
+    <w:p>
+      <w:pPr>
+        <w:ind w:firstLine="432"/>
+      </w:pPr>
+      <w:r>
         <w:t>A Organização das Nações Unidas para a Alimentação e a Agricultura (FAO) alertou que, anualmente, 1,3 bilhão de toneladas de comida são desperdiçadas ou se perdem ao longo das cadeias produtivas de alimentos</w:t>
       </w:r>
       <w:r>
@@ -1925,19 +1941,42 @@
         <w:t xml:space="preserve"> </w:t>
       </w:r>
       <w:r>
-        <w:t>Este volume representa 30% da comida produzida por ano no planeta, comida essa que poderia ser destinada às 821 milhões de pessoas que ainda passam fome no mundo</w:t>
+        <w:t xml:space="preserve">Este volume representa 30% da comida produzida por ano no planeta, comida essa que poderia ser destinada às 821 milhões de pessoas que ainda passam fome no mundo </w:t>
+      </w:r>
+      <w:r>
+        <w:t xml:space="preserve">(FAO, 2018). Essa perda de alimentos gera de 8% a 10% de todas as emissões de gases de efeito estufa produzidos </w:t>
+      </w:r>
+      <w:r>
+        <w:t>por seres humanos (FAO, 2019</w:t>
+      </w:r>
+      <w:r>
+        <w:t xml:space="preserve">). </w:t>
+      </w:r>
+    </w:p>
+    <w:p>
+      <w:pPr>
+        <w:ind w:firstLine="432"/>
+      </w:pPr>
+      <w:r>
+        <w:t>A perda alimentos é definida como a diminuição da disponibilidade do alimento, através de toda cadeia de suprimentos, especialmente na produção, armazenamento e transporte, já o desperdício é resultado da decisão de se jogar fora a comida, depois d</w:t>
+      </w:r>
+      <w:r>
+        <w:t>e preparada e apta para consumo</w:t>
       </w:r>
       <w:r>
         <w:t xml:space="preserve"> </w:t>
       </w:r>
       <w:r>
-        <w:t xml:space="preserve">(FAO, 2018). Essa perda de alimentos gera de 8% a 10% de todas as emissões de gases de efeito estufa produzidos </w:t>
-      </w:r>
-      <w:r>
-        <w:t>por seres humanos (FAO, 2019</w:t>
-      </w:r>
-      <w:r>
-        <w:t xml:space="preserve">). </w:t>
+        <w:t>(</w:t>
+      </w:r>
+      <w:r>
+        <w:rPr>
+          <w:lang w:val="en-US"/>
+        </w:rPr>
+        <w:t xml:space="preserve">Technical Platform on the Measurement and Reduction of Food Loss and Waste, s.d.). </w:t>
+      </w:r>
+      <w:r>
+        <w:t xml:space="preserve">Este último pode ser subdivido em duas categorias: </w:t>
       </w:r>
     </w:p>
     <w:p>
@@ -1945,30 +1984,16 @@
         <w:ind w:firstLine="432"/>
       </w:pPr>
       <w:r>
-        <w:t xml:space="preserve">A perda alimentos é definida como a diminuição da disponibilidade do alimento, através de toda cadeia de suprimentos, especialmente na produção, armazenamento e transporte, já o desperdício é resultado da decisão de se jogar fora a comida, depois de preparada e apta para consumo. </w:t>
-      </w:r>
-      <w:r>
-        <w:rPr>
-          <w:lang w:val="en-US"/>
-        </w:rPr>
-        <w:t xml:space="preserve">Technical Platform on the Measurement and Reduction of Food Loss and Waste, </w:t>
-      </w:r>
-      <w:proofErr w:type="spellStart"/>
-      <w:r>
-        <w:rPr>
-          <w:lang w:val="en-US"/>
-        </w:rPr>
-        <w:t>s.d.</w:t>
-      </w:r>
-      <w:proofErr w:type="spellEnd"/>
-      <w:r>
-        <w:rPr>
-          <w:lang w:val="en-US"/>
-        </w:rPr>
-        <w:t xml:space="preserve">). </w:t>
-      </w:r>
-      <w:r>
-        <w:t xml:space="preserve">Este último pode ser subdivido em duas categorias: </w:t>
+        <w:t>-</w:t>
+      </w:r>
+      <w:r>
+        <w:rPr>
+          <w:b/>
+        </w:rPr>
+        <w:t>Resto-Ingesta:</w:t>
+      </w:r>
+      <w:r>
+        <w:t xml:space="preserve"> relação entre o resto devolvido nas bandejas e pratos pelos clientes e a quantidade de alimentos e preparações oferecidas (Nutricionistas, 2003). </w:t>
       </w:r>
     </w:p>
     <w:p>
@@ -1982,10 +2007,19 @@
         <w:rPr>
           <w:b/>
         </w:rPr>
-        <w:t>Resto-Ingesta:</w:t>
-      </w:r>
-      <w:r>
-        <w:t xml:space="preserve"> relação entre o resto devolvido nas bandejas e pratos pelos clientes e a quantidade de alimentos e preparações oferecidas (Nutricionistas, 2003). </w:t>
+        <w:t>Sobra:</w:t>
+      </w:r>
+      <w:r>
+        <w:t xml:space="preserve"> </w:t>
+      </w:r>
+      <w:r>
+        <w:t xml:space="preserve">O conceito de sobra pode ser definido como o excedente de todo alimento que estiver pronto para </w:t>
+      </w:r>
+      <w:r>
+        <w:t>consumo,</w:t>
+      </w:r>
+      <w:r>
+        <w:t xml:space="preserve"> mas que não for consumido no dia de sua preparação, se necessária. Ainda existem duas ramificações: as sobras sujas e limpas, onde as sobras limpas seriam o caso do alimento pronto que não foi colocado para distribuição, e que ficou refrigerado em local com temperatura e tempo controlados. Já as sobras sujas, são os alimentos que foram servidos para serem consumidos e ficaram em espera fora de local com monitoramento de tempo e temperatura e que devem ser descartados (SÃO PAULO, 1999; SCOTTON, 2010).</w:t>
       </w:r>
     </w:p>
     <w:p>
@@ -1993,19 +2027,74 @@
         <w:ind w:firstLine="432"/>
       </w:pPr>
       <w:r>
-        <w:t>-</w:t>
-      </w:r>
-      <w:r>
-        <w:rPr>
-          <w:b/>
-        </w:rPr>
-        <w:t>Sobra:</w:t>
-      </w:r>
-      <w:r>
-        <w:t xml:space="preserve"> (Definição).</w:t>
-      </w:r>
-      <w:r>
+        <w:t>E onde está este desperdício ou perda?</w:t>
+      </w:r>
+      <w:r>
+        <w:t xml:space="preserve"> Segundo a FAO (</w:t>
+      </w:r>
+      <w:r>
+        <w:t>2018) o desperdício e perda estão presentes em todos os locais que produzem, vendem ou transportam alimentos, e até mesmo na mesa do consumidor, este último grupo representa 28% do desperdício. Dentro deste grupo de consumidores estão as Unidades de Alimentação e Nutrição (UAN’s), que são entendidos como locais de produção e distribuição e alimentação de coletividades (refeitórios escolares, restaurantes, refeitórios industriais, praças de alimentação, etc).</w:t>
+      </w:r>
+    </w:p>
+    <w:p>
+      <w:pPr>
+        <w:ind w:firstLine="432"/>
+      </w:pPr>
+      <w:r>
+        <w:lastRenderedPageBreak/>
+        <w:t xml:space="preserve">Um estudo </w:t>
+      </w:r>
+      <w:r>
+        <w:rPr>
+          <w:color w:val="FF0000"/>
+          <w:highlight w:val="yellow"/>
+        </w:rPr>
+        <w:t>(QUAL ESTUDO)</w:t>
+      </w:r>
+      <w:r>
+        <w:rPr>
+          <w:color w:val="FF0000"/>
+        </w:rPr>
         <w:t xml:space="preserve"> </w:t>
+      </w:r>
+      <w:r>
+        <w:t xml:space="preserve">analisou a produção e desperdício de alimentos em uma UAN em Rio Preto durante </w:t>
+      </w:r>
+      <w:r>
+        <w:t>20 dias úteis.</w:t>
+      </w:r>
+      <w:r>
+        <w:t xml:space="preserve"> </w:t>
+      </w:r>
+      <w:r>
+        <w:t>O</w:t>
+      </w:r>
+      <w:r>
+        <w:t xml:space="preserve"> desperdício variou de 8,4% a 20,4%, </w:t>
+      </w:r>
+      <w:r>
+        <w:t>representando</w:t>
+      </w:r>
+      <w:r>
+        <w:t xml:space="preserve"> em média 15,6% da produção</w:t>
+      </w:r>
+      <w:r>
+        <w:t>, número esse que foi considerado elevado para as autoras.</w:t>
+      </w:r>
+      <w:r>
+        <w:t xml:space="preserve"> </w:t>
+      </w:r>
+      <w:r>
+        <w:rPr>
+          <w:highlight w:val="yellow"/>
+        </w:rPr>
+        <w:t>As mesmas</w:t>
+      </w:r>
+      <w:r>
+        <w:t xml:space="preserve">, ainda </w:t>
+      </w:r>
+      <w:r>
+        <w:t>destacam que o controle da produção de alimentos e do desperdício é indispensável para redução de custos e aumento da lucratividade dentro da UAN. Por isso é necessário que planejamento seja realizado com antecedência, usando-se de procedimentos padronizados e registros das quantidades produzidas, para avaliação e adequação das quantidades de alimentos que devem ser produzidas.</w:t>
       </w:r>
       <w:bookmarkStart w:id="2" w:name="_GoBack"/>
       <w:bookmarkEnd w:id="2"/>
@@ -2015,29 +2104,13 @@
         <w:ind w:firstLine="432"/>
       </w:pPr>
       <w:r>
-        <w:t>Segundo a (FAO,2018) o desperdício e perda estão presentes em todos os locais que produzem, vendem ou transportam alimentos, e até mesmo na mesa do consumidor, este último grupo representa 28% do desperdício. Dentro deste grupo de consumidores estão as Unidades de Alimentação e Nutrição (</w:t>
-      </w:r>
-      <w:proofErr w:type="spellStart"/>
-      <w:r>
-        <w:t>UAN’s</w:t>
-      </w:r>
-      <w:proofErr w:type="spellEnd"/>
-      <w:r>
-        <w:t xml:space="preserve">), que são entendidos como locais de produção e distribuição e alimentação de coletividades (refeitórios escolares, restaurantes, refeitórios industriais, praças de alimentação, </w:t>
-      </w:r>
-      <w:proofErr w:type="spellStart"/>
-      <w:r>
-        <w:t>etc</w:t>
-      </w:r>
-      <w:proofErr w:type="spellEnd"/>
-      <w:r>
-        <w:t xml:space="preserve">). </w:t>
-      </w:r>
-      <w:r>
-        <w:t>(QUEM, QUANDO</w:t>
-      </w:r>
-      <w:r>
-        <w:t>).</w:t>
+        <w:t>Além do lado ambiental da questão, Santos e Cordeiro (2010)</w:t>
+      </w:r>
+      <w:r>
+        <w:t xml:space="preserve"> também</w:t>
+      </w:r>
+      <w:r>
+        <w:t xml:space="preserve"> afirmam que evitar o desperdício significa aumentar a rentabilidade da UAN, visto que o desperdício de alimentos é responsável por uma parte dos custos de cada etapa da produção: custos com matéria-prima, tempo gasto com a mão de obra e energia utilizados na produção.</w:t>
       </w:r>
     </w:p>
     <w:p>
@@ -2045,950 +2118,635 @@
         <w:ind w:firstLine="432"/>
       </w:pPr>
       <w:r>
-        <w:t xml:space="preserve">Um estudo </w:t>
-      </w:r>
-      <w:r>
-        <w:t xml:space="preserve">(QUAL ESTUDO) </w:t>
-      </w:r>
-      <w:r>
-        <w:t>analisou a produção</w:t>
-      </w:r>
-      <w:r>
-        <w:t xml:space="preserve"> e desperdício de alimentos em</w:t>
-      </w:r>
-      <w:r>
-        <w:t xml:space="preserve"> uma U</w:t>
-      </w:r>
-      <w:r>
-        <w:t xml:space="preserve">AN em Rio Preto durante </w:t>
-      </w:r>
-      <w:r>
-        <w:t>20 dias úteis.</w:t>
+        <w:t>De acordo com Silva Júnior e Teixeira (2010) e Abreu et al (2012)</w:t>
+      </w:r>
+      <w:r>
+        <w:t>,</w:t>
+      </w:r>
+      <w:r>
+        <w:t xml:space="preserve"> é tido que o volume das sobras de alimentos pode oscilar para mais e para menos dependendo da frequência diária dos comensais, das preferências alimentares, de uma ocasional falta de treinamento dos funcionários durante produção e/ou pelo planejamento inadequado das quantidades a serem preparadas</w:t>
+      </w:r>
+      <w:r>
+        <w:t>. Ambos ainda afirmam que</w:t>
+      </w:r>
+      <w:r>
+        <w:t xml:space="preserve"> o número de pessoas que frequentam o estabelecimento influencia diretamente na quantidade de alimentos desperdiçados. Portanto, a quantidade de comensais e a margem de segurança de produção devem ser definidas, no período do planejamento, a fim de se evitar excessos de sobras.</w:t>
+      </w:r>
+    </w:p>
+    <w:p>
+      <w:pPr>
+        <w:ind w:firstLine="432"/>
+        <w:rPr>
+          <w:color w:val="FF0000"/>
+        </w:rPr>
+      </w:pPr>
+      <w:r>
+        <w:rPr>
+          <w:color w:val="FF0000"/>
+        </w:rPr>
+        <w:t xml:space="preserve">Métodos atuais de controle desperdício: “Consultar documentação Github”. </w:t>
+      </w:r>
+    </w:p>
+    <w:p>
+      <w:pPr>
+        <w:ind w:firstLine="432"/>
+      </w:pPr>
+      <w:r>
+        <w:t>Conforme é dito por Pereira (2018),</w:t>
       </w:r>
       <w:r>
         <w:t xml:space="preserve"> </w:t>
       </w:r>
       <w:r>
-        <w:t>O</w:t>
-      </w:r>
-      <w:r>
-        <w:t xml:space="preserve"> desp</w:t>
-      </w:r>
-      <w:r>
-        <w:t>erdício variou de 8,4% a 20,4%, apresentando</w:t>
-      </w:r>
-      <w:r>
-        <w:t xml:space="preserve"> represen</w:t>
-      </w:r>
-      <w:r>
-        <w:t xml:space="preserve">tou em média 15,6% da produção. </w:t>
-      </w:r>
-      <w:r>
-        <w:t xml:space="preserve">O </w:t>
-      </w:r>
-      <w:r>
-        <w:t xml:space="preserve">índice foi considerado elevado. </w:t>
-      </w:r>
-      <w:r>
-        <w:t xml:space="preserve">As autoras destacam que o controle da produção de alimentos e </w:t>
-      </w:r>
-      <w:r>
-        <w:t xml:space="preserve">do </w:t>
-      </w:r>
-      <w:r>
-        <w:t xml:space="preserve">desperdício é indispensável para redução de custos e aumento da lucratividade dentro da UAN. Por isso é necessário que planejamento seja realizado com antecedência, usando-se de procedimentos padronizados e registros </w:t>
-      </w:r>
-      <w:r>
-        <w:t>das quantidades produzidas, para avaliação e</w:t>
-      </w:r>
-      <w:r>
-        <w:t xml:space="preserve"> adequação</w:t>
+        <w:t>a</w:t>
+      </w:r>
+      <w:r>
+        <w:t xml:space="preserve"> metodologia aplicada para a previsão de produção de refeições</w:t>
+      </w:r>
+      <w:r>
+        <w:t xml:space="preserve"> atualmente</w:t>
+      </w:r>
+      <w:r>
+        <w:t xml:space="preserve"> é baseada na experiência pessoal ou intuição do gestor da cozinha</w:t>
+      </w:r>
+      <w:r>
+        <w:t>.</w:t>
+      </w:r>
+      <w:r>
+        <w:t xml:space="preserve"> O autor ainda destaca que esse tipo de prática causa de problemas como superestimação da quantidade de refeições que devem ser preparadas </w:t>
+      </w:r>
+      <w:r>
+        <w:t xml:space="preserve">e que isto geralmente </w:t>
+      </w:r>
+      <w:r>
+        <w:t xml:space="preserve">resulta em desperdício. </w:t>
+      </w:r>
+    </w:p>
+    <w:p>
+      <w:pPr>
+        <w:ind w:firstLine="432"/>
+      </w:pPr>
+      <w:r>
+        <w:t xml:space="preserve">Visto que a superprodução de </w:t>
+      </w:r>
+      <w:r>
+        <w:t>refeições</w:t>
+      </w:r>
+      <w:r>
+        <w:t xml:space="preserve"> gera comida que não pode ser reaproveitada e que tem que ser descartada, que essa prática gera custos além de danos ao meio ambiente e ainda pode ser considerada injusta </w:t>
+      </w:r>
+      <w:r>
+        <w:t>do ponto de vista social</w:t>
+      </w:r>
+      <w:r>
+        <w:t>, seria excelente se houvesse uma maneira de</w:t>
+      </w:r>
+      <w:r>
+        <w:t xml:space="preserve"> obter uma previsão mais assertiva e concreta </w:t>
+      </w:r>
+      <w:r>
+        <w:t>para que a estimativa de pessoas que estarão se alimentando na UAN seja mais próxima da real quantidade de frequentadores daquele dia</w:t>
+      </w:r>
+      <w:r>
+        <w:t>. Diante deste cenário, este es</w:t>
+      </w:r>
+      <w:r>
+        <w:t>tudo levanta a seguinte questão:</w:t>
+      </w:r>
+      <w:r>
+        <w:t xml:space="preserve"> Como é possível reduzir os desperdícios em refeitórios utilizando tecnologia? O objetivo é criar um software que utilize Machine Learning (aprendizado de máquina), para prever a quantidade de pessoa</w:t>
+      </w:r>
+      <w:r>
+        <w:t>s que frequentarão o refeitório</w:t>
+      </w:r>
+      <w:r>
+        <w:t xml:space="preserve"> em determinado dia</w:t>
+      </w:r>
+      <w:r>
+        <w:t>.</w:t>
+      </w:r>
+    </w:p>
+    <w:p>
+      <w:pPr>
+        <w:pStyle w:val="Ttulo1"/>
+        <w:spacing w:line="360" w:lineRule="auto"/>
+        <w:rPr>
+          <w:rFonts w:ascii="Arial" w:hAnsi="Arial" w:cs="Arial"/>
+        </w:rPr>
+      </w:pPr>
+      <w:bookmarkStart w:id="3" w:name="_Toc23787076"/>
+      <w:r>
+        <w:rPr>
+          <w:rFonts w:ascii="Arial" w:hAnsi="Arial" w:cs="Arial"/>
+        </w:rPr>
+        <w:lastRenderedPageBreak/>
+        <w:t>Linha de Pesquisa</w:t>
+      </w:r>
+      <w:bookmarkEnd w:id="3"/>
+    </w:p>
+    <w:p>
+      <w:pPr>
+        <w:ind w:firstLine="432"/>
+      </w:pPr>
+      <w:r>
+        <w:t>Analisando as linhas de pesquisas adotadas pela instituição em conjunto com o tema abordado neste trabalho, a linha de pesquisa adotada foi a "Inteligência computacional: trata do desenvolvimento de sistemas inteligentes com técnicas e métodos embasados no ramo da inteligência computacional, com capacidade de raciocínio, aprendizagem, reconhecimento de padrões e inferência. (De acordo com o PPC Engenharia da Computação).</w:t>
+      </w:r>
+    </w:p>
+    <w:p>
+      <w:pPr>
+        <w:pStyle w:val="Ttulo1"/>
+        <w:spacing w:line="360" w:lineRule="auto"/>
+        <w:rPr>
+          <w:rFonts w:ascii="Arial" w:hAnsi="Arial" w:cs="Arial"/>
+        </w:rPr>
+      </w:pPr>
+      <w:bookmarkStart w:id="4" w:name="_Toc23787077"/>
+      <w:r>
+        <w:rPr>
+          <w:rFonts w:ascii="Arial" w:hAnsi="Arial" w:cs="Arial"/>
+        </w:rPr>
+        <w:t>Problematização</w:t>
+      </w:r>
+      <w:bookmarkEnd w:id="4"/>
+    </w:p>
+    <w:p>
+      <w:pPr>
+        <w:ind w:firstLine="432"/>
+      </w:pPr>
+      <w:r>
+        <w:t xml:space="preserve">Levando em conta que os refeitórios de empresas e instituições de ensino são os locais que mais preparam refeições devido à quantidade de pessoas que passam por lá todos os dias, e que consequentemente desperdiçam mais comida, a presente pesquisa visa responder se é possível adequar a quantidade de comida produzida e assim diminuir o </w:t>
+      </w:r>
+      <w:r>
+        <w:t>desperdício</w:t>
+      </w:r>
+      <w:r>
+        <w:t xml:space="preserve"> em refeitórios utilizando técnicas de Machine Learning.</w:t>
+      </w:r>
+    </w:p>
+    <w:p>
+      <w:pPr>
+        <w:pStyle w:val="Ttulo1"/>
+        <w:spacing w:line="360" w:lineRule="auto"/>
+        <w:rPr>
+          <w:rFonts w:ascii="Arial" w:hAnsi="Arial" w:cs="Arial"/>
+        </w:rPr>
+      </w:pPr>
+      <w:bookmarkStart w:id="5" w:name="_Toc23787078"/>
+      <w:r>
+        <w:rPr>
+          <w:rFonts w:ascii="Arial" w:hAnsi="Arial" w:cs="Arial"/>
+        </w:rPr>
+        <w:t>Justificativ</w:t>
+      </w:r>
+      <w:r>
+        <w:rPr>
+          <w:rFonts w:ascii="Arial" w:hAnsi="Arial" w:cs="Arial"/>
+        </w:rPr>
+        <w:t>a</w:t>
+      </w:r>
+      <w:bookmarkEnd w:id="5"/>
+    </w:p>
+    <w:p>
+      <w:pPr>
+        <w:pStyle w:val="Ttulo2"/>
+        <w:rPr>
+          <w:rFonts w:ascii="Arial" w:hAnsi="Arial" w:cs="Arial"/>
+          <w:sz w:val="28"/>
+        </w:rPr>
+      </w:pPr>
+      <w:bookmarkStart w:id="6" w:name="_Toc23787079"/>
+      <w:r>
+        <w:rPr>
+          <w:rFonts w:ascii="Arial" w:hAnsi="Arial" w:cs="Arial"/>
+          <w:sz w:val="28"/>
+        </w:rPr>
+        <w:t>Desenvolvimento do trabalho em relação ao perfil do egresso do curso de Engenharia da Computação da FTT</w:t>
+      </w:r>
+      <w:bookmarkEnd w:id="6"/>
+    </w:p>
+    <w:p>
+      <w:pPr>
+        <w:ind w:firstLine="432"/>
+      </w:pPr>
+    </w:p>
+    <w:p>
+      <w:pPr>
+        <w:ind w:firstLine="432"/>
+      </w:pPr>
+      <w:r>
+        <w:t>De acordo com o perfil do egresso o Engenheiro de Computação da FTT deve possuir foco na inovação e tendências, e desenvolver soluções aplicadas as áreas, como: Inteligência Artificial, Big Data e Ciência de Dados, Computação em Nuvem, Arquitetura de Sistemas Computacionais entre outras. O tema inteligência artificial e machine learning é uma tendência atual e futura. Trata-se de um assunto ainda muito novo no Brasil, desse modo o trabalho pode contribuir positivamente para o desenvolvimento tecnológico nacional e trazer uma perspectiva nova para a solução do problema, contribuindo para a melhor gestão dos recursos internos e para uma sociedade mais igualitária. Em suma, o perfil que a FTT pretende transmitir é perpetuar no egresso, a marca humana de seu fundador Engenheiro Salvador Arena, um ser humano comprometido em colaborar por uma sociedade melhor; a marca do cidadão engajado, acima de tudo, em todas as causas humanitárias.</w:t>
+      </w:r>
+    </w:p>
+    <w:p>
+      <w:pPr>
+        <w:pStyle w:val="Ttulo2"/>
+        <w:spacing w:line="360" w:lineRule="auto"/>
+        <w:rPr>
+          <w:rFonts w:ascii="Arial" w:hAnsi="Arial" w:cs="Arial"/>
+          <w:sz w:val="28"/>
+        </w:rPr>
+      </w:pPr>
+      <w:bookmarkStart w:id="7" w:name="_Toc23787080"/>
+      <w:r>
+        <w:rPr>
+          <w:rFonts w:ascii="Arial" w:hAnsi="Arial" w:cs="Arial"/>
+          <w:sz w:val="28"/>
+        </w:rPr>
+        <w:t>Escolha do tema e desenvolvimento do estudo</w:t>
+      </w:r>
+      <w:bookmarkEnd w:id="7"/>
+    </w:p>
+    <w:p>
+      <w:pPr>
+        <w:ind w:firstLine="432"/>
+      </w:pPr>
+      <w:bookmarkStart w:id="8" w:name="_Hlk22064565"/>
+      <w:r>
+        <w:t>Evidenciando o desperdício no mundo e os problemas por ele gerado. Notou-se a importância e a viabilidade de elaborar um projeto de pesquisa e criação de um software com ênfase na diminuição do desperdício de comida auxiliando na otimização da tomada de decisão do quanto de comida produzir.</w:t>
+      </w:r>
+    </w:p>
+    <w:p>
+      <w:pPr>
+        <w:ind w:firstLine="432"/>
+      </w:pPr>
+      <w:r>
+        <w:t xml:space="preserve">Nesse contexto, o trabalho usará de técnicas de inteligência artificial e aprendizado de máquina para que consiga auxiliar de forma muito mais assertiva </w:t>
+      </w:r>
+      <w:r>
+        <w:lastRenderedPageBreak/>
+        <w:t>as tomadas de decisões do gestor da cozinha. Contudo, o estudo de inteligência artificial e aprendizado de máquina é</w:t>
       </w:r>
       <w:r>
         <w:t xml:space="preserve"> </w:t>
       </w:r>
       <w:r>
-        <w:t>das quantidades de alim</w:t>
-      </w:r>
-      <w:r>
-        <w:t>entos que devem ser produzidas.</w:t>
+        <w:t>de extrema importância para um Engenheiro da Computação, pois torna possível gerenciar diversas atividades e tomadas de decisões, exigindo o máximo do que as máquinas podem oferecer, melhorando a qualidade de vida, meio ambiente e economia de recursos.</w:t>
+      </w:r>
+    </w:p>
+    <w:p>
+      <w:pPr>
+        <w:pStyle w:val="Ttulo1"/>
+        <w:spacing w:line="360" w:lineRule="auto"/>
+        <w:rPr>
+          <w:rFonts w:ascii="Arial" w:hAnsi="Arial" w:cs="Arial"/>
+        </w:rPr>
+      </w:pPr>
+      <w:bookmarkStart w:id="9" w:name="_Toc23787081"/>
+      <w:bookmarkEnd w:id="8"/>
+      <w:r>
+        <w:rPr>
+          <w:rFonts w:ascii="Arial" w:hAnsi="Arial" w:cs="Arial"/>
+        </w:rPr>
+        <w:t>Relevância</w:t>
+      </w:r>
+      <w:bookmarkEnd w:id="9"/>
+    </w:p>
+    <w:p>
+      <w:pPr>
+        <w:ind w:firstLine="432"/>
+      </w:pPr>
+      <w:r>
+        <w:t>Carente em realizações que de fato resolvam ou diminuam este problema de desperdício de alimentos na etapa de produção, nota-se a grande importância em se realizar trabalhos relacionados a esta área. Por mais, que as melhorias venham com índices pequenos, já é um grande passo em relação ao que vem sendo proposto atualmente. Por mais que haja estudo nessa área a busca por soluções inovadoras que melhorem índices sempre são bem-vindas e tornam-se assim importantes para a realização de trabalhos. Importante deixar claro o quanto pesquisas relacionadas a este tema é importante tanto empiricamente quanto teoricamente. Além disso, o estudo de inteligência artificial e Machine Learning é extremamente importante para um Engenheiro da Computação, pois torna possível gerenciar diversas atividades e tomadas de decisões, exigindo o máximo do que as máquinas podem oferecer, melhorando a qualidade de vida, meio ambiente e economia de recursos. Evidenciando o desperdício no mundo e os problemas por ele gerado. Notou-se a importância e a viabilidade de elaborar um projeto de pesquisa e criação de um software com ênfase na diminuição do desperdício de comida auxiliando na otimização da tomada de decisão do quanto de comida produzir. Nesse contexto, o trabalho usará técnicas de inteligência artificial e aprendizado de máquina para que consiga auxiliar de forma muito mais assertiva as tomadas de decisões do gestor da cozinha, melhorando o meio ambiente e economia de recursos.</w:t>
+      </w:r>
+    </w:p>
+    <w:p>
+      <w:pPr>
+        <w:ind w:firstLine="432"/>
+      </w:pPr>
+      <w:r>
+        <w:t xml:space="preserve">De acordo com as Nações Unidas, umas das metas para 2030 é “reduzir pela metade o desperdício de alimentos a nível mundial nos níveis de varejo e do consumidor além de reduzir as perdas de alimentos ao longo das cadeias de produção e abastecimento” (Technical Platform on the Measurement and Reduction of Food Loss and Waste, s.d.) Um setor que certamente verá relevância no trabalho são as empresas, visto que, é notável a economia gerada pela redução de alimentos desperdiçados ou ainda no gasto para destinar detritos alimentares, fazendo assim com que o lucro da empresa possa ser destinado a investimento em tecnologia, melhorias de processos ou simplesmente aumento do faturamento. Além disso, o trabalho acredita que para uma sociedade saudável é importante haver uma relação entre homem e meio ambiente que não seja de degradação. </w:t>
+      </w:r>
+      <w:r>
+        <w:rPr>
+          <w:highlight w:val="yellow"/>
+        </w:rPr>
+        <w:t>Riani (1999)</w:t>
+      </w:r>
+      <w:r>
+        <w:t xml:space="preserve"> relaciona a vida urbana e meio ambiente entendendo que o segundo é um espaço de convivência do homem com os demais itens da natureza. Seguindo esta linha de raciocínio, para uma sociedade também é de suma importância a redução do desperdício alimentar, para que seja possível cada vez mais o alcance do equilíbrio entre a relação do ser humano e os componentes da natureza.</w:t>
+      </w:r>
+    </w:p>
+    <w:p/>
+    <w:p>
+      <w:pPr>
+        <w:pStyle w:val="Ttulo1"/>
+        <w:spacing w:line="360" w:lineRule="auto"/>
+        <w:rPr>
+          <w:rFonts w:ascii="Arial" w:hAnsi="Arial" w:cs="Arial"/>
+        </w:rPr>
+      </w:pPr>
+      <w:bookmarkStart w:id="10" w:name="_Toc3028085"/>
+      <w:bookmarkStart w:id="11" w:name="_Toc23787082"/>
+      <w:r>
+        <w:rPr>
+          <w:rFonts w:ascii="Arial" w:hAnsi="Arial" w:cs="Arial"/>
+        </w:rPr>
+        <w:t>Objetivos</w:t>
+      </w:r>
+      <w:bookmarkEnd w:id="11"/>
+    </w:p>
+    <w:p>
+      <w:pPr>
+        <w:pStyle w:val="Ttulo2"/>
+        <w:spacing w:line="360" w:lineRule="auto"/>
+        <w:rPr>
+          <w:rFonts w:ascii="Arial" w:hAnsi="Arial" w:cs="Arial"/>
+        </w:rPr>
+      </w:pPr>
+      <w:bookmarkStart w:id="12" w:name="_Toc23787083"/>
+      <w:r>
+        <w:rPr>
+          <w:rFonts w:ascii="Arial" w:hAnsi="Arial" w:cs="Arial"/>
+        </w:rPr>
+        <w:t>Objetivos Gerais</w:t>
+      </w:r>
+      <w:bookmarkEnd w:id="12"/>
+    </w:p>
+    <w:p>
+      <w:pPr>
+        <w:spacing w:line="360" w:lineRule="auto"/>
+      </w:pPr>
+      <w:r>
+        <w:t>Criação de um software que auxilie gestores e chefes de cozinha na tomada de decisão da quantidade de comida que deve ser produzida, baseado na estimativa de quantas pesso</w:t>
+      </w:r>
+      <w:r>
+        <w:t>as irão frequentar o refeitório</w:t>
+      </w:r>
+      <w:r>
+        <w:t>, com base em dados do passado, na refeição que será servida e fatores externos específicos daquele dia, buscando desse modo, adequar a demanda à produção de comida e assim, diminuir o desperdício.</w:t>
+      </w:r>
+    </w:p>
+    <w:p>
+      <w:pPr>
+        <w:spacing w:line="360" w:lineRule="auto"/>
+      </w:pPr>
+    </w:p>
+    <w:p>
+      <w:pPr>
+        <w:pStyle w:val="Ttulo2"/>
+        <w:spacing w:line="360" w:lineRule="auto"/>
+        <w:rPr>
+          <w:rFonts w:ascii="Arial" w:hAnsi="Arial" w:cs="Arial"/>
+        </w:rPr>
+      </w:pPr>
+      <w:bookmarkStart w:id="13" w:name="_Toc23787084"/>
+      <w:r>
+        <w:rPr>
+          <w:rFonts w:ascii="Arial" w:hAnsi="Arial" w:cs="Arial"/>
+        </w:rPr>
+        <w:t>Objetivos Específicos</w:t>
+      </w:r>
+      <w:bookmarkEnd w:id="13"/>
+      <w:r>
+        <w:rPr>
+          <w:rFonts w:ascii="Arial" w:hAnsi="Arial" w:cs="Arial"/>
+        </w:rPr>
+        <w:t xml:space="preserve"> </w:t>
+      </w:r>
+    </w:p>
+    <w:p>
+      <w:pPr>
+        <w:spacing w:line="360" w:lineRule="auto"/>
+      </w:pPr>
+      <w:r>
+        <w:t xml:space="preserve">- </w:t>
+      </w:r>
+      <w:r>
+        <w:t>Mapear os principais fatores que influenciam na frequência das pessoas no refeitório;</w:t>
+      </w:r>
+    </w:p>
+    <w:p>
+      <w:pPr>
+        <w:spacing w:line="360" w:lineRule="auto"/>
+      </w:pPr>
+      <w:r>
+        <w:t xml:space="preserve">- </w:t>
+      </w:r>
+      <w:r>
+        <w:t xml:space="preserve">Avaliar os algoritmos preditivos que melhor atendam </w:t>
+      </w:r>
+      <w:r>
+        <w:t>às</w:t>
+      </w:r>
+      <w:r>
+        <w:t xml:space="preserve"> necessidades para predição deste problema;</w:t>
+      </w:r>
+    </w:p>
+    <w:p>
+      <w:pPr>
+        <w:spacing w:line="360" w:lineRule="auto"/>
+      </w:pPr>
+      <w:r>
+        <w:t xml:space="preserve">- </w:t>
+      </w:r>
+      <w:r>
+        <w:t>Desenvolvimento do software de predição;</w:t>
+      </w:r>
+    </w:p>
+    <w:p>
+      <w:pPr>
+        <w:spacing w:line="360" w:lineRule="auto"/>
+      </w:pPr>
+      <w:r>
+        <w:t xml:space="preserve">- </w:t>
+      </w:r>
+      <w:r>
+        <w:t>Coleta dos</w:t>
+      </w:r>
+      <w:r>
+        <w:t xml:space="preserve"> dados da instituição a ser estudada;</w:t>
+      </w:r>
+    </w:p>
+    <w:p>
+      <w:pPr>
+        <w:spacing w:line="360" w:lineRule="auto"/>
+      </w:pPr>
+      <w:r>
+        <w:t>- Análise formatação desses dados para serem consumidos pelo software.</w:t>
+      </w:r>
+    </w:p>
+    <w:p>
+      <w:pPr>
+        <w:spacing w:line="360" w:lineRule="auto"/>
+      </w:pPr>
+      <w:r>
+        <w:t xml:space="preserve">- </w:t>
+      </w:r>
+      <w:r>
+        <w:t>Realizar testes e estudos de aplicação do software para obtenção de resultados.</w:t>
+      </w:r>
+    </w:p>
+    <w:p/>
+    <w:p>
+      <w:pPr>
+        <w:pStyle w:val="Ttulo1"/>
+        <w:spacing w:line="360" w:lineRule="auto"/>
+        <w:rPr>
+          <w:rFonts w:ascii="Arial" w:hAnsi="Arial" w:cs="Arial"/>
+        </w:rPr>
+      </w:pPr>
+      <w:bookmarkStart w:id="14" w:name="_Toc23787085"/>
+      <w:bookmarkEnd w:id="10"/>
+      <w:r>
+        <w:rPr>
+          <w:rFonts w:ascii="Arial" w:hAnsi="Arial" w:cs="Arial"/>
+        </w:rPr>
+        <w:lastRenderedPageBreak/>
+        <w:t>Principais teorias/ferramentas envolvidas no projeto</w:t>
+      </w:r>
+      <w:bookmarkEnd w:id="14"/>
+    </w:p>
+    <w:p>
+      <w:pPr>
+        <w:pStyle w:val="Ttulo1"/>
+        <w:spacing w:line="360" w:lineRule="auto"/>
+        <w:rPr>
+          <w:rFonts w:ascii="Arial" w:hAnsi="Arial" w:cs="Arial"/>
+        </w:rPr>
+      </w:pPr>
+      <w:bookmarkStart w:id="15" w:name="_Toc23787086"/>
+      <w:r>
+        <w:rPr>
+          <w:rFonts w:ascii="Arial" w:hAnsi="Arial" w:cs="Arial"/>
+        </w:rPr>
+        <w:t>Oportunidade de inovação</w:t>
+      </w:r>
+      <w:bookmarkEnd w:id="15"/>
+    </w:p>
+    <w:p>
+      <w:pPr>
+        <w:pStyle w:val="Ttulo1"/>
+        <w:spacing w:line="360" w:lineRule="auto"/>
+        <w:rPr>
+          <w:rFonts w:ascii="Arial" w:hAnsi="Arial" w:cs="Arial"/>
+        </w:rPr>
+      </w:pPr>
+      <w:bookmarkStart w:id="16" w:name="_Toc23787087"/>
+      <w:r>
+        <w:rPr>
+          <w:rFonts w:ascii="Arial" w:hAnsi="Arial" w:cs="Arial"/>
+        </w:rPr>
+        <w:t>Referências Bibliográfica.</w:t>
+      </w:r>
+      <w:bookmarkEnd w:id="16"/>
+    </w:p>
+    <w:p>
+      <w:pPr>
+        <w:pStyle w:val="Ttulo1"/>
+        <w:spacing w:line="360" w:lineRule="auto"/>
+        <w:rPr>
+          <w:rFonts w:ascii="Arial" w:hAnsi="Arial" w:cs="Arial"/>
+        </w:rPr>
+      </w:pPr>
+      <w:bookmarkStart w:id="17" w:name="_Toc23787088"/>
+      <w:r>
+        <w:rPr>
+          <w:rFonts w:ascii="Arial" w:hAnsi="Arial" w:cs="Arial"/>
+        </w:rPr>
+        <w:t>Cronograma</w:t>
+      </w:r>
+      <w:bookmarkEnd w:id="17"/>
+    </w:p>
+    <w:p>
+      <w:r>
+        <w:t xml:space="preserve">11.Referências </w:t>
+      </w:r>
+    </w:p>
+    <w:p/>
+    <w:p>
+      <w:r>
+        <w:t>ABREU, E.S.; SIMONY, R.F.; DIAS, D.H.S.; RIBEIRO, F.R.O. Avaliação do desperdício alimentar na produção e distribuição de refeições de um hospital de São Paulo. Simbio-Logias, v.5, n.7, p.42-50. 2012.</w:t>
+      </w:r>
+    </w:p>
+    <w:p>
+      <w:r>
+        <w:t>SANTOS, M. H. R.; CORDEIRO, A. R. Monitoramento da Gestão de Qualidade em uma Unidade de Alimentação e Nutrição na cidade de Ponta Grossa-Paraná. 5º Encontro de Engenharia e Tecnologia dos Campos Gerais. 19 a 22 de outubro, 2010.</w:t>
+      </w:r>
+    </w:p>
+    <w:p>
+      <w:r>
+        <w:t>SCOTTON, V. et al. Desperdício de Alimentos em Unidades de Alimentação e Nutrição: a contribuição do resto-ingestão e da sobra. Revista Higiene Alimentar, v. 24, n. 186/187, p. 19-24, 2010.</w:t>
+      </w:r>
+    </w:p>
+    <w:p>
+      <w:r>
+        <w:t>SILVA JUNIOR, E. A.; TEIXEIRA, R. P. A. Manual de procedimentos para utilização de sobras alimentares. Modelo nutrição: módulo programação. Rio de Janeiro: SESC, 2010.</w:t>
+      </w:r>
+    </w:p>
+    <w:p>
+      <w:pPr>
+        <w:rPr>
+          <w:lang w:val="en-US"/>
+        </w:rPr>
+      </w:pPr>
+      <w:r>
+        <w:rPr>
+          <w:lang w:val="en-US"/>
+        </w:rPr>
+        <w:t xml:space="preserve">PEREIRA, D. X. R. </w:t>
+      </w:r>
+      <w:r>
+        <w:rPr>
+          <w:lang w:val="en-US"/>
+        </w:rPr>
+        <w:t>Going zero waste in c</w:t>
+      </w:r>
+      <w:r>
+        <w:rPr>
+          <w:lang w:val="en-US"/>
+        </w:rPr>
+        <w:t>anteens: Exploring food demand using data analytics. Faculdade de Engenharia da Universidade do Porto, 18 de julho de 2018.</w:t>
       </w:r>
     </w:p>
     <w:p/>
     <w:p/>
     <w:p>
-      <w:pPr>
-        <w:ind w:firstLine="432"/>
-      </w:pPr>
-      <w:r>
-        <w:t xml:space="preserve">Métodos atuais de controle desperdício: “Consultar documentação </w:t>
-      </w:r>
-      <w:proofErr w:type="spellStart"/>
-      <w:r>
-        <w:t>Github</w:t>
-      </w:r>
-      <w:proofErr w:type="spellEnd"/>
-      <w:r>
-        <w:t xml:space="preserve">”. </w:t>
-      </w:r>
-    </w:p>
-    <w:p>
-      <w:pPr>
-        <w:ind w:firstLine="432"/>
-      </w:pPr>
-      <w:r>
-        <w:t xml:space="preserve">E pesquisas demonstrando efetividade destes métodos. A metodologia aplicada para a previsão de produção de refeições é baseada na experiência </w:t>
-      </w:r>
+      <w:r>
+        <w:t>Nutricionistas, C. F. (2 de Dezembro de 2003). RESOLUÇÃO CFN N°380/2005.</w:t>
+      </w:r>
+    </w:p>
+    <w:p>
+      <w:pPr>
+        <w:rPr>
+          <w:lang w:val="en-US"/>
+        </w:rPr>
+      </w:pPr>
+      <w:r>
+        <w:t xml:space="preserve"> Brasilia, DF, Brasil. </w:t>
+      </w:r>
+      <w:r>
+        <w:rPr>
+          <w:lang w:val="en-US"/>
+        </w:rPr>
+        <w:t xml:space="preserve">Pereira, D. X. (18 de 7 de 2018). </w:t>
+      </w:r>
+    </w:p>
+    <w:p>
+      <w:pPr>
+        <w:rPr>
+          <w:lang w:val="en-US"/>
+        </w:rPr>
+      </w:pPr>
+      <w:r>
+        <w:rPr>
+          <w:lang w:val="en-US"/>
+        </w:rPr>
+        <w:t xml:space="preserve">Technical Platform on the Measurement and Reduction of Food Loss and Waste. (s.d.). Fonte: Food and Agriculture Organization of the United Nations: http://www.fao.org/platform-food-loss-waste/food-waste/definition/en/ Unidas, N. (s.d.). </w:t>
+      </w:r>
+    </w:p>
+    <w:p>
+      <w:pPr>
+        <w:rPr>
+          <w:lang w:val="en-US"/>
+        </w:rPr>
+      </w:pPr>
+    </w:p>
+    <w:p>
       <w:r>
         <w:lastRenderedPageBreak/>
-        <w:t>pessoal ou intuição do gestor da cozinha</w:t>
-      </w:r>
-      <w:r>
-        <w:rPr>
-          <w:rFonts w:ascii="MS Gothic" w:eastAsia="MS Gothic" w:hAnsi="MS Gothic" w:cs="MS Gothic" w:hint="eastAsia"/>
-        </w:rPr>
-        <w:t>（</w:t>
-      </w:r>
-      <w:r>
-        <w:t>Pereira</w:t>
-      </w:r>
-      <w:r>
-        <w:rPr>
-          <w:rFonts w:ascii="MS Gothic" w:eastAsia="MS Gothic" w:hAnsi="MS Gothic" w:cs="MS Gothic" w:hint="eastAsia"/>
-        </w:rPr>
-        <w:t>，</w:t>
-      </w:r>
-      <w:r>
-        <w:t xml:space="preserve">2018). O autor ainda destaca que esse tipo de prática causa de problemas como superestimação da quantidade de refeições que devem ser preparadas que, resulta em desperdício. Por isso é importante obter uma previsão mais assertiva e concreta na hora para tomada de decisão. Diante deste cenário, este estudo levanta a seguinte questão. Como é possível reduzir os desperdícios em refeitórios utilizando tecnologia? O objetivo é criar um software que utilize </w:t>
-      </w:r>
-      <w:proofErr w:type="spellStart"/>
-      <w:r>
-        <w:t>Machine</w:t>
-      </w:r>
-      <w:proofErr w:type="spellEnd"/>
-      <w:r>
-        <w:t xml:space="preserve"> Learning (aprendizado de máquina), para prever a quantidade de pessoas que frequentarão o refeitório, em determinado dia, com base em dados do passado, na refeição que será servida e fatores externos específicos daquele dia, buscando desse modo, adequar a demanda à produção de comida e assim, diminuir o desperdício.</w:t>
-      </w:r>
-    </w:p>
-    <w:p>
-      <w:pPr>
-        <w:pStyle w:val="Ttulo1"/>
-        <w:spacing w:line="360" w:lineRule="auto"/>
-        <w:rPr>
-          <w:rFonts w:ascii="Arial" w:hAnsi="Arial" w:cs="Arial"/>
-        </w:rPr>
-      </w:pPr>
-      <w:bookmarkStart w:id="3" w:name="_Toc21510500"/>
-      <w:r>
-        <w:rPr>
-          <w:rFonts w:ascii="Arial" w:hAnsi="Arial" w:cs="Arial"/>
-        </w:rPr>
-        <w:t>Linha de Pesquisa</w:t>
-      </w:r>
-      <w:bookmarkEnd w:id="3"/>
-    </w:p>
-    <w:p>
-      <w:pPr>
-        <w:ind w:left="432"/>
-      </w:pPr>
-      <w:r>
-        <w:t>Analisando as linhas de pesquisas adotadas pela instituição em conjunto com o tema abordado neste trabalho, a linha de pesquisa adotada foi a "Inteligência computacional: trata do desenvolvimento de sistemas inteligentes com técnicas e métodos embasados no ramo da inteligência computacional, com capacidade de raciocínio, aprendizagem, reconhecimento de padrões e inferência. (De acordo com o PPC Engenharia da Computação).</w:t>
-      </w:r>
-    </w:p>
-    <w:p>
-      <w:pPr>
-        <w:pStyle w:val="Ttulo1"/>
-        <w:spacing w:line="360" w:lineRule="auto"/>
-        <w:rPr>
-          <w:rFonts w:ascii="Arial" w:hAnsi="Arial" w:cs="Arial"/>
-        </w:rPr>
-      </w:pPr>
-      <w:bookmarkStart w:id="4" w:name="_Toc21510501"/>
-      <w:r>
-        <w:rPr>
-          <w:rFonts w:ascii="Arial" w:hAnsi="Arial" w:cs="Arial"/>
-        </w:rPr>
-        <w:t>Problematização</w:t>
-      </w:r>
-      <w:bookmarkEnd w:id="4"/>
-    </w:p>
-    <w:p>
-      <w:pPr>
-        <w:ind w:left="432"/>
-      </w:pPr>
-      <w:r>
-        <w:t xml:space="preserve">Levando em conta que os refeitórios de empresas e instituições de ensino são os locais que mais preparam refeições devido à quantidade de pessoas que passam por lá todos os dias, e que consequentemente desperdiçam mais comida, a presente pesquisa visa responder se é possível adequar a quantidade de comida produzida e assim diminuir o </w:t>
-      </w:r>
-      <w:proofErr w:type="spellStart"/>
-      <w:r>
-        <w:t>desperdicio</w:t>
-      </w:r>
-      <w:proofErr w:type="spellEnd"/>
-      <w:r>
-        <w:t xml:space="preserve"> em refeitórios utilizando técnicas de </w:t>
-      </w:r>
-      <w:proofErr w:type="spellStart"/>
-      <w:r>
-        <w:t>Machine</w:t>
-      </w:r>
-      <w:proofErr w:type="spellEnd"/>
-      <w:r>
-        <w:t xml:space="preserve"> Learning.</w:t>
-      </w:r>
-    </w:p>
-    <w:p>
-      <w:pPr>
-        <w:pStyle w:val="Ttulo1"/>
-        <w:spacing w:line="360" w:lineRule="auto"/>
-        <w:rPr>
-          <w:rFonts w:ascii="Arial" w:hAnsi="Arial" w:cs="Arial"/>
-        </w:rPr>
-      </w:pPr>
-      <w:bookmarkStart w:id="5" w:name="_Toc21510502"/>
-      <w:r>
-        <w:rPr>
-          <w:rFonts w:ascii="Arial" w:hAnsi="Arial" w:cs="Arial"/>
-        </w:rPr>
-        <w:t>Justificativ</w:t>
-      </w:r>
-      <w:r>
-        <w:rPr>
-          <w:rFonts w:ascii="Arial" w:hAnsi="Arial" w:cs="Arial"/>
-        </w:rPr>
-        <w:t>a</w:t>
-      </w:r>
-      <w:bookmarkEnd w:id="5"/>
-    </w:p>
-    <w:p>
-      <w:pPr>
-        <w:pStyle w:val="Ttulo2"/>
-        <w:rPr>
-          <w:rFonts w:ascii="Arial" w:hAnsi="Arial" w:cs="Arial"/>
-        </w:rPr>
-      </w:pPr>
-      <w:bookmarkStart w:id="6" w:name="_Toc21510503"/>
-      <w:r>
-        <w:rPr>
-          <w:rFonts w:ascii="Arial" w:hAnsi="Arial" w:cs="Arial"/>
-        </w:rPr>
-        <w:t>Desenvolvimento do trabalho em relação ao perfil do egresso do curso de Engenharia da Computação da FTT</w:t>
-      </w:r>
-      <w:bookmarkEnd w:id="6"/>
-    </w:p>
-    <w:p>
-      <w:pPr>
-        <w:ind w:left="576"/>
-      </w:pPr>
-    </w:p>
-    <w:p>
-      <w:pPr>
-        <w:ind w:left="576"/>
-      </w:pPr>
-      <w:r>
-        <w:t xml:space="preserve">De acordo com o perfil do egresso o Engenheiro de Computação da FTT deve possuir foco na inovação e tendências, e desenvolver soluções aplicadas as áreas, como: Inteligência Artificial, Big Data e Ciência de Dados, Computação em Nuvem, Arquitetura de Sistemas Computacionais entre outras. O tema inteligência artificial e </w:t>
-      </w:r>
-      <w:proofErr w:type="spellStart"/>
-      <w:r>
-        <w:t>machine</w:t>
-      </w:r>
-      <w:proofErr w:type="spellEnd"/>
-      <w:r>
-        <w:t xml:space="preserve"> </w:t>
-      </w:r>
-      <w:proofErr w:type="spellStart"/>
-      <w:r>
-        <w:t>learning</w:t>
-      </w:r>
-      <w:proofErr w:type="spellEnd"/>
-      <w:r>
-        <w:t xml:space="preserve"> é uma tendência atual e futura. Trata-se de um assunto ainda muito novo no Brasil, desse modo o trabalho pode contribuir positivamente para o desenvolvimento tecnológico nacional e trazer uma perspectiva nova para </w:t>
-      </w:r>
-      <w:r>
-        <w:lastRenderedPageBreak/>
-        <w:t>a solução do problema, contribuindo para a melhor gestão dos recursos internos e para uma sociedade mais igualitária. Em suma, o perfil que a FTT pretende transmitir é perpetuar no egresso, a marca humana de seu fundador Engenheiro Salvador Arena, um ser humano comprometido em colaborar por uma sociedade melhor; a marca do cidadão engajado, acima de tudo, em todas as causas humanitárias.</w:t>
-      </w:r>
-    </w:p>
-    <w:p>
-      <w:pPr>
-        <w:pStyle w:val="Ttulo2"/>
-        <w:spacing w:line="360" w:lineRule="auto"/>
-        <w:rPr>
-          <w:rFonts w:ascii="Arial" w:hAnsi="Arial" w:cs="Arial"/>
-        </w:rPr>
-      </w:pPr>
-      <w:bookmarkStart w:id="7" w:name="_Toc21510504"/>
-      <w:r>
-        <w:rPr>
-          <w:rFonts w:ascii="Arial" w:hAnsi="Arial" w:cs="Arial"/>
-        </w:rPr>
-        <w:t>Escolha do tema e desenvolvimento do estudo</w:t>
-      </w:r>
-      <w:bookmarkEnd w:id="7"/>
-    </w:p>
-    <w:p>
-      <w:pPr>
-        <w:spacing w:line="360" w:lineRule="auto"/>
-        <w:rPr>
-          <w:rFonts w:eastAsiaTheme="minorHAnsi" w:cs="Arial"/>
-          <w:bCs/>
-          <w:color w:val="000000" w:themeColor="text1"/>
-          <w:szCs w:val="24"/>
-          <w:shd w:val="clear" w:color="auto" w:fill="FFFFFF"/>
-        </w:rPr>
-      </w:pPr>
-      <w:bookmarkStart w:id="8" w:name="_Hlk22064565"/>
-      <w:r>
-        <w:rPr>
-          <w:rFonts w:cs="Arial"/>
-          <w:bCs/>
-          <w:color w:val="000000" w:themeColor="text1"/>
-          <w:szCs w:val="24"/>
-          <w:shd w:val="clear" w:color="auto" w:fill="FFFFFF"/>
-        </w:rPr>
-        <w:t xml:space="preserve">Evidenciando o desperdício no mundo e os problemas por ele gerado. Notou-se a importância e a viabilidade de elaborar um projeto de pesquisa e criação de um software com ênfase na diminuição do desperdício de comida </w:t>
-      </w:r>
-      <w:r>
-        <w:rPr>
-          <w:rFonts w:cs="Arial"/>
-          <w:bCs/>
-          <w:color w:val="000000" w:themeColor="text1"/>
-          <w:szCs w:val="24"/>
-          <w:shd w:val="clear" w:color="auto" w:fill="FFFFFF"/>
-        </w:rPr>
-        <w:t>auxiliando</w:t>
-      </w:r>
-      <w:r>
-        <w:rPr>
-          <w:rFonts w:cs="Arial"/>
-          <w:bCs/>
-          <w:color w:val="000000" w:themeColor="text1"/>
-          <w:szCs w:val="24"/>
-          <w:shd w:val="clear" w:color="auto" w:fill="FFFFFF"/>
-        </w:rPr>
-        <w:t xml:space="preserve"> </w:t>
-      </w:r>
-      <w:r>
-        <w:rPr>
-          <w:rFonts w:cs="Arial"/>
-          <w:bCs/>
-          <w:color w:val="000000" w:themeColor="text1"/>
-          <w:szCs w:val="24"/>
-          <w:shd w:val="clear" w:color="auto" w:fill="FFFFFF"/>
-        </w:rPr>
-        <w:t>n</w:t>
-      </w:r>
-      <w:r>
-        <w:rPr>
-          <w:rFonts w:cs="Arial"/>
-          <w:bCs/>
-          <w:color w:val="000000" w:themeColor="text1"/>
-          <w:szCs w:val="24"/>
-          <w:shd w:val="clear" w:color="auto" w:fill="FFFFFF"/>
-        </w:rPr>
-        <w:t>a otimização da tomada de decisão do quanto de comida produzir.</w:t>
-      </w:r>
-    </w:p>
-    <w:p>
-      <w:pPr>
-        <w:spacing w:line="360" w:lineRule="auto"/>
-      </w:pPr>
-      <w:r>
-        <w:rPr>
-          <w:rFonts w:cs="Arial"/>
-          <w:bCs/>
-          <w:color w:val="000000" w:themeColor="text1"/>
-          <w:szCs w:val="24"/>
-          <w:shd w:val="clear" w:color="auto" w:fill="FFFFFF"/>
-        </w:rPr>
-        <w:t>Nesse contexto, o trabalho usará de técnicas de inteligência artificial e aprendizado de máquina para que consiga auxiliar de forma muito mais assertiva as tomadas de decisões do gestor da cozinha.</w:t>
-      </w:r>
-      <w:r>
-        <w:rPr>
-          <w:rFonts w:cs="Arial"/>
-          <w:bCs/>
-          <w:color w:val="000000" w:themeColor="text1"/>
-          <w:szCs w:val="24"/>
-          <w:shd w:val="clear" w:color="auto" w:fill="FFFFFF"/>
-        </w:rPr>
-        <w:t xml:space="preserve"> Contudo, o estudo de inteligência artificial e</w:t>
-      </w:r>
-      <w:r>
-        <w:rPr>
-          <w:rFonts w:cs="Arial"/>
-          <w:bCs/>
-          <w:i/>
-          <w:color w:val="000000" w:themeColor="text1"/>
-          <w:szCs w:val="24"/>
-          <w:shd w:val="clear" w:color="auto" w:fill="FFFFFF"/>
-        </w:rPr>
-        <w:t xml:space="preserve"> </w:t>
-      </w:r>
-      <w:r>
-        <w:rPr>
-          <w:rFonts w:cs="Arial"/>
-          <w:bCs/>
-          <w:iCs/>
-          <w:color w:val="000000" w:themeColor="text1"/>
-          <w:szCs w:val="24"/>
-          <w:shd w:val="clear" w:color="auto" w:fill="FFFFFF"/>
-        </w:rPr>
-        <w:t>aprendizado de máquina</w:t>
-      </w:r>
-      <w:r>
-        <w:rPr>
-          <w:rFonts w:cs="Arial"/>
-          <w:bCs/>
-          <w:color w:val="000000" w:themeColor="text1"/>
-          <w:szCs w:val="24"/>
-          <w:shd w:val="clear" w:color="auto" w:fill="FFFFFF"/>
-        </w:rPr>
-        <w:t xml:space="preserve"> é</w:t>
-      </w:r>
-      <w:r>
-        <w:rPr>
-          <w:rFonts w:cs="Arial"/>
-          <w:bCs/>
-          <w:color w:val="000000" w:themeColor="text1"/>
-          <w:szCs w:val="24"/>
-          <w:shd w:val="clear" w:color="auto" w:fill="FFFFFF"/>
-        </w:rPr>
-        <w:t xml:space="preserve"> </w:t>
-      </w:r>
-      <w:r>
-        <w:rPr>
-          <w:rFonts w:cs="Arial"/>
-          <w:bCs/>
-          <w:color w:val="000000" w:themeColor="text1"/>
-          <w:szCs w:val="24"/>
-          <w:shd w:val="clear" w:color="auto" w:fill="FFFFFF"/>
-        </w:rPr>
-        <w:t>de extrema importância para um Engenheiro da Computação, pois torna possível gerenciar diversas atividades e tomadas de decisões, exigindo o máximo do que as máquinas podem oferecer, melhorando a qualidade de vida, meio ambiente e economia de recursos.</w:t>
-      </w:r>
-    </w:p>
-    <w:p>
-      <w:pPr>
-        <w:pStyle w:val="Ttulo1"/>
-        <w:spacing w:line="360" w:lineRule="auto"/>
-        <w:rPr>
-          <w:rFonts w:ascii="Arial" w:hAnsi="Arial" w:cs="Arial"/>
-        </w:rPr>
-      </w:pPr>
-      <w:bookmarkStart w:id="9" w:name="_Toc21510505"/>
-      <w:bookmarkEnd w:id="8"/>
-      <w:r>
-        <w:rPr>
-          <w:rFonts w:ascii="Arial" w:hAnsi="Arial" w:cs="Arial"/>
-        </w:rPr>
-        <w:t>Relevância</w:t>
-      </w:r>
-      <w:bookmarkEnd w:id="9"/>
-    </w:p>
-    <w:p>
-      <w:r>
-        <w:t xml:space="preserve">Carente em realizações que de fato resolvam ou diminuam este problema de desperdício de alimentos na etapa de produção, nota-se a grande importância em se realizar trabalhos relacionados a esta área. Por mais, que as melhorias venham com índices pequenos, já é um grande passo em relação ao que vem sendo proposto atualmente. Por mais que haja estudo nessa área a busca por soluções inovadoras que melhorem índices sempre são bem-vindas e tornam-se assim importantes para a realização de trabalhos. Importante deixar claro o quanto pesquisas relacionadas a este tema é importante tanto empiricamente quanto teoricamente. Além disso, o estudo de inteligência artificial e </w:t>
-      </w:r>
-      <w:proofErr w:type="spellStart"/>
-      <w:r>
-        <w:t>Machine</w:t>
-      </w:r>
-      <w:proofErr w:type="spellEnd"/>
-      <w:r>
-        <w:t xml:space="preserve"> Learning é extremamente importante para um Engenheiro da Computação, pois torna possível gerenciar diversas atividades e tomadas de decisões, exigindo o máximo do que as máquinas podem oferecer, melhorando a qualidade de vida, meio ambiente e economia de recursos. Evidenciando o desperdício no mundo e os problemas por ele gerado. Notou-se a importância e a viabilidade de elaborar um projeto de pesquisa e criação de um software com ênfase na diminuição do desperdício de comida auxiliando na otimização da tomada de decisão do quanto de comida produzir. Nesse contexto, o trabalho usará de técnicas de inteligência artificial e aprendizado de máquina para que consiga </w:t>
-      </w:r>
-      <w:r>
-        <w:lastRenderedPageBreak/>
-        <w:t>auxiliar de forma muito mais assertiva as tomadas de decisões do gestor da cozinha, melhorando o meio ambiente e economia de recursos.</w:t>
-      </w:r>
-    </w:p>
-    <w:p/>
-    <w:p>
-      <w:r>
-        <w:t>De acordo com as Nações Unidas, umas das metas para 2030 é “reduzir pela metade o desperdício de alimentos a nível mundial nos níveis de varejo e do consumidor além de reduzir as perdas de alimentos ao longo das cadeias de produção e abastecimento” (</w:t>
-      </w:r>
-      <w:proofErr w:type="spellStart"/>
-      <w:r>
-        <w:t>Technical</w:t>
-      </w:r>
-      <w:proofErr w:type="spellEnd"/>
-      <w:r>
-        <w:t xml:space="preserve"> Platform </w:t>
-      </w:r>
-      <w:proofErr w:type="spellStart"/>
-      <w:r>
-        <w:t>on</w:t>
-      </w:r>
-      <w:proofErr w:type="spellEnd"/>
-      <w:r>
-        <w:t xml:space="preserve"> </w:t>
-      </w:r>
-      <w:proofErr w:type="spellStart"/>
-      <w:r>
-        <w:t>the</w:t>
-      </w:r>
-      <w:proofErr w:type="spellEnd"/>
-      <w:r>
-        <w:t xml:space="preserve"> </w:t>
-      </w:r>
-      <w:proofErr w:type="spellStart"/>
-      <w:r>
-        <w:t>Measurement</w:t>
-      </w:r>
-      <w:proofErr w:type="spellEnd"/>
-      <w:r>
-        <w:t xml:space="preserve"> </w:t>
-      </w:r>
-      <w:proofErr w:type="spellStart"/>
-      <w:r>
-        <w:t>and</w:t>
-      </w:r>
-      <w:proofErr w:type="spellEnd"/>
-      <w:r>
-        <w:t xml:space="preserve"> </w:t>
-      </w:r>
-      <w:proofErr w:type="spellStart"/>
-      <w:r>
-        <w:t>Reduction</w:t>
-      </w:r>
-      <w:proofErr w:type="spellEnd"/>
-      <w:r>
-        <w:t xml:space="preserve"> </w:t>
-      </w:r>
-      <w:proofErr w:type="spellStart"/>
-      <w:r>
-        <w:t>of</w:t>
-      </w:r>
-      <w:proofErr w:type="spellEnd"/>
-      <w:r>
-        <w:t xml:space="preserve"> </w:t>
-      </w:r>
-      <w:proofErr w:type="spellStart"/>
-      <w:r>
-        <w:t>Food</w:t>
-      </w:r>
-      <w:proofErr w:type="spellEnd"/>
-      <w:r>
-        <w:t xml:space="preserve"> </w:t>
-      </w:r>
-      <w:proofErr w:type="spellStart"/>
-      <w:r>
-        <w:t>Loss</w:t>
-      </w:r>
-      <w:proofErr w:type="spellEnd"/>
-      <w:r>
-        <w:t xml:space="preserve"> </w:t>
-      </w:r>
-      <w:proofErr w:type="spellStart"/>
-      <w:r>
-        <w:t>and</w:t>
-      </w:r>
-      <w:proofErr w:type="spellEnd"/>
-      <w:r>
-        <w:t xml:space="preserve"> </w:t>
-      </w:r>
-      <w:proofErr w:type="spellStart"/>
-      <w:r>
-        <w:t>Waste</w:t>
-      </w:r>
-      <w:proofErr w:type="spellEnd"/>
-      <w:r>
-        <w:t xml:space="preserve">, s.d.) Um setor que certamente verá relevância no trabalho são as empresas, visto que, é notável a economia gerada pela redução de alimentos desperdiçados ou ainda no gasto para destinar detritos alimentares, fazendo assim com que o lucro da empresa possa ser destinado a investimento em tecnologia, melhorias de processos ou simplesmente aumento do faturamento. Além disso, o trabalho acredita que para uma sociedade saudável é importante haver uma relação entre homem e meio ambiente que não seja de degradação. </w:t>
-      </w:r>
-      <w:proofErr w:type="spellStart"/>
-      <w:r>
-        <w:t>Riani</w:t>
-      </w:r>
-      <w:proofErr w:type="spellEnd"/>
-      <w:r>
-        <w:t xml:space="preserve"> (1999) relaciona a vida urbana e meio ambiente entendendo que o segundo é um espaço de convivência do homem com os demais itens da natureza. Seguindo esta linha de raciocínio, para uma sociedade também é de suma importância a redução do desperdício alimentar, para que seja possível cada vez mais o alcance do equilíbrio entre a relação do ser humano e os componentes da natureza.</w:t>
-      </w:r>
-    </w:p>
-    <w:p/>
-    <w:p>
-      <w:pPr>
-        <w:pStyle w:val="Ttulo1"/>
-        <w:spacing w:line="360" w:lineRule="auto"/>
-        <w:rPr>
-          <w:rFonts w:ascii="Arial" w:hAnsi="Arial" w:cs="Arial"/>
-        </w:rPr>
-      </w:pPr>
-      <w:bookmarkStart w:id="10" w:name="_Toc21510506"/>
-      <w:bookmarkStart w:id="11" w:name="_Toc3028085"/>
-      <w:r>
-        <w:rPr>
-          <w:rFonts w:ascii="Arial" w:hAnsi="Arial" w:cs="Arial"/>
-        </w:rPr>
-        <w:t>Objetivos</w:t>
-      </w:r>
-      <w:bookmarkEnd w:id="10"/>
-    </w:p>
-    <w:p>
-      <w:pPr>
-        <w:pStyle w:val="Ttulo2"/>
-        <w:spacing w:line="360" w:lineRule="auto"/>
-        <w:rPr>
-          <w:rFonts w:ascii="Arial" w:hAnsi="Arial" w:cs="Arial"/>
-        </w:rPr>
-      </w:pPr>
-      <w:bookmarkStart w:id="12" w:name="_Toc21510507"/>
-      <w:r>
-        <w:rPr>
-          <w:rFonts w:ascii="Arial" w:hAnsi="Arial" w:cs="Arial"/>
-        </w:rPr>
-        <w:t>Objetivos Gerais</w:t>
-      </w:r>
-      <w:bookmarkEnd w:id="12"/>
-    </w:p>
-    <w:p>
-      <w:pPr>
-        <w:spacing w:line="360" w:lineRule="auto"/>
-      </w:pPr>
-      <w:r>
-        <w:t>Criação de um software que auxilie gestores e chefes de cozinha na tomada de decisão da quantidade de comida que deve ser produzida, baseado na estimativa de quantas pessoas irão frequentar o refeitório.</w:t>
-      </w:r>
-    </w:p>
-    <w:p>
-      <w:pPr>
-        <w:spacing w:line="360" w:lineRule="auto"/>
-      </w:pPr>
-    </w:p>
-    <w:p>
-      <w:pPr>
-        <w:pStyle w:val="Ttulo2"/>
-        <w:spacing w:line="360" w:lineRule="auto"/>
-        <w:rPr>
-          <w:rFonts w:ascii="Arial" w:hAnsi="Arial" w:cs="Arial"/>
-        </w:rPr>
-      </w:pPr>
-      <w:bookmarkStart w:id="13" w:name="_Toc21510508"/>
-      <w:r>
-        <w:rPr>
-          <w:rFonts w:ascii="Arial" w:hAnsi="Arial" w:cs="Arial"/>
-        </w:rPr>
-        <w:t>Objetivos Específicos</w:t>
-      </w:r>
-      <w:bookmarkEnd w:id="13"/>
-      <w:r>
-        <w:rPr>
-          <w:rFonts w:ascii="Arial" w:hAnsi="Arial" w:cs="Arial"/>
-        </w:rPr>
-        <w:t xml:space="preserve"> </w:t>
-      </w:r>
-    </w:p>
-    <w:p>
-      <w:pPr>
-        <w:spacing w:line="360" w:lineRule="auto"/>
-      </w:pPr>
-      <w:r>
-        <w:t xml:space="preserve">- </w:t>
-      </w:r>
-      <w:r>
-        <w:t>Mapear os principais fatores que influenciam na frequência das pessoas no refeitório;</w:t>
-      </w:r>
-    </w:p>
-    <w:p>
-      <w:pPr>
-        <w:spacing w:line="360" w:lineRule="auto"/>
-      </w:pPr>
-      <w:r>
-        <w:t xml:space="preserve">- </w:t>
-      </w:r>
-      <w:r>
-        <w:t xml:space="preserve">Avaliar os algoritmos preditivos que melhor atendam </w:t>
-      </w:r>
-      <w:r>
-        <w:t>às</w:t>
-      </w:r>
-      <w:r>
-        <w:t xml:space="preserve"> necessidades para predição deste problema;</w:t>
-      </w:r>
-    </w:p>
-    <w:p>
-      <w:pPr>
-        <w:spacing w:line="360" w:lineRule="auto"/>
-      </w:pPr>
-      <w:r>
-        <w:t xml:space="preserve">- </w:t>
-      </w:r>
-      <w:r>
-        <w:t>Desenvolvimento do software de predição;</w:t>
-      </w:r>
-    </w:p>
-    <w:p>
-      <w:pPr>
-        <w:spacing w:line="360" w:lineRule="auto"/>
-      </w:pPr>
-      <w:r>
-        <w:t xml:space="preserve">- </w:t>
-      </w:r>
-      <w:r>
-        <w:t xml:space="preserve">Coleta e </w:t>
-      </w:r>
-      <w:r>
-        <w:t>Análise</w:t>
-      </w:r>
-      <w:r>
-        <w:t xml:space="preserve"> de dados da instituição a ser estudada;</w:t>
-      </w:r>
-    </w:p>
-    <w:p>
-      <w:pPr>
-        <w:spacing w:line="360" w:lineRule="auto"/>
-      </w:pPr>
-      <w:r>
-        <w:lastRenderedPageBreak/>
-        <w:t xml:space="preserve">- </w:t>
-      </w:r>
-      <w:r>
-        <w:t>Realizar testes e estudos de aplicação do software para obtenção de resultados.</w:t>
-      </w:r>
-    </w:p>
-    <w:p/>
-    <w:p>
-      <w:pPr>
-        <w:pStyle w:val="Ttulo1"/>
-        <w:spacing w:line="360" w:lineRule="auto"/>
-        <w:rPr>
-          <w:rFonts w:ascii="Arial" w:hAnsi="Arial" w:cs="Arial"/>
-        </w:rPr>
-      </w:pPr>
-      <w:bookmarkStart w:id="14" w:name="_Toc21510509"/>
-      <w:bookmarkEnd w:id="11"/>
-      <w:r>
-        <w:rPr>
-          <w:rFonts w:ascii="Arial" w:hAnsi="Arial" w:cs="Arial"/>
-        </w:rPr>
-        <w:t>Principais teorias/ferramentas envolvidas no projeto</w:t>
-      </w:r>
-      <w:bookmarkEnd w:id="14"/>
-    </w:p>
-    <w:p>
-      <w:pPr>
-        <w:pStyle w:val="Ttulo1"/>
-        <w:spacing w:line="360" w:lineRule="auto"/>
-        <w:rPr>
-          <w:rFonts w:ascii="Arial" w:hAnsi="Arial" w:cs="Arial"/>
-        </w:rPr>
-      </w:pPr>
-      <w:bookmarkStart w:id="15" w:name="_Toc21510510"/>
-      <w:r>
-        <w:rPr>
-          <w:rFonts w:ascii="Arial" w:hAnsi="Arial" w:cs="Arial"/>
-        </w:rPr>
-        <w:t>Oportunidade de inovação</w:t>
-      </w:r>
-      <w:bookmarkEnd w:id="15"/>
-    </w:p>
-    <w:p>
-      <w:pPr>
-        <w:pStyle w:val="Ttulo1"/>
-        <w:spacing w:line="360" w:lineRule="auto"/>
-        <w:rPr>
-          <w:rFonts w:ascii="Arial" w:hAnsi="Arial" w:cs="Arial"/>
-        </w:rPr>
-      </w:pPr>
-      <w:bookmarkStart w:id="16" w:name="_Toc21510511"/>
-      <w:r>
-        <w:rPr>
-          <w:rFonts w:ascii="Arial" w:hAnsi="Arial" w:cs="Arial"/>
-        </w:rPr>
-        <w:t>Referências Bibliográfica.</w:t>
-      </w:r>
-      <w:bookmarkEnd w:id="16"/>
-    </w:p>
-    <w:p>
-      <w:pPr>
-        <w:pStyle w:val="Ttulo1"/>
-        <w:spacing w:line="360" w:lineRule="auto"/>
-        <w:rPr>
-          <w:rFonts w:ascii="Arial" w:hAnsi="Arial" w:cs="Arial"/>
-        </w:rPr>
-      </w:pPr>
-      <w:bookmarkStart w:id="17" w:name="_Toc21510512"/>
-      <w:r>
-        <w:rPr>
-          <w:rFonts w:ascii="Arial" w:hAnsi="Arial" w:cs="Arial"/>
-        </w:rPr>
-        <w:t>Cronograma</w:t>
-      </w:r>
-      <w:bookmarkEnd w:id="17"/>
-    </w:p>
-    <w:p>
-      <w:r>
-        <w:t xml:space="preserve">11.Referências </w:t>
-      </w:r>
-    </w:p>
-    <w:p>
-      <w:r>
-        <w:t xml:space="preserve">Nutricionistas, C. F. (2 de </w:t>
-      </w:r>
-      <w:proofErr w:type="gramStart"/>
-      <w:r>
-        <w:t>Dezembro</w:t>
-      </w:r>
-      <w:proofErr w:type="gramEnd"/>
-      <w:r>
-        <w:t xml:space="preserve"> de 2003). RESOLUÇÃO CFN N°380/2005.</w:t>
-      </w:r>
-    </w:p>
-    <w:p>
-      <w:pPr>
-        <w:rPr>
-          <w:lang w:val="en-US"/>
-        </w:rPr>
-      </w:pPr>
-      <w:r>
-        <w:t xml:space="preserve"> </w:t>
-      </w:r>
-      <w:proofErr w:type="spellStart"/>
-      <w:r>
-        <w:t>Brasilia</w:t>
-      </w:r>
-      <w:proofErr w:type="spellEnd"/>
-      <w:r>
-        <w:t xml:space="preserve">, DF, Brasil. </w:t>
-      </w:r>
-      <w:r>
-        <w:rPr>
-          <w:lang w:val="en-US"/>
-        </w:rPr>
-        <w:t xml:space="preserve">Pereira, D. X. (18 de 7 de 2018). </w:t>
-      </w:r>
-    </w:p>
-    <w:p>
-      <w:pPr>
-        <w:rPr>
-          <w:lang w:val="en-US"/>
-        </w:rPr>
-      </w:pPr>
-      <w:r>
-        <w:rPr>
-          <w:lang w:val="en-US"/>
-        </w:rPr>
-        <w:t xml:space="preserve">Going zero waste in canteens: Exploring food demand. </w:t>
-      </w:r>
-      <w:r>
-        <w:t xml:space="preserve">Fonte: https://repositorio-aberto.up.pt: </w:t>
+        <w:t xml:space="preserve">Transforming our world: the 2030 Agenda for Sustainable Development. Acesso em 22 de 10 de 2019, disponível em </w:t>
       </w:r>
       <w:hyperlink r:id="rId8" w:history="1">
-        <w:r>
-          <w:rPr>
-            <w:rStyle w:val="Hyperlink"/>
-          </w:rPr>
-          <w:t>https://repositorioaberto.up.pt/handle/10216/114088</w:t>
-        </w:r>
-      </w:hyperlink>
-    </w:p>
-    <w:p/>
-    <w:p>
-      <w:pPr>
-        <w:rPr>
-          <w:lang w:val="en-US"/>
-        </w:rPr>
-      </w:pPr>
-      <w:r>
-        <w:rPr>
-          <w:lang w:val="en-US"/>
-        </w:rPr>
-        <w:t xml:space="preserve"> </w:t>
-      </w:r>
-      <w:r>
-        <w:rPr>
-          <w:lang w:val="en-US"/>
-        </w:rPr>
-        <w:t>Technical Platform on the Measurement and Reduction of Food Loss and Waste. (</w:t>
-      </w:r>
-      <w:proofErr w:type="spellStart"/>
-      <w:r>
-        <w:rPr>
-          <w:lang w:val="en-US"/>
-        </w:rPr>
-        <w:t>s.d.</w:t>
-      </w:r>
-      <w:proofErr w:type="spellEnd"/>
-      <w:r>
-        <w:rPr>
-          <w:lang w:val="en-US"/>
-        </w:rPr>
-        <w:t xml:space="preserve">). Fonte: Food and Agriculture Organization of the United Nations: http://www.fao.org/platform-food-loss-waste/food-waste/definition/en/ </w:t>
-      </w:r>
-      <w:proofErr w:type="spellStart"/>
-      <w:r>
-        <w:rPr>
-          <w:lang w:val="en-US"/>
-        </w:rPr>
-        <w:t>Unidas</w:t>
-      </w:r>
-      <w:proofErr w:type="spellEnd"/>
-      <w:r>
-        <w:rPr>
-          <w:lang w:val="en-US"/>
-        </w:rPr>
-        <w:t>, N. (</w:t>
-      </w:r>
-      <w:proofErr w:type="spellStart"/>
-      <w:r>
-        <w:rPr>
-          <w:lang w:val="en-US"/>
-        </w:rPr>
-        <w:t>s.d.</w:t>
-      </w:r>
-      <w:proofErr w:type="spellEnd"/>
-      <w:r>
-        <w:rPr>
-          <w:lang w:val="en-US"/>
-        </w:rPr>
-        <w:t xml:space="preserve">). </w:t>
-      </w:r>
-    </w:p>
-    <w:p>
-      <w:pPr>
-        <w:rPr>
-          <w:lang w:val="en-US"/>
-        </w:rPr>
-      </w:pPr>
-    </w:p>
-    <w:p>
-      <w:proofErr w:type="spellStart"/>
-      <w:r>
-        <w:t>Transforming</w:t>
-      </w:r>
-      <w:proofErr w:type="spellEnd"/>
-      <w:r>
-        <w:t xml:space="preserve"> </w:t>
-      </w:r>
-      <w:proofErr w:type="spellStart"/>
-      <w:r>
-        <w:t>our</w:t>
-      </w:r>
-      <w:proofErr w:type="spellEnd"/>
-      <w:r>
-        <w:t xml:space="preserve"> world: </w:t>
-      </w:r>
-      <w:proofErr w:type="spellStart"/>
-      <w:r>
-        <w:t>the</w:t>
-      </w:r>
-      <w:proofErr w:type="spellEnd"/>
-      <w:r>
-        <w:t xml:space="preserve"> 2030 Agenda for </w:t>
-      </w:r>
-      <w:proofErr w:type="spellStart"/>
-      <w:r>
-        <w:t>Sustainable</w:t>
-      </w:r>
-      <w:proofErr w:type="spellEnd"/>
-      <w:r>
-        <w:t xml:space="preserve"> </w:t>
-      </w:r>
-      <w:proofErr w:type="spellStart"/>
-      <w:r>
-        <w:t>Development</w:t>
-      </w:r>
-      <w:proofErr w:type="spellEnd"/>
-      <w:r>
-        <w:t xml:space="preserve">. Acesso em 22 de 10 de 2019, disponível em </w:t>
-      </w:r>
-      <w:hyperlink r:id="rId9" w:history="1">
         <w:r>
           <w:rPr>
             <w:rStyle w:val="Hyperlink"/>
@@ -3003,35 +2761,7 @@
         <w:ind w:firstLine="432"/>
       </w:pPr>
       <w:r>
-        <w:t>AVALIAÇÃO DE SOBRAS EM UMA</w:t>
-      </w:r>
-      <w:r>
-        <w:t xml:space="preserve"> UNIDADE PRODUTORA DE REFEIÇÕES </w:t>
-      </w:r>
-      <w:r>
-        <w:t>DE UM MUNICÍPIO DO INTERIOR PAULISTA.</w:t>
-      </w:r>
-      <w:r>
-        <w:t xml:space="preserve"> </w:t>
-      </w:r>
-      <w:r>
-        <w:t xml:space="preserve">VIEIRA Vivian </w:t>
-      </w:r>
-      <w:proofErr w:type="spellStart"/>
-      <w:r>
-        <w:t>Breglia</w:t>
-      </w:r>
-      <w:proofErr w:type="spellEnd"/>
-      <w:r>
-        <w:t xml:space="preserve"> Rosa, AMARAL Marta </w:t>
-      </w:r>
-      <w:proofErr w:type="spellStart"/>
-      <w:r>
-        <w:t>Nichelle</w:t>
-      </w:r>
-      <w:proofErr w:type="spellEnd"/>
-      <w:r>
-        <w:t xml:space="preserve"> Do, SILVA, Maria Fernanda Da.</w:t>
+        <w:t>AVALIAÇÃO DE SOBRAS EM UMA UNIDADE PRODUTORA DE REFEIÇÕES DE UM MUNICÍPIO DO INTERIOR PAULISTA. VIEIRA Vivian Breglia Rosa, AMARAL Marta Nichelle Do, SILVA, Maria Fernanda Da.</w:t>
       </w:r>
     </w:p>
     <w:p/>
@@ -3043,7 +2773,7 @@
     <w:p/>
     <w:p/>
     <w:sectPr>
-      <w:headerReference w:type="default" r:id="rId10"/>
+      <w:headerReference w:type="default" r:id="rId9"/>
       <w:pgSz w:w="11906" w:h="16838"/>
       <w:pgMar w:top="1417" w:right="1701" w:bottom="1417" w:left="1701" w:header="708" w:footer="708" w:gutter="0"/>
       <w:cols w:space="708"/>
@@ -3054,7 +2784,7 @@
 </file>
 
 <file path=word/endnotes.xml><?xml version="1.0" encoding="utf-8"?>
-<w:endnotes xmlns:wpc="http://schemas.microsoft.com/office/word/2010/wordprocessingCanvas" xmlns:cx="http://schemas.microsoft.com/office/drawing/2014/chartex" xmlns:mc="http://schemas.openxmlformats.org/markup-compatibility/2006" xmlns:o="urn:schemas-microsoft-com:office:office" xmlns:r="http://schemas.openxmlformats.org/officeDocument/2006/relationships" xmlns:m="http://schemas.openxmlformats.org/officeDocument/2006/math" xmlns:v="urn:schemas-microsoft-com:vml" xmlns:wp14="http://schemas.microsoft.com/office/word/2010/wordprocessingDrawing" xmlns:wp="http://schemas.openxmlformats.org/drawingml/2006/wordprocessingDrawing" xmlns:w10="urn:schemas-microsoft-com:office:word" xmlns:w="http://schemas.openxmlformats.org/wordprocessingml/2006/main" xmlns:w14="http://schemas.microsoft.com/office/word/2010/wordml" xmlns:w15="http://schemas.microsoft.com/office/word/2012/wordml" xmlns:w16se="http://schemas.microsoft.com/office/word/2015/wordml/symex" xmlns:wpg="http://schemas.microsoft.com/office/word/2010/wordprocessingGroup" xmlns:wpi="http://schemas.microsoft.com/office/word/2010/wordprocessingInk" xmlns:wne="http://schemas.microsoft.com/office/word/2006/wordml" xmlns:wps="http://schemas.microsoft.com/office/word/2010/wordprocessingShape" mc:Ignorable="w14 w15 w16se wp14">
+<w:endnotes xmlns:wpc="http://schemas.microsoft.com/office/word/2010/wordprocessingCanvas" xmlns:cx="http://schemas.microsoft.com/office/drawing/2014/chartex" xmlns:cx1="http://schemas.microsoft.com/office/drawing/2015/9/8/chartex" xmlns:mc="http://schemas.openxmlformats.org/markup-compatibility/2006" xmlns:o="urn:schemas-microsoft-com:office:office" xmlns:r="http://schemas.openxmlformats.org/officeDocument/2006/relationships" xmlns:m="http://schemas.openxmlformats.org/officeDocument/2006/math" xmlns:v="urn:schemas-microsoft-com:vml" xmlns:wp14="http://schemas.microsoft.com/office/word/2010/wordprocessingDrawing" xmlns:wp="http://schemas.openxmlformats.org/drawingml/2006/wordprocessingDrawing" xmlns:w10="urn:schemas-microsoft-com:office:word" xmlns:w="http://schemas.openxmlformats.org/wordprocessingml/2006/main" xmlns:w14="http://schemas.microsoft.com/office/word/2010/wordml" xmlns:w15="http://schemas.microsoft.com/office/word/2012/wordml" xmlns:w16se="http://schemas.microsoft.com/office/word/2015/wordml/symex" xmlns:wpg="http://schemas.microsoft.com/office/word/2010/wordprocessingGroup" xmlns:wpi="http://schemas.microsoft.com/office/word/2010/wordprocessingInk" xmlns:wne="http://schemas.microsoft.com/office/word/2006/wordml" xmlns:wps="http://schemas.microsoft.com/office/word/2010/wordprocessingShape" mc:Ignorable="w14 w15 w16se wp14">
   <w:endnote w:type="separator" w:id="-1">
     <w:p>
       <w:pPr>
@@ -3079,7 +2809,7 @@
 </file>
 
 <file path=word/footnotes.xml><?xml version="1.0" encoding="utf-8"?>
-<w:footnotes xmlns:wpc="http://schemas.microsoft.com/office/word/2010/wordprocessingCanvas" xmlns:cx="http://schemas.microsoft.com/office/drawing/2014/chartex" xmlns:mc="http://schemas.openxmlformats.org/markup-compatibility/2006" xmlns:o="urn:schemas-microsoft-com:office:office" xmlns:r="http://schemas.openxmlformats.org/officeDocument/2006/relationships" xmlns:m="http://schemas.openxmlformats.org/officeDocument/2006/math" xmlns:v="urn:schemas-microsoft-com:vml" xmlns:wp14="http://schemas.microsoft.com/office/word/2010/wordprocessingDrawing" xmlns:wp="http://schemas.openxmlformats.org/drawingml/2006/wordprocessingDrawing" xmlns:w10="urn:schemas-microsoft-com:office:word" xmlns:w="http://schemas.openxmlformats.org/wordprocessingml/2006/main" xmlns:w14="http://schemas.microsoft.com/office/word/2010/wordml" xmlns:w15="http://schemas.microsoft.com/office/word/2012/wordml" xmlns:w16se="http://schemas.microsoft.com/office/word/2015/wordml/symex" xmlns:wpg="http://schemas.microsoft.com/office/word/2010/wordprocessingGroup" xmlns:wpi="http://schemas.microsoft.com/office/word/2010/wordprocessingInk" xmlns:wne="http://schemas.microsoft.com/office/word/2006/wordml" xmlns:wps="http://schemas.microsoft.com/office/word/2010/wordprocessingShape" mc:Ignorable="w14 w15 w16se wp14">
+<w:footnotes xmlns:wpc="http://schemas.microsoft.com/office/word/2010/wordprocessingCanvas" xmlns:cx="http://schemas.microsoft.com/office/drawing/2014/chartex" xmlns:cx1="http://schemas.microsoft.com/office/drawing/2015/9/8/chartex" xmlns:mc="http://schemas.openxmlformats.org/markup-compatibility/2006" xmlns:o="urn:schemas-microsoft-com:office:office" xmlns:r="http://schemas.openxmlformats.org/officeDocument/2006/relationships" xmlns:m="http://schemas.openxmlformats.org/officeDocument/2006/math" xmlns:v="urn:schemas-microsoft-com:vml" xmlns:wp14="http://schemas.microsoft.com/office/word/2010/wordprocessingDrawing" xmlns:wp="http://schemas.openxmlformats.org/drawingml/2006/wordprocessingDrawing" xmlns:w10="urn:schemas-microsoft-com:office:word" xmlns:w="http://schemas.openxmlformats.org/wordprocessingml/2006/main" xmlns:w14="http://schemas.microsoft.com/office/word/2010/wordml" xmlns:w15="http://schemas.microsoft.com/office/word/2012/wordml" xmlns:w16se="http://schemas.microsoft.com/office/word/2015/wordml/symex" xmlns:wpg="http://schemas.microsoft.com/office/word/2010/wordprocessingGroup" xmlns:wpi="http://schemas.microsoft.com/office/word/2010/wordprocessingInk" xmlns:wne="http://schemas.microsoft.com/office/word/2006/wordml" xmlns:wps="http://schemas.microsoft.com/office/word/2010/wordprocessingShape" mc:Ignorable="w14 w15 w16se wp14">
   <w:footnote w:type="separator" w:id="-1">
     <w:p>
       <w:pPr>
@@ -3104,7 +2834,7 @@
 </file>
 
 <file path=word/header1.xml><?xml version="1.0" encoding="utf-8"?>
-<w:hdr xmlns:wpc="http://schemas.microsoft.com/office/word/2010/wordprocessingCanvas" xmlns:cx="http://schemas.microsoft.com/office/drawing/2014/chartex" xmlns:mc="http://schemas.openxmlformats.org/markup-compatibility/2006" xmlns:o="urn:schemas-microsoft-com:office:office" xmlns:r="http://schemas.openxmlformats.org/officeDocument/2006/relationships" xmlns:m="http://schemas.openxmlformats.org/officeDocument/2006/math" xmlns:v="urn:schemas-microsoft-com:vml" xmlns:wp14="http://schemas.microsoft.com/office/word/2010/wordprocessingDrawing" xmlns:wp="http://schemas.openxmlformats.org/drawingml/2006/wordprocessingDrawing" xmlns:w10="urn:schemas-microsoft-com:office:word" xmlns:w="http://schemas.openxmlformats.org/wordprocessingml/2006/main" xmlns:w14="http://schemas.microsoft.com/office/word/2010/wordml" xmlns:w15="http://schemas.microsoft.com/office/word/2012/wordml" xmlns:w16se="http://schemas.microsoft.com/office/word/2015/wordml/symex" xmlns:wpg="http://schemas.microsoft.com/office/word/2010/wordprocessingGroup" xmlns:wpi="http://schemas.microsoft.com/office/word/2010/wordprocessingInk" xmlns:wne="http://schemas.microsoft.com/office/word/2006/wordml" xmlns:wps="http://schemas.microsoft.com/office/word/2010/wordprocessingShape" mc:Ignorable="w14 w15 w16se wp14">
+<w:hdr xmlns:wpc="http://schemas.microsoft.com/office/word/2010/wordprocessingCanvas" xmlns:cx="http://schemas.microsoft.com/office/drawing/2014/chartex" xmlns:cx1="http://schemas.microsoft.com/office/drawing/2015/9/8/chartex" xmlns:mc="http://schemas.openxmlformats.org/markup-compatibility/2006" xmlns:o="urn:schemas-microsoft-com:office:office" xmlns:r="http://schemas.openxmlformats.org/officeDocument/2006/relationships" xmlns:m="http://schemas.openxmlformats.org/officeDocument/2006/math" xmlns:v="urn:schemas-microsoft-com:vml" xmlns:wp14="http://schemas.microsoft.com/office/word/2010/wordprocessingDrawing" xmlns:wp="http://schemas.openxmlformats.org/drawingml/2006/wordprocessingDrawing" xmlns:w10="urn:schemas-microsoft-com:office:word" xmlns:w="http://schemas.openxmlformats.org/wordprocessingml/2006/main" xmlns:w14="http://schemas.microsoft.com/office/word/2010/wordml" xmlns:w15="http://schemas.microsoft.com/office/word/2012/wordml" xmlns:w16se="http://schemas.microsoft.com/office/word/2015/wordml/symex" xmlns:wpg="http://schemas.microsoft.com/office/word/2010/wordprocessingGroup" xmlns:wpi="http://schemas.microsoft.com/office/word/2010/wordprocessingInk" xmlns:wne="http://schemas.microsoft.com/office/word/2006/wordml" xmlns:wps="http://schemas.microsoft.com/office/word/2010/wordprocessingShape" mc:Ignorable="w14 w15 w16se wp14">
   <w:p>
     <w:pPr>
       <w:pStyle w:val="Cabealho"/>
@@ -3219,7 +2949,7 @@
             </wp:anchor>
           </w:drawing>
         </mc:Choice>
-        <mc:Fallback xmlns:w16cid="http://schemas.microsoft.com/office/word/2016/wordml/cid" xmlns:am3d="http://schemas.microsoft.com/office/drawing/2017/model3d" xmlns:aink="http://schemas.microsoft.com/office/drawing/2016/ink" xmlns:cx8="http://schemas.microsoft.com/office/drawing/2016/5/14/chartex" xmlns:cx7="http://schemas.microsoft.com/office/drawing/2016/5/13/chartex" xmlns:cx6="http://schemas.microsoft.com/office/drawing/2016/5/12/chartex" xmlns:cx5="http://schemas.microsoft.com/office/drawing/2016/5/11/chartex" xmlns:cx4="http://schemas.microsoft.com/office/drawing/2016/5/10/chartex" xmlns:cx3="http://schemas.microsoft.com/office/drawing/2016/5/9/chartex" xmlns:cx2="http://schemas.microsoft.com/office/drawing/2015/10/21/chartex" xmlns:cx1="http://schemas.microsoft.com/office/drawing/2015/9/8/chartex">
+        <mc:Fallback xmlns:cx2="http://schemas.microsoft.com/office/drawing/2015/10/21/chartex" xmlns:cx3="http://schemas.microsoft.com/office/drawing/2016/5/9/chartex" xmlns:cx4="http://schemas.microsoft.com/office/drawing/2016/5/10/chartex" xmlns:cx5="http://schemas.microsoft.com/office/drawing/2016/5/11/chartex" xmlns:cx6="http://schemas.microsoft.com/office/drawing/2016/5/12/chartex" xmlns:cx7="http://schemas.microsoft.com/office/drawing/2016/5/13/chartex" xmlns:cx8="http://schemas.microsoft.com/office/drawing/2016/5/14/chartex" xmlns:aink="http://schemas.microsoft.com/office/drawing/2016/ink" xmlns:am3d="http://schemas.microsoft.com/office/drawing/2017/model3d" xmlns:w16cid="http://schemas.microsoft.com/office/word/2016/wordml/cid">
           <w:pict>
             <v:group w14:anchorId="30426D40" id="Grupo 10" o:spid="_x0000_s1026" style="position:absolute;margin-left:41.85pt;margin-top:-27pt;width:544.3pt;height:92.1pt;z-index:251659264;mso-position-horizontal-relative:page;mso-width-relative:margin" coordsize="69126,11696" o:gfxdata="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">
               <v:shapetype id="_x0000_t75" coordsize="21600,21600" o:spt="75" o:preferrelative="t" path="m@4@5l@4@11@9@11@9@5xe" filled="f" stroked="f">
@@ -3260,7 +2990,7 @@
 </file>
 
 <file path=word/numbering.xml><?xml version="1.0" encoding="utf-8"?>
-<w:numbering xmlns:wpc="http://schemas.microsoft.com/office/word/2010/wordprocessingCanvas" xmlns:cx="http://schemas.microsoft.com/office/drawing/2014/chartex" xmlns:mc="http://schemas.openxmlformats.org/markup-compatibility/2006" xmlns:o="urn:schemas-microsoft-com:office:office" xmlns:r="http://schemas.openxmlformats.org/officeDocument/2006/relationships" xmlns:m="http://schemas.openxmlformats.org/officeDocument/2006/math" xmlns:v="urn:schemas-microsoft-com:vml" xmlns:wp14="http://schemas.microsoft.com/office/word/2010/wordprocessingDrawing" xmlns:wp="http://schemas.openxmlformats.org/drawingml/2006/wordprocessingDrawing" xmlns:w10="urn:schemas-microsoft-com:office:word" xmlns:w="http://schemas.openxmlformats.org/wordprocessingml/2006/main" xmlns:w14="http://schemas.microsoft.com/office/word/2010/wordml" xmlns:w15="http://schemas.microsoft.com/office/word/2012/wordml" xmlns:w16se="http://schemas.microsoft.com/office/word/2015/wordml/symex" xmlns:wpg="http://schemas.microsoft.com/office/word/2010/wordprocessingGroup" xmlns:wpi="http://schemas.microsoft.com/office/word/2010/wordprocessingInk" xmlns:wne="http://schemas.microsoft.com/office/word/2006/wordml" xmlns:wps="http://schemas.microsoft.com/office/word/2010/wordprocessingShape" mc:Ignorable="w14 w15 w16se wp14">
+<w:numbering xmlns:wpc="http://schemas.microsoft.com/office/word/2010/wordprocessingCanvas" xmlns:cx="http://schemas.microsoft.com/office/drawing/2014/chartex" xmlns:cx1="http://schemas.microsoft.com/office/drawing/2015/9/8/chartex" xmlns:mc="http://schemas.openxmlformats.org/markup-compatibility/2006" xmlns:o="urn:schemas-microsoft-com:office:office" xmlns:r="http://schemas.openxmlformats.org/officeDocument/2006/relationships" xmlns:m="http://schemas.openxmlformats.org/officeDocument/2006/math" xmlns:v="urn:schemas-microsoft-com:vml" xmlns:wp14="http://schemas.microsoft.com/office/word/2010/wordprocessingDrawing" xmlns:wp="http://schemas.openxmlformats.org/drawingml/2006/wordprocessingDrawing" xmlns:w10="urn:schemas-microsoft-com:office:word" xmlns:w="http://schemas.openxmlformats.org/wordprocessingml/2006/main" xmlns:w14="http://schemas.microsoft.com/office/word/2010/wordml" xmlns:w15="http://schemas.microsoft.com/office/word/2012/wordml" xmlns:w16se="http://schemas.microsoft.com/office/word/2015/wordml/symex" xmlns:wpg="http://schemas.microsoft.com/office/word/2010/wordprocessingGroup" xmlns:wpi="http://schemas.microsoft.com/office/word/2010/wordprocessingInk" xmlns:wne="http://schemas.microsoft.com/office/word/2006/wordml" xmlns:wps="http://schemas.microsoft.com/office/word/2010/wordprocessingShape" mc:Ignorable="w14 w15 w16se wp14">
   <w:abstractNum w:abstractNumId="0" w15:restartNumberingAfterBreak="0">
     <w:nsid w:val="20451BFB"/>
     <w:multiLevelType w:val="hybridMultilevel"/>
@@ -5502,6 +5232,18 @@
       <w:szCs w:val="24"/>
     </w:rPr>
   </w:style>
+  <w:style w:type="character" w:styleId="HiperlinkVisitado">
+    <w:name w:val="FollowedHyperlink"/>
+    <w:basedOn w:val="Fontepargpadro"/>
+    <w:uiPriority w:val="99"/>
+    <w:semiHidden/>
+    <w:unhideWhenUsed/>
+    <w:rsid w:val="00663F94"/>
+    <w:rPr>
+      <w:color w:val="954F72" w:themeColor="followedHyperlink"/>
+      <w:u w:val="single"/>
+    </w:rPr>
+  </w:style>
 </w:styles>
 </file>
 
@@ -5771,7 +5513,7 @@
 </file>
 
 <file path=customXml/itemProps1.xml><?xml version="1.0" encoding="utf-8"?>
-<ds:datastoreItem xmlns:ds="http://schemas.openxmlformats.org/officeDocument/2006/customXml" ds:itemID="{1B19E945-F3C4-4E2E-B370-8BB86A21014A}">
+<ds:datastoreItem xmlns:ds="http://schemas.openxmlformats.org/officeDocument/2006/customXml" ds:itemID="{0C1F5D30-72A5-4C48-8C1E-84FB0E83FE6E}">
   <ds:schemaRefs>
     <ds:schemaRef ds:uri="http://schemas.openxmlformats.org/officeDocument/2006/bibliography"/>
   </ds:schemaRefs>

</xml_diff>